<commit_message>
Verificación y actualización de los Requisitos del Software
</commit_message>
<xml_diff>
--- a/Desarrollo/MP/Requisitos/MP-DER.docx
+++ b/Desarrollo/MP/Requisitos/MP-DER.docx
@@ -1672,6 +1672,40 @@
               <w:widowControl w:val="0"/>
               <w:jc w:val="center"/>
               <w:rPr>
+                <w:sz w:val="24"/>
+                <w:szCs w:val="24"/>
+              </w:rPr>
+            </w:pPr>
+            <w:r>
+              <w:rPr>
+                <w:sz w:val="24"/>
+                <w:szCs w:val="24"/>
+              </w:rPr>
+              <w:t>Arango Quispe, Esmeralda</w:t>
+            </w:r>
+          </w:p>
+          <w:p>
+            <w:pPr>
+              <w:widowControl w:val="0"/>
+              <w:jc w:val="center"/>
+              <w:rPr>
+                <w:sz w:val="24"/>
+                <w:szCs w:val="24"/>
+              </w:rPr>
+            </w:pPr>
+            <w:r>
+              <w:rPr>
+                <w:sz w:val="24"/>
+                <w:szCs w:val="24"/>
+              </w:rPr>
+              <w:t>Torres Talaverano, Luz</w:t>
+            </w:r>
+          </w:p>
+          <w:p>
+            <w:pPr>
+              <w:widowControl w:val="0"/>
+              <w:jc w:val="center"/>
+              <w:rPr>
                 <w:b/>
                 <w:sz w:val="24"/>
                 <w:szCs w:val="24"/>
@@ -1758,6 +1792,13 @@
                 <w:szCs w:val="24"/>
               </w:rPr>
             </w:pPr>
+            <w:r>
+              <w:rPr>
+                <w:sz w:val="24"/>
+                <w:szCs w:val="24"/>
+              </w:rPr>
+              <w:t>20.11.21</w:t>
+            </w:r>
           </w:p>
         </w:tc>
       </w:tr>
@@ -1989,7 +2030,7 @@
           <w:r>
             <w:fldChar w:fldCharType="separate"/>
           </w:r>
-          <w:hyperlink w:anchor="_Toc88304818" w:history="1">
+          <w:hyperlink w:anchor="_Toc88330750" w:history="1">
             <w:r>
               <w:rPr>
                 <w:rStyle w:val="Hipervnculo"/>
@@ -2035,7 +2076,7 @@
                 <w:noProof/>
                 <w:webHidden/>
               </w:rPr>
-              <w:instrText xml:space="preserve"> PAGEREF _Toc88304818 \h </w:instrText>
+              <w:instrText xml:space="preserve"> PAGEREF _Toc88330750 \h </w:instrText>
             </w:r>
             <w:r>
               <w:rPr>
@@ -2079,7 +2120,7 @@
               <w:lang w:val="es-PE"/>
             </w:rPr>
           </w:pPr>
-          <w:hyperlink w:anchor="_Toc88304819" w:history="1">
+          <w:hyperlink w:anchor="_Toc88330751" w:history="1">
             <w:r>
               <w:rPr>
                 <w:rStyle w:val="Hipervnculo"/>
@@ -2125,7 +2166,7 @@
                 <w:noProof/>
                 <w:webHidden/>
               </w:rPr>
-              <w:instrText xml:space="preserve"> PAGEREF _Toc88304819 \h </w:instrText>
+              <w:instrText xml:space="preserve"> PAGEREF _Toc88330751 \h </w:instrText>
             </w:r>
             <w:r>
               <w:rPr>
@@ -2169,7 +2210,7 @@
               <w:lang w:val="es-PE"/>
             </w:rPr>
           </w:pPr>
-          <w:hyperlink w:anchor="_Toc88304820" w:history="1">
+          <w:hyperlink w:anchor="_Toc88330752" w:history="1">
             <w:r>
               <w:rPr>
                 <w:rStyle w:val="Hipervnculo"/>
@@ -2215,7 +2256,7 @@
                 <w:noProof/>
                 <w:webHidden/>
               </w:rPr>
-              <w:instrText xml:space="preserve"> PAGEREF _Toc88304820 \h </w:instrText>
+              <w:instrText xml:space="preserve"> PAGEREF _Toc88330752 \h </w:instrText>
             </w:r>
             <w:r>
               <w:rPr>
@@ -2259,7 +2300,7 @@
               <w:lang w:val="es-PE"/>
             </w:rPr>
           </w:pPr>
-          <w:hyperlink w:anchor="_Toc88304821" w:history="1">
+          <w:hyperlink w:anchor="_Toc88330753" w:history="1">
             <w:r>
               <w:rPr>
                 <w:rStyle w:val="Hipervnculo"/>
@@ -2305,7 +2346,7 @@
                 <w:noProof/>
                 <w:webHidden/>
               </w:rPr>
-              <w:instrText xml:space="preserve"> PAGEREF _Toc88304821 \h </w:instrText>
+              <w:instrText xml:space="preserve"> PAGEREF _Toc88330753 \h </w:instrText>
             </w:r>
             <w:r>
               <w:rPr>
@@ -2349,7 +2390,7 @@
               <w:lang w:val="es-PE"/>
             </w:rPr>
           </w:pPr>
-          <w:hyperlink w:anchor="_Toc88304822" w:history="1">
+          <w:hyperlink w:anchor="_Toc88330754" w:history="1">
             <w:r>
               <w:rPr>
                 <w:rStyle w:val="Hipervnculo"/>
@@ -2395,7 +2436,7 @@
                 <w:noProof/>
                 <w:webHidden/>
               </w:rPr>
-              <w:instrText xml:space="preserve"> PAGEREF _Toc88304822 \h </w:instrText>
+              <w:instrText xml:space="preserve"> PAGEREF _Toc88330754 \h </w:instrText>
             </w:r>
             <w:r>
               <w:rPr>
@@ -2439,7 +2480,7 @@
               <w:lang w:val="es-PE"/>
             </w:rPr>
           </w:pPr>
-          <w:hyperlink w:anchor="_Toc88304823" w:history="1">
+          <w:hyperlink w:anchor="_Toc88330755" w:history="1">
             <w:r>
               <w:rPr>
                 <w:rStyle w:val="Hipervnculo"/>
@@ -2485,7 +2526,7 @@
                 <w:noProof/>
                 <w:webHidden/>
               </w:rPr>
-              <w:instrText xml:space="preserve"> PAGEREF _Toc88304823 \h </w:instrText>
+              <w:instrText xml:space="preserve"> PAGEREF _Toc88330755 \h </w:instrText>
             </w:r>
             <w:r>
               <w:rPr>
@@ -2529,7 +2570,7 @@
               <w:lang w:val="es-PE"/>
             </w:rPr>
           </w:pPr>
-          <w:hyperlink w:anchor="_Toc88304824" w:history="1">
+          <w:hyperlink w:anchor="_Toc88330756" w:history="1">
             <w:r>
               <w:rPr>
                 <w:rStyle w:val="Hipervnculo"/>
@@ -2575,7 +2616,7 @@
                 <w:noProof/>
                 <w:webHidden/>
               </w:rPr>
-              <w:instrText xml:space="preserve"> PAGEREF _Toc88304824 \h </w:instrText>
+              <w:instrText xml:space="preserve"> PAGEREF _Toc88330756 \h </w:instrText>
             </w:r>
             <w:r>
               <w:rPr>
@@ -2619,7 +2660,7 @@
               <w:lang w:val="es-PE"/>
             </w:rPr>
           </w:pPr>
-          <w:hyperlink w:anchor="_Toc88304825" w:history="1">
+          <w:hyperlink w:anchor="_Toc88330757" w:history="1">
             <w:r>
               <w:rPr>
                 <w:rStyle w:val="Hipervnculo"/>
@@ -2665,7 +2706,7 @@
                 <w:noProof/>
                 <w:webHidden/>
               </w:rPr>
-              <w:instrText xml:space="preserve"> PAGEREF _Toc88304825 \h </w:instrText>
+              <w:instrText xml:space="preserve"> PAGEREF _Toc88330757 \h </w:instrText>
             </w:r>
             <w:r>
               <w:rPr>
@@ -2709,7 +2750,7 @@
               <w:lang w:val="es-PE"/>
             </w:rPr>
           </w:pPr>
-          <w:hyperlink w:anchor="_Toc88304826" w:history="1">
+          <w:hyperlink w:anchor="_Toc88330758" w:history="1">
             <w:r>
               <w:rPr>
                 <w:rStyle w:val="Hipervnculo"/>
@@ -2755,7 +2796,7 @@
                 <w:noProof/>
                 <w:webHidden/>
               </w:rPr>
-              <w:instrText xml:space="preserve"> PAGEREF _Toc88304826 \h </w:instrText>
+              <w:instrText xml:space="preserve"> PAGEREF _Toc88330758 \h </w:instrText>
             </w:r>
             <w:r>
               <w:rPr>
@@ -2799,7 +2840,7 @@
               <w:lang w:val="es-PE"/>
             </w:rPr>
           </w:pPr>
-          <w:hyperlink w:anchor="_Toc88304827" w:history="1">
+          <w:hyperlink w:anchor="_Toc88330759" w:history="1">
             <w:r>
               <w:rPr>
                 <w:rStyle w:val="Hipervnculo"/>
@@ -2845,7 +2886,7 @@
                 <w:noProof/>
                 <w:webHidden/>
               </w:rPr>
-              <w:instrText xml:space="preserve"> PAGEREF _Toc88304827 \h </w:instrText>
+              <w:instrText xml:space="preserve"> PAGEREF _Toc88330759 \h </w:instrText>
             </w:r>
             <w:r>
               <w:rPr>
@@ -2889,7 +2930,7 @@
               <w:lang w:val="es-PE"/>
             </w:rPr>
           </w:pPr>
-          <w:hyperlink w:anchor="_Toc88304828" w:history="1">
+          <w:hyperlink w:anchor="_Toc88330760" w:history="1">
             <w:r>
               <w:rPr>
                 <w:rStyle w:val="Hipervnculo"/>
@@ -2935,7 +2976,7 @@
                 <w:noProof/>
                 <w:webHidden/>
               </w:rPr>
-              <w:instrText xml:space="preserve"> PAGEREF _Toc88304828 \h </w:instrText>
+              <w:instrText xml:space="preserve"> PAGEREF _Toc88330760 \h </w:instrText>
             </w:r>
             <w:r>
               <w:rPr>
@@ -2979,7 +3020,7 @@
               <w:lang w:val="es-PE"/>
             </w:rPr>
           </w:pPr>
-          <w:hyperlink w:anchor="_Toc88304829" w:history="1">
+          <w:hyperlink w:anchor="_Toc88330761" w:history="1">
             <w:r>
               <w:rPr>
                 <w:rStyle w:val="Hipervnculo"/>
@@ -3025,7 +3066,7 @@
                 <w:noProof/>
                 <w:webHidden/>
               </w:rPr>
-              <w:instrText xml:space="preserve"> PAGEREF _Toc88304829 \h </w:instrText>
+              <w:instrText xml:space="preserve"> PAGEREF _Toc88330761 \h </w:instrText>
             </w:r>
             <w:r>
               <w:rPr>
@@ -3069,7 +3110,7 @@
               <w:lang w:val="es-PE"/>
             </w:rPr>
           </w:pPr>
-          <w:hyperlink w:anchor="_Toc88304830" w:history="1">
+          <w:hyperlink w:anchor="_Toc88330762" w:history="1">
             <w:r>
               <w:rPr>
                 <w:rStyle w:val="Hipervnculo"/>
@@ -3115,7 +3156,7 @@
                 <w:noProof/>
                 <w:webHidden/>
               </w:rPr>
-              <w:instrText xml:space="preserve"> PAGEREF _Toc88304830 \h </w:instrText>
+              <w:instrText xml:space="preserve"> PAGEREF _Toc88330762 \h </w:instrText>
             </w:r>
             <w:r>
               <w:rPr>
@@ -3159,7 +3200,7 @@
               <w:lang w:val="es-PE"/>
             </w:rPr>
           </w:pPr>
-          <w:hyperlink w:anchor="_Toc88304831" w:history="1">
+          <w:hyperlink w:anchor="_Toc88330763" w:history="1">
             <w:r>
               <w:rPr>
                 <w:rStyle w:val="Hipervnculo"/>
@@ -3205,7 +3246,7 @@
                 <w:noProof/>
                 <w:webHidden/>
               </w:rPr>
-              <w:instrText xml:space="preserve"> PAGEREF _Toc88304831 \h </w:instrText>
+              <w:instrText xml:space="preserve"> PAGEREF _Toc88330763 \h </w:instrText>
             </w:r>
             <w:r>
               <w:rPr>
@@ -3249,7 +3290,7 @@
               <w:lang w:val="es-PE"/>
             </w:rPr>
           </w:pPr>
-          <w:hyperlink w:anchor="_Toc88304832" w:history="1">
+          <w:hyperlink w:anchor="_Toc88330764" w:history="1">
             <w:r>
               <w:rPr>
                 <w:rStyle w:val="Hipervnculo"/>
@@ -3295,7 +3336,7 @@
                 <w:noProof/>
                 <w:webHidden/>
               </w:rPr>
-              <w:instrText xml:space="preserve"> PAGEREF _Toc88304832 \h </w:instrText>
+              <w:instrText xml:space="preserve"> PAGEREF _Toc88330764 \h </w:instrText>
             </w:r>
             <w:r>
               <w:rPr>
@@ -3339,7 +3380,7 @@
               <w:lang w:val="es-PE"/>
             </w:rPr>
           </w:pPr>
-          <w:hyperlink w:anchor="_Toc88304833" w:history="1">
+          <w:hyperlink w:anchor="_Toc88330765" w:history="1">
             <w:r>
               <w:rPr>
                 <w:rStyle w:val="Hipervnculo"/>
@@ -3385,7 +3426,7 @@
                 <w:noProof/>
                 <w:webHidden/>
               </w:rPr>
-              <w:instrText xml:space="preserve"> PAGEREF _Toc88304833 \h </w:instrText>
+              <w:instrText xml:space="preserve"> PAGEREF _Toc88330765 \h </w:instrText>
             </w:r>
             <w:r>
               <w:rPr>
@@ -3429,7 +3470,7 @@
               <w:lang w:val="es-PE"/>
             </w:rPr>
           </w:pPr>
-          <w:hyperlink w:anchor="_Toc88304834" w:history="1">
+          <w:hyperlink w:anchor="_Toc88330766" w:history="1">
             <w:r>
               <w:rPr>
                 <w:rStyle w:val="Hipervnculo"/>
@@ -3475,7 +3516,7 @@
                 <w:noProof/>
                 <w:webHidden/>
               </w:rPr>
-              <w:instrText xml:space="preserve"> PAGEREF _Toc88304834 \h </w:instrText>
+              <w:instrText xml:space="preserve"> PAGEREF _Toc88330766 \h </w:instrText>
             </w:r>
             <w:r>
               <w:rPr>
@@ -3519,7 +3560,7 @@
               <w:lang w:val="es-PE"/>
             </w:rPr>
           </w:pPr>
-          <w:hyperlink w:anchor="_Toc88304835" w:history="1">
+          <w:hyperlink w:anchor="_Toc88330767" w:history="1">
             <w:r>
               <w:rPr>
                 <w:rStyle w:val="Hipervnculo"/>
@@ -3565,7 +3606,7 @@
                 <w:noProof/>
                 <w:webHidden/>
               </w:rPr>
-              <w:instrText xml:space="preserve"> PAGEREF _Toc88304835 \h </w:instrText>
+              <w:instrText xml:space="preserve"> PAGEREF _Toc88330767 \h </w:instrText>
             </w:r>
             <w:r>
               <w:rPr>
@@ -3609,7 +3650,7 @@
               <w:lang w:val="es-PE"/>
             </w:rPr>
           </w:pPr>
-          <w:hyperlink w:anchor="_Toc88304836" w:history="1">
+          <w:hyperlink w:anchor="_Toc88330768" w:history="1">
             <w:r>
               <w:rPr>
                 <w:rStyle w:val="Hipervnculo"/>
@@ -3655,7 +3696,7 @@
                 <w:noProof/>
                 <w:webHidden/>
               </w:rPr>
-              <w:instrText xml:space="preserve"> PAGEREF _Toc88304836 \h </w:instrText>
+              <w:instrText xml:space="preserve"> PAGEREF _Toc88330768 \h </w:instrText>
             </w:r>
             <w:r>
               <w:rPr>
@@ -3699,7 +3740,7 @@
               <w:lang w:val="es-PE"/>
             </w:rPr>
           </w:pPr>
-          <w:hyperlink w:anchor="_Toc88304837" w:history="1">
+          <w:hyperlink w:anchor="_Toc88330769" w:history="1">
             <w:r>
               <w:rPr>
                 <w:rStyle w:val="Hipervnculo"/>
@@ -3745,7 +3786,7 @@
                 <w:noProof/>
                 <w:webHidden/>
               </w:rPr>
-              <w:instrText xml:space="preserve"> PAGEREF _Toc88304837 \h </w:instrText>
+              <w:instrText xml:space="preserve"> PAGEREF _Toc88330769 \h </w:instrText>
             </w:r>
             <w:r>
               <w:rPr>
@@ -3789,7 +3830,7 @@
               <w:lang w:val="es-PE"/>
             </w:rPr>
           </w:pPr>
-          <w:hyperlink w:anchor="_Toc88304838" w:history="1">
+          <w:hyperlink w:anchor="_Toc88330770" w:history="1">
             <w:r>
               <w:rPr>
                 <w:rStyle w:val="Hipervnculo"/>
@@ -3835,7 +3876,7 @@
                 <w:noProof/>
                 <w:webHidden/>
               </w:rPr>
-              <w:instrText xml:space="preserve"> PAGEREF _Toc88304838 \h </w:instrText>
+              <w:instrText xml:space="preserve"> PAGEREF _Toc88330770 \h </w:instrText>
             </w:r>
             <w:r>
               <w:rPr>
@@ -3875,13 +3916,11 @@
             </w:tabs>
             <w:rPr>
               <w:rFonts w:asciiTheme="minorHAnsi" w:eastAsiaTheme="minorEastAsia" w:hAnsiTheme="minorHAnsi" w:cstheme="minorBidi"/>
-              <w:b/>
-              <w:bCs/>
               <w:noProof/>
               <w:lang w:val="es-PE"/>
             </w:rPr>
           </w:pPr>
-          <w:hyperlink w:anchor="_Toc88304839" w:history="1">
+          <w:hyperlink w:anchor="_Toc88330771" w:history="1">
             <w:r>
               <w:rPr>
                 <w:rStyle w:val="Hipervnculo"/>
@@ -3894,79 +3933,63 @@
             <w:r>
               <w:rPr>
                 <w:rFonts w:asciiTheme="minorHAnsi" w:eastAsiaTheme="minorEastAsia" w:hAnsiTheme="minorHAnsi" w:cstheme="minorBidi"/>
+                <w:noProof/>
+                <w:lang w:val="es-PE"/>
+              </w:rPr>
+              <w:tab/>
+            </w:r>
+            <w:r>
+              <w:rPr>
+                <w:rStyle w:val="Hipervnculo"/>
                 <w:b/>
                 <w:bCs/>
                 <w:noProof/>
-                <w:lang w:val="es-PE"/>
+              </w:rPr>
+              <w:t>Estándares</w:t>
+            </w:r>
+            <w:r>
+              <w:rPr>
+                <w:noProof/>
+                <w:webHidden/>
               </w:rPr>
               <w:tab/>
             </w:r>
             <w:r>
               <w:rPr>
-                <w:rStyle w:val="Hipervnculo"/>
-                <w:b/>
-                <w:bCs/>
-                <w:noProof/>
-              </w:rPr>
-              <w:t>Estándares</w:t>
-            </w:r>
-            <w:r>
-              <w:rPr>
-                <w:b/>
-                <w:bCs/>
                 <w:noProof/>
                 <w:webHidden/>
               </w:rPr>
-              <w:tab/>
-            </w:r>
-            <w:r>
-              <w:rPr>
-                <w:b/>
-                <w:bCs/>
+              <w:fldChar w:fldCharType="begin"/>
+            </w:r>
+            <w:r>
+              <w:rPr>
                 <w:noProof/>
                 <w:webHidden/>
               </w:rPr>
-              <w:fldChar w:fldCharType="begin"/>
-            </w:r>
-            <w:r>
-              <w:rPr>
-                <w:b/>
-                <w:bCs/>
+              <w:instrText xml:space="preserve"> PAGEREF _Toc88330771 \h </w:instrText>
+            </w:r>
+            <w:r>
+              <w:rPr>
                 <w:noProof/>
                 <w:webHidden/>
               </w:rPr>
-              <w:instrText xml:space="preserve"> PAGEREF _Toc88304839 \h </w:instrText>
-            </w:r>
-            <w:r>
-              <w:rPr>
-                <w:b/>
-                <w:bCs/>
+            </w:r>
+            <w:r>
+              <w:rPr>
                 <w:noProof/>
                 <w:webHidden/>
               </w:rPr>
-            </w:r>
-            <w:r>
-              <w:rPr>
-                <w:b/>
-                <w:bCs/>
+              <w:fldChar w:fldCharType="separate"/>
+            </w:r>
+            <w:r>
+              <w:rPr>
                 <w:noProof/>
                 <w:webHidden/>
               </w:rPr>
-              <w:fldChar w:fldCharType="separate"/>
-            </w:r>
-            <w:r>
-              <w:rPr>
-                <w:b/>
-                <w:bCs/>
-                <w:noProof/>
-                <w:webHidden/>
-              </w:rPr>
               <w:t>13</w:t>
             </w:r>
             <w:r>
               <w:rPr>
-                <w:b/>
-                <w:bCs/>
                 <w:noProof/>
                 <w:webHidden/>
               </w:rPr>
@@ -3983,13 +4006,11 @@
             </w:tabs>
             <w:rPr>
               <w:rFonts w:asciiTheme="minorHAnsi" w:eastAsiaTheme="minorEastAsia" w:hAnsiTheme="minorHAnsi" w:cstheme="minorBidi"/>
-              <w:b/>
-              <w:bCs/>
               <w:noProof/>
               <w:lang w:val="es-PE"/>
             </w:rPr>
           </w:pPr>
-          <w:hyperlink w:anchor="_Toc88304840" w:history="1">
+          <w:hyperlink w:anchor="_Toc88330772" w:history="1">
             <w:r>
               <w:rPr>
                 <w:rStyle w:val="Hipervnculo"/>
@@ -4002,79 +4023,63 @@
             <w:r>
               <w:rPr>
                 <w:rFonts w:asciiTheme="minorHAnsi" w:eastAsiaTheme="minorEastAsia" w:hAnsiTheme="minorHAnsi" w:cstheme="minorBidi"/>
+                <w:noProof/>
+                <w:lang w:val="es-PE"/>
+              </w:rPr>
+              <w:tab/>
+            </w:r>
+            <w:r>
+              <w:rPr>
+                <w:rStyle w:val="Hipervnculo"/>
                 <w:b/>
                 <w:bCs/>
                 <w:noProof/>
-                <w:lang w:val="es-PE"/>
+              </w:rPr>
+              <w:t>Requerimientos de la Implementación</w:t>
+            </w:r>
+            <w:r>
+              <w:rPr>
+                <w:noProof/>
+                <w:webHidden/>
               </w:rPr>
               <w:tab/>
             </w:r>
             <w:r>
               <w:rPr>
-                <w:rStyle w:val="Hipervnculo"/>
-                <w:b/>
-                <w:bCs/>
-                <w:noProof/>
-              </w:rPr>
-              <w:t>Requerimientos de la Implementación</w:t>
-            </w:r>
-            <w:r>
-              <w:rPr>
-                <w:b/>
-                <w:bCs/>
                 <w:noProof/>
                 <w:webHidden/>
               </w:rPr>
-              <w:tab/>
-            </w:r>
-            <w:r>
-              <w:rPr>
-                <w:b/>
-                <w:bCs/>
+              <w:fldChar w:fldCharType="begin"/>
+            </w:r>
+            <w:r>
+              <w:rPr>
                 <w:noProof/>
                 <w:webHidden/>
               </w:rPr>
-              <w:fldChar w:fldCharType="begin"/>
-            </w:r>
-            <w:r>
-              <w:rPr>
-                <w:b/>
-                <w:bCs/>
+              <w:instrText xml:space="preserve"> PAGEREF _Toc88330772 \h </w:instrText>
+            </w:r>
+            <w:r>
+              <w:rPr>
                 <w:noProof/>
                 <w:webHidden/>
               </w:rPr>
-              <w:instrText xml:space="preserve"> PAGEREF _Toc88304840 \h </w:instrText>
-            </w:r>
-            <w:r>
-              <w:rPr>
-                <w:b/>
-                <w:bCs/>
+            </w:r>
+            <w:r>
+              <w:rPr>
                 <w:noProof/>
                 <w:webHidden/>
               </w:rPr>
-            </w:r>
-            <w:r>
-              <w:rPr>
-                <w:b/>
-                <w:bCs/>
+              <w:fldChar w:fldCharType="separate"/>
+            </w:r>
+            <w:r>
+              <w:rPr>
                 <w:noProof/>
                 <w:webHidden/>
               </w:rPr>
-              <w:fldChar w:fldCharType="separate"/>
-            </w:r>
-            <w:r>
-              <w:rPr>
-                <w:b/>
-                <w:bCs/>
-                <w:noProof/>
-                <w:webHidden/>
-              </w:rPr>
               <w:t>14</w:t>
             </w:r>
             <w:r>
               <w:rPr>
-                <w:b/>
-                <w:bCs/>
                 <w:noProof/>
                 <w:webHidden/>
               </w:rPr>
@@ -4091,13 +4096,11 @@
             </w:tabs>
             <w:rPr>
               <w:rFonts w:asciiTheme="minorHAnsi" w:eastAsiaTheme="minorEastAsia" w:hAnsiTheme="minorHAnsi" w:cstheme="minorBidi"/>
-              <w:b/>
-              <w:bCs/>
               <w:noProof/>
               <w:lang w:val="es-PE"/>
             </w:rPr>
           </w:pPr>
-          <w:hyperlink w:anchor="_Toc88304841" w:history="1">
+          <w:hyperlink w:anchor="_Toc88330773" w:history="1">
             <w:r>
               <w:rPr>
                 <w:rStyle w:val="Hipervnculo"/>
@@ -4110,79 +4113,63 @@
             <w:r>
               <w:rPr>
                 <w:rFonts w:asciiTheme="minorHAnsi" w:eastAsiaTheme="minorEastAsia" w:hAnsiTheme="minorHAnsi" w:cstheme="minorBidi"/>
+                <w:noProof/>
+                <w:lang w:val="es-PE"/>
+              </w:rPr>
+              <w:tab/>
+            </w:r>
+            <w:r>
+              <w:rPr>
+                <w:rStyle w:val="Hipervnculo"/>
                 <w:b/>
                 <w:bCs/>
                 <w:noProof/>
-                <w:lang w:val="es-PE"/>
+              </w:rPr>
+              <w:t>Requerimientos de Rendimiento</w:t>
+            </w:r>
+            <w:r>
+              <w:rPr>
+                <w:noProof/>
+                <w:webHidden/>
               </w:rPr>
               <w:tab/>
             </w:r>
             <w:r>
               <w:rPr>
-                <w:rStyle w:val="Hipervnculo"/>
-                <w:b/>
-                <w:bCs/>
-                <w:noProof/>
-              </w:rPr>
-              <w:t>Requerimientos de Rendimiento</w:t>
-            </w:r>
-            <w:r>
-              <w:rPr>
-                <w:b/>
-                <w:bCs/>
                 <w:noProof/>
                 <w:webHidden/>
               </w:rPr>
-              <w:tab/>
-            </w:r>
-            <w:r>
-              <w:rPr>
-                <w:b/>
-                <w:bCs/>
+              <w:fldChar w:fldCharType="begin"/>
+            </w:r>
+            <w:r>
+              <w:rPr>
                 <w:noProof/>
                 <w:webHidden/>
               </w:rPr>
-              <w:fldChar w:fldCharType="begin"/>
-            </w:r>
-            <w:r>
-              <w:rPr>
-                <w:b/>
-                <w:bCs/>
+              <w:instrText xml:space="preserve"> PAGEREF _Toc88330773 \h </w:instrText>
+            </w:r>
+            <w:r>
+              <w:rPr>
                 <w:noProof/>
                 <w:webHidden/>
               </w:rPr>
-              <w:instrText xml:space="preserve"> PAGEREF _Toc88304841 \h </w:instrText>
-            </w:r>
-            <w:r>
-              <w:rPr>
-                <w:b/>
-                <w:bCs/>
+            </w:r>
+            <w:r>
+              <w:rPr>
                 <w:noProof/>
                 <w:webHidden/>
               </w:rPr>
-            </w:r>
-            <w:r>
-              <w:rPr>
-                <w:b/>
-                <w:bCs/>
+              <w:fldChar w:fldCharType="separate"/>
+            </w:r>
+            <w:r>
+              <w:rPr>
                 <w:noProof/>
                 <w:webHidden/>
               </w:rPr>
-              <w:fldChar w:fldCharType="separate"/>
-            </w:r>
-            <w:r>
-              <w:rPr>
-                <w:b/>
-                <w:bCs/>
-                <w:noProof/>
-                <w:webHidden/>
-              </w:rPr>
               <w:t>14</w:t>
             </w:r>
             <w:r>
               <w:rPr>
-                <w:b/>
-                <w:bCs/>
                 <w:noProof/>
                 <w:webHidden/>
               </w:rPr>
@@ -4199,13 +4186,11 @@
             </w:tabs>
             <w:rPr>
               <w:rFonts w:asciiTheme="minorHAnsi" w:eastAsiaTheme="minorEastAsia" w:hAnsiTheme="minorHAnsi" w:cstheme="minorBidi"/>
-              <w:b/>
-              <w:bCs/>
               <w:noProof/>
               <w:lang w:val="es-PE"/>
             </w:rPr>
           </w:pPr>
-          <w:hyperlink w:anchor="_Toc88304842" w:history="1">
+          <w:hyperlink w:anchor="_Toc88330774" w:history="1">
             <w:r>
               <w:rPr>
                 <w:rStyle w:val="Hipervnculo"/>
@@ -4218,79 +4203,63 @@
             <w:r>
               <w:rPr>
                 <w:rFonts w:asciiTheme="minorHAnsi" w:eastAsiaTheme="minorEastAsia" w:hAnsiTheme="minorHAnsi" w:cstheme="minorBidi"/>
+                <w:noProof/>
+                <w:lang w:val="es-PE"/>
+              </w:rPr>
+              <w:tab/>
+            </w:r>
+            <w:r>
+              <w:rPr>
+                <w:rStyle w:val="Hipervnculo"/>
                 <w:b/>
                 <w:bCs/>
                 <w:noProof/>
-                <w:lang w:val="es-PE"/>
+              </w:rPr>
+              <w:t>Requerimientos del Medio Ambiente</w:t>
+            </w:r>
+            <w:r>
+              <w:rPr>
+                <w:noProof/>
+                <w:webHidden/>
               </w:rPr>
               <w:tab/>
             </w:r>
             <w:r>
               <w:rPr>
-                <w:rStyle w:val="Hipervnculo"/>
-                <w:b/>
-                <w:bCs/>
-                <w:noProof/>
-              </w:rPr>
-              <w:t>Requerimientos del Medio Ambiente</w:t>
-            </w:r>
-            <w:r>
-              <w:rPr>
-                <w:b/>
-                <w:bCs/>
                 <w:noProof/>
                 <w:webHidden/>
               </w:rPr>
-              <w:tab/>
-            </w:r>
-            <w:r>
-              <w:rPr>
-                <w:b/>
-                <w:bCs/>
+              <w:fldChar w:fldCharType="begin"/>
+            </w:r>
+            <w:r>
+              <w:rPr>
                 <w:noProof/>
                 <w:webHidden/>
               </w:rPr>
-              <w:fldChar w:fldCharType="begin"/>
-            </w:r>
-            <w:r>
-              <w:rPr>
-                <w:b/>
-                <w:bCs/>
+              <w:instrText xml:space="preserve"> PAGEREF _Toc88330774 \h </w:instrText>
+            </w:r>
+            <w:r>
+              <w:rPr>
                 <w:noProof/>
                 <w:webHidden/>
               </w:rPr>
-              <w:instrText xml:space="preserve"> PAGEREF _Toc88304842 \h </w:instrText>
-            </w:r>
-            <w:r>
-              <w:rPr>
-                <w:b/>
-                <w:bCs/>
+            </w:r>
+            <w:r>
+              <w:rPr>
                 <w:noProof/>
                 <w:webHidden/>
               </w:rPr>
-            </w:r>
-            <w:r>
-              <w:rPr>
-                <w:b/>
-                <w:bCs/>
+              <w:fldChar w:fldCharType="separate"/>
+            </w:r>
+            <w:r>
+              <w:rPr>
                 <w:noProof/>
                 <w:webHidden/>
               </w:rPr>
-              <w:fldChar w:fldCharType="separate"/>
-            </w:r>
-            <w:r>
-              <w:rPr>
-                <w:b/>
-                <w:bCs/>
-                <w:noProof/>
-                <w:webHidden/>
-              </w:rPr>
               <w:t>14</w:t>
             </w:r>
             <w:r>
               <w:rPr>
-                <w:b/>
-                <w:bCs/>
                 <w:noProof/>
                 <w:webHidden/>
               </w:rPr>
@@ -4307,13 +4276,11 @@
             </w:tabs>
             <w:rPr>
               <w:rFonts w:asciiTheme="minorHAnsi" w:eastAsiaTheme="minorEastAsia" w:hAnsiTheme="minorHAnsi" w:cstheme="minorBidi"/>
-              <w:b/>
-              <w:bCs/>
               <w:noProof/>
               <w:lang w:val="es-PE"/>
             </w:rPr>
           </w:pPr>
-          <w:hyperlink w:anchor="_Toc88304843" w:history="1">
+          <w:hyperlink w:anchor="_Toc88330775" w:history="1">
             <w:r>
               <w:rPr>
                 <w:rStyle w:val="Hipervnculo"/>
@@ -4326,79 +4293,63 @@
             <w:r>
               <w:rPr>
                 <w:rFonts w:asciiTheme="minorHAnsi" w:eastAsiaTheme="minorEastAsia" w:hAnsiTheme="minorHAnsi" w:cstheme="minorBidi"/>
+                <w:noProof/>
+                <w:lang w:val="es-PE"/>
+              </w:rPr>
+              <w:tab/>
+            </w:r>
+            <w:r>
+              <w:rPr>
+                <w:rStyle w:val="Hipervnculo"/>
                 <w:b/>
                 <w:bCs/>
                 <w:noProof/>
-                <w:lang w:val="es-PE"/>
+              </w:rPr>
+              <w:t>Para el hardware</w:t>
+            </w:r>
+            <w:r>
+              <w:rPr>
+                <w:noProof/>
+                <w:webHidden/>
               </w:rPr>
               <w:tab/>
             </w:r>
             <w:r>
               <w:rPr>
-                <w:rStyle w:val="Hipervnculo"/>
-                <w:b/>
-                <w:bCs/>
-                <w:noProof/>
-              </w:rPr>
-              <w:t>Para el hardware</w:t>
-            </w:r>
-            <w:r>
-              <w:rPr>
-                <w:b/>
-                <w:bCs/>
                 <w:noProof/>
                 <w:webHidden/>
               </w:rPr>
-              <w:tab/>
-            </w:r>
-            <w:r>
-              <w:rPr>
-                <w:b/>
-                <w:bCs/>
+              <w:fldChar w:fldCharType="begin"/>
+            </w:r>
+            <w:r>
+              <w:rPr>
                 <w:noProof/>
                 <w:webHidden/>
               </w:rPr>
-              <w:fldChar w:fldCharType="begin"/>
-            </w:r>
-            <w:r>
-              <w:rPr>
-                <w:b/>
-                <w:bCs/>
+              <w:instrText xml:space="preserve"> PAGEREF _Toc88330775 \h </w:instrText>
+            </w:r>
+            <w:r>
+              <w:rPr>
                 <w:noProof/>
                 <w:webHidden/>
               </w:rPr>
-              <w:instrText xml:space="preserve"> PAGEREF _Toc88304843 \h </w:instrText>
-            </w:r>
-            <w:r>
-              <w:rPr>
-                <w:b/>
-                <w:bCs/>
+            </w:r>
+            <w:r>
+              <w:rPr>
                 <w:noProof/>
                 <w:webHidden/>
               </w:rPr>
-            </w:r>
-            <w:r>
-              <w:rPr>
-                <w:b/>
-                <w:bCs/>
+              <w:fldChar w:fldCharType="separate"/>
+            </w:r>
+            <w:r>
+              <w:rPr>
                 <w:noProof/>
                 <w:webHidden/>
               </w:rPr>
-              <w:fldChar w:fldCharType="separate"/>
-            </w:r>
-            <w:r>
-              <w:rPr>
-                <w:b/>
-                <w:bCs/>
-                <w:noProof/>
-                <w:webHidden/>
-              </w:rPr>
               <w:t>14</w:t>
             </w:r>
             <w:r>
               <w:rPr>
-                <w:b/>
-                <w:bCs/>
                 <w:noProof/>
                 <w:webHidden/>
               </w:rPr>
@@ -4415,13 +4366,11 @@
             </w:tabs>
             <w:rPr>
               <w:rFonts w:asciiTheme="minorHAnsi" w:eastAsiaTheme="minorEastAsia" w:hAnsiTheme="minorHAnsi" w:cstheme="minorBidi"/>
-              <w:b/>
-              <w:bCs/>
               <w:noProof/>
               <w:lang w:val="es-PE"/>
             </w:rPr>
           </w:pPr>
-          <w:hyperlink w:anchor="_Toc88304844" w:history="1">
+          <w:hyperlink w:anchor="_Toc88330776" w:history="1">
             <w:r>
               <w:rPr>
                 <w:rStyle w:val="Hipervnculo"/>
@@ -4434,79 +4383,63 @@
             <w:r>
               <w:rPr>
                 <w:rFonts w:asciiTheme="minorHAnsi" w:eastAsiaTheme="minorEastAsia" w:hAnsiTheme="minorHAnsi" w:cstheme="minorBidi"/>
+                <w:noProof/>
+                <w:lang w:val="es-PE"/>
+              </w:rPr>
+              <w:tab/>
+            </w:r>
+            <w:r>
+              <w:rPr>
+                <w:rStyle w:val="Hipervnculo"/>
                 <w:b/>
                 <w:bCs/>
                 <w:noProof/>
-                <w:lang w:val="es-PE"/>
+              </w:rPr>
+              <w:t>Para el software</w:t>
+            </w:r>
+            <w:r>
+              <w:rPr>
+                <w:noProof/>
+                <w:webHidden/>
               </w:rPr>
               <w:tab/>
             </w:r>
             <w:r>
               <w:rPr>
-                <w:rStyle w:val="Hipervnculo"/>
-                <w:b/>
-                <w:bCs/>
-                <w:noProof/>
-              </w:rPr>
-              <w:t>Para el software</w:t>
-            </w:r>
-            <w:r>
-              <w:rPr>
-                <w:b/>
-                <w:bCs/>
                 <w:noProof/>
                 <w:webHidden/>
               </w:rPr>
-              <w:tab/>
-            </w:r>
-            <w:r>
-              <w:rPr>
-                <w:b/>
-                <w:bCs/>
+              <w:fldChar w:fldCharType="begin"/>
+            </w:r>
+            <w:r>
+              <w:rPr>
                 <w:noProof/>
                 <w:webHidden/>
               </w:rPr>
-              <w:fldChar w:fldCharType="begin"/>
-            </w:r>
-            <w:r>
-              <w:rPr>
-                <w:b/>
-                <w:bCs/>
+              <w:instrText xml:space="preserve"> PAGEREF _Toc88330776 \h </w:instrText>
+            </w:r>
+            <w:r>
+              <w:rPr>
                 <w:noProof/>
                 <w:webHidden/>
               </w:rPr>
-              <w:instrText xml:space="preserve"> PAGEREF _Toc88304844 \h </w:instrText>
-            </w:r>
-            <w:r>
-              <w:rPr>
-                <w:b/>
-                <w:bCs/>
+            </w:r>
+            <w:r>
+              <w:rPr>
                 <w:noProof/>
                 <w:webHidden/>
               </w:rPr>
-            </w:r>
-            <w:r>
-              <w:rPr>
-                <w:b/>
-                <w:bCs/>
+              <w:fldChar w:fldCharType="separate"/>
+            </w:r>
+            <w:r>
+              <w:rPr>
                 <w:noProof/>
                 <w:webHidden/>
               </w:rPr>
-              <w:fldChar w:fldCharType="separate"/>
-            </w:r>
-            <w:r>
-              <w:rPr>
-                <w:b/>
-                <w:bCs/>
-                <w:noProof/>
-                <w:webHidden/>
-              </w:rPr>
               <w:t>14</w:t>
             </w:r>
             <w:r>
               <w:rPr>
-                <w:b/>
-                <w:bCs/>
                 <w:noProof/>
                 <w:webHidden/>
               </w:rPr>
@@ -4604,7 +4537,7 @@
           <w:szCs w:val="36"/>
         </w:rPr>
       </w:pPr>
-      <w:bookmarkStart w:id="0" w:name="_Toc88304818"/>
+      <w:bookmarkStart w:id="0" w:name="_Toc88330750"/>
       <w:r>
         <w:rPr>
           <w:b/>
@@ -4633,7 +4566,7 @@
           <w:szCs w:val="28"/>
         </w:rPr>
       </w:pPr>
-      <w:bookmarkStart w:id="1" w:name="_Toc88304819"/>
+      <w:bookmarkStart w:id="1" w:name="_Toc88330751"/>
       <w:r>
         <w:rPr>
           <w:b/>
@@ -4722,7 +4655,7 @@
           <w:szCs w:val="28"/>
         </w:rPr>
       </w:pPr>
-      <w:bookmarkStart w:id="2" w:name="_Toc88304820"/>
+      <w:bookmarkStart w:id="2" w:name="_Toc88330752"/>
       <w:r>
         <w:rPr>
           <w:b/>
@@ -4965,7 +4898,7 @@
           <w:szCs w:val="28"/>
         </w:rPr>
       </w:pPr>
-      <w:bookmarkStart w:id="3" w:name="_Toc88304821"/>
+      <w:bookmarkStart w:id="3" w:name="_Toc88330753"/>
       <w:r>
         <w:rPr>
           <w:b/>
@@ -5019,7 +4952,7 @@
           <w:szCs w:val="28"/>
         </w:rPr>
       </w:pPr>
-      <w:bookmarkStart w:id="4" w:name="_Toc88304822"/>
+      <w:bookmarkStart w:id="4" w:name="_Toc88330754"/>
       <w:r>
         <w:rPr>
           <w:b/>
@@ -5516,7 +5449,7 @@
           <w:szCs w:val="28"/>
         </w:rPr>
       </w:pPr>
-      <w:bookmarkStart w:id="5" w:name="_Toc88304823"/>
+      <w:bookmarkStart w:id="5" w:name="_Toc88330755"/>
       <w:r>
         <w:rPr>
           <w:b/>
@@ -5690,7 +5623,6 @@
                 <w:szCs w:val="24"/>
               </w:rPr>
             </w:pPr>
-            <w:proofErr w:type="gramStart"/>
             <w:r>
               <w:rPr>
                 <w:sz w:val="24"/>
@@ -5698,7 +5630,6 @@
               </w:rPr>
               <w:t>Y</w:t>
             </w:r>
-            <w:proofErr w:type="gramEnd"/>
             <w:r>
               <w:rPr>
                 <w:sz w:val="24"/>
@@ -6082,7 +6013,7 @@
           <w:szCs w:val="28"/>
         </w:rPr>
       </w:pPr>
-      <w:bookmarkStart w:id="6" w:name="_Toc88304824"/>
+      <w:bookmarkStart w:id="6" w:name="_Toc88330756"/>
       <w:r>
         <w:rPr>
           <w:b/>
@@ -6130,7 +6061,7 @@
           <w:szCs w:val="36"/>
         </w:rPr>
       </w:pPr>
-      <w:bookmarkStart w:id="7" w:name="_Toc88304825"/>
+      <w:bookmarkStart w:id="7" w:name="_Toc88330757"/>
       <w:r>
         <w:rPr>
           <w:b/>
@@ -6209,7 +6140,7 @@
           <w:szCs w:val="28"/>
         </w:rPr>
       </w:pPr>
-      <w:bookmarkStart w:id="8" w:name="_Toc88304826"/>
+      <w:bookmarkStart w:id="8" w:name="_Toc88330758"/>
       <w:r>
         <w:rPr>
           <w:b/>
@@ -6281,7 +6212,7 @@
           <w:szCs w:val="28"/>
         </w:rPr>
       </w:pPr>
-      <w:bookmarkStart w:id="9" w:name="_Toc88304827"/>
+      <w:bookmarkStart w:id="9" w:name="_Toc88330759"/>
       <w:r>
         <w:rPr>
           <w:b/>
@@ -7088,7 +7019,7 @@
           <w:szCs w:val="28"/>
         </w:rPr>
       </w:pPr>
-      <w:bookmarkStart w:id="10" w:name="_Toc88304828"/>
+      <w:bookmarkStart w:id="10" w:name="_Toc88330760"/>
       <w:r>
         <w:rPr>
           <w:b/>
@@ -8076,7 +8007,7 @@
           <w:szCs w:val="28"/>
         </w:rPr>
       </w:pPr>
-      <w:bookmarkStart w:id="11" w:name="_Toc88304829"/>
+      <w:bookmarkStart w:id="11" w:name="_Toc88330761"/>
       <w:r>
         <w:rPr>
           <w:b/>
@@ -8204,7 +8135,7 @@
           <w:szCs w:val="28"/>
         </w:rPr>
       </w:pPr>
-      <w:bookmarkStart w:id="12" w:name="_Toc88304830"/>
+      <w:bookmarkStart w:id="12" w:name="_Toc88330762"/>
       <w:r>
         <w:rPr>
           <w:b/>
@@ -8303,7 +8234,7 @@
           <w:szCs w:val="36"/>
         </w:rPr>
       </w:pPr>
-      <w:bookmarkStart w:id="13" w:name="_Toc88304831"/>
+      <w:bookmarkStart w:id="13" w:name="_Toc88330763"/>
       <w:r>
         <w:rPr>
           <w:b/>
@@ -8332,7 +8263,7 @@
           <w:szCs w:val="28"/>
         </w:rPr>
       </w:pPr>
-      <w:bookmarkStart w:id="14" w:name="_Toc88304832"/>
+      <w:bookmarkStart w:id="14" w:name="_Toc88330764"/>
       <w:r>
         <w:rPr>
           <w:b/>
@@ -8360,7 +8291,7 @@
           <w:szCs w:val="24"/>
         </w:rPr>
       </w:pPr>
-      <w:bookmarkStart w:id="15" w:name="_Toc88304833"/>
+      <w:bookmarkStart w:id="15" w:name="_Toc88330765"/>
       <w:r>
         <w:rPr>
           <w:b/>
@@ -8558,7 +8489,7 @@
           <w:szCs w:val="24"/>
         </w:rPr>
       </w:pPr>
-      <w:bookmarkStart w:id="16" w:name="_Toc88304834"/>
+      <w:bookmarkStart w:id="16" w:name="_Toc88330766"/>
       <w:r>
         <w:rPr>
           <w:b/>
@@ -8658,7 +8589,7 @@
           <w:szCs w:val="24"/>
         </w:rPr>
       </w:pPr>
-      <w:bookmarkStart w:id="17" w:name="_Toc88304835"/>
+      <w:bookmarkStart w:id="17" w:name="_Toc88330767"/>
       <w:r>
         <w:rPr>
           <w:b/>
@@ -8902,7 +8833,7 @@
           <w:szCs w:val="28"/>
         </w:rPr>
       </w:pPr>
-      <w:bookmarkStart w:id="18" w:name="_Toc88304836"/>
+      <w:bookmarkStart w:id="18" w:name="_Toc88330768"/>
       <w:r>
         <w:rPr>
           <w:b/>
@@ -9112,9 +9043,10 @@
             <w:r>
               <w:rPr>
                 <w:b/>
+                <w:bCs/>
                 <w:i/>
-                <w:sz w:val="24"/>
-                <w:szCs w:val="24"/>
+                <w:iCs/>
+                <w:color w:val="000000"/>
               </w:rPr>
               <w:t>RF_001</w:t>
             </w:r>
@@ -9148,12 +9080,10 @@
             <w:r>
               <w:rPr>
                 <w:b/>
-                <w:i/>
-                <w:iCs/>
-                <w:sz w:val="24"/>
-                <w:szCs w:val="24"/>
-              </w:rPr>
-              <w:t>Registrar un perfil de usuario</w:t>
+                <w:bCs/>
+                <w:color w:val="000000"/>
+              </w:rPr>
+              <w:t>Visualizar Información de la Página</w:t>
             </w:r>
           </w:p>
         </w:tc>
@@ -9181,10 +9111,23 @@
             </w:pPr>
             <w:r>
               <w:rPr>
-                <w:sz w:val="24"/>
-                <w:szCs w:val="24"/>
-              </w:rPr>
-              <w:t>Consiste en el registro del usuario que ingresa a la página por primera vez, la cual permitirá el uso del planificador de comidas.</w:t>
+                <w:color w:val="000000"/>
+              </w:rPr>
+              <w:t>El sitio web permite visualizar la página de inicio (</w:t>
+            </w:r>
+            <w:proofErr w:type="spellStart"/>
+            <w:r>
+              <w:rPr>
+                <w:color w:val="000000"/>
+              </w:rPr>
+              <w:t>Homepage</w:t>
+            </w:r>
+            <w:proofErr w:type="spellEnd"/>
+            <w:r>
+              <w:rPr>
+                <w:color w:val="000000"/>
+              </w:rPr>
+              <w:t>) así como la página de “Nosotros”.</w:t>
             </w:r>
           </w:p>
         </w:tc>
@@ -9224,7 +9167,133 @@
                 <w:sz w:val="24"/>
                 <w:szCs w:val="24"/>
               </w:rPr>
-              <w:t>RF_002</w:t>
+              <w:t>RF_00</w:t>
+            </w:r>
+            <w:r>
+              <w:rPr>
+                <w:b/>
+                <w:i/>
+                <w:sz w:val="24"/>
+                <w:szCs w:val="24"/>
+              </w:rPr>
+              <w:t>2</w:t>
+            </w:r>
+          </w:p>
+        </w:tc>
+        <w:tc>
+          <w:tcPr>
+            <w:tcW w:w="2835" w:type="dxa"/>
+            <w:shd w:val="clear" w:color="auto" w:fill="FAFDCB"/>
+            <w:tcMar>
+              <w:top w:w="100" w:type="dxa"/>
+              <w:left w:w="100" w:type="dxa"/>
+              <w:bottom w:w="100" w:type="dxa"/>
+              <w:right w:w="100" w:type="dxa"/>
+            </w:tcMar>
+            <w:vAlign w:val="center"/>
+          </w:tcPr>
+          <w:p>
+            <w:pPr>
+              <w:widowControl w:val="0"/>
+              <w:spacing w:before="240" w:after="240"/>
+              <w:jc w:val="center"/>
+              <w:rPr>
+                <w:b/>
+                <w:i/>
+                <w:iCs/>
+                <w:sz w:val="24"/>
+                <w:szCs w:val="24"/>
+              </w:rPr>
+            </w:pPr>
+            <w:r>
+              <w:rPr>
+                <w:b/>
+                <w:i/>
+                <w:iCs/>
+                <w:sz w:val="24"/>
+                <w:szCs w:val="24"/>
+              </w:rPr>
+              <w:t>Registrar un perfil de usuario</w:t>
+            </w:r>
+          </w:p>
+        </w:tc>
+        <w:tc>
+          <w:tcPr>
+            <w:tcW w:w="3880" w:type="dxa"/>
+            <w:shd w:val="clear" w:color="auto" w:fill="EFF3C6"/>
+            <w:tcMar>
+              <w:top w:w="100" w:type="dxa"/>
+              <w:left w:w="100" w:type="dxa"/>
+              <w:bottom w:w="100" w:type="dxa"/>
+              <w:right w:w="100" w:type="dxa"/>
+            </w:tcMar>
+            <w:vAlign w:val="center"/>
+          </w:tcPr>
+          <w:p>
+            <w:pPr>
+              <w:widowControl w:val="0"/>
+              <w:spacing w:before="240" w:after="240"/>
+              <w:jc w:val="both"/>
+              <w:rPr>
+                <w:sz w:val="24"/>
+                <w:szCs w:val="24"/>
+              </w:rPr>
+            </w:pPr>
+            <w:r>
+              <w:rPr>
+                <w:sz w:val="24"/>
+                <w:szCs w:val="24"/>
+              </w:rPr>
+              <w:t>Consiste en el registro del usuario que ingresa a la página por primera vez, la cual permitirá el uso del planificador de comidas.</w:t>
+            </w:r>
+          </w:p>
+        </w:tc>
+      </w:tr>
+      <w:tr>
+        <w:trPr>
+          <w:trHeight w:val="447"/>
+        </w:trPr>
+        <w:tc>
+          <w:tcPr>
+            <w:tcW w:w="1417" w:type="dxa"/>
+            <w:shd w:val="clear" w:color="auto" w:fill="AEE7E8"/>
+            <w:tcMar>
+              <w:top w:w="100" w:type="dxa"/>
+              <w:left w:w="100" w:type="dxa"/>
+              <w:bottom w:w="100" w:type="dxa"/>
+              <w:right w:w="100" w:type="dxa"/>
+            </w:tcMar>
+            <w:vAlign w:val="center"/>
+          </w:tcPr>
+          <w:p>
+            <w:pPr>
+              <w:widowControl w:val="0"/>
+              <w:spacing w:before="240" w:after="240"/>
+              <w:jc w:val="center"/>
+              <w:rPr>
+                <w:b/>
+                <w:i/>
+                <w:sz w:val="24"/>
+                <w:szCs w:val="24"/>
+              </w:rPr>
+            </w:pPr>
+            <w:r>
+              <w:rPr>
+                <w:b/>
+                <w:i/>
+                <w:sz w:val="24"/>
+                <w:szCs w:val="24"/>
+              </w:rPr>
+              <w:t>RF_00</w:t>
+            </w:r>
+            <w:r>
+              <w:rPr>
+                <w:b/>
+                <w:i/>
+                <w:sz w:val="24"/>
+                <w:szCs w:val="24"/>
+              </w:rPr>
+              <w:t>3</w:t>
             </w:r>
           </w:p>
         </w:tc>
@@ -9434,6 +9503,7 @@
                 <w:sz w:val="24"/>
                 <w:szCs w:val="24"/>
               </w:rPr>
+              <w:lastRenderedPageBreak/>
               <w:t>RF_005</w:t>
             </w:r>
           </w:p>
@@ -9539,7 +9609,6 @@
                 <w:sz w:val="24"/>
                 <w:szCs w:val="24"/>
               </w:rPr>
-              <w:lastRenderedPageBreak/>
               <w:t>RF_006</w:t>
             </w:r>
           </w:p>
@@ -9848,7 +9917,7 @@
         </w:rPr>
       </w:pPr>
       <w:bookmarkStart w:id="19" w:name="_zf3nt38driud" w:colFirst="0" w:colLast="0"/>
-      <w:bookmarkStart w:id="20" w:name="_Toc88304837"/>
+      <w:bookmarkStart w:id="20" w:name="_Toc88330769"/>
       <w:bookmarkEnd w:id="19"/>
       <w:r>
         <w:rPr>
@@ -10269,7 +10338,15 @@
                 <w:sz w:val="24"/>
                 <w:szCs w:val="24"/>
               </w:rPr>
-              <w:t xml:space="preserve">El empleo  de CSS brinda estilos interactivos y dinámicos. </w:t>
+              <w:t xml:space="preserve">El empleo  de CSS brinda estilos </w:t>
+            </w:r>
+            <w:r>
+              <w:rPr>
+                <w:sz w:val="24"/>
+                <w:szCs w:val="24"/>
+              </w:rPr>
+              <w:lastRenderedPageBreak/>
+              <w:t xml:space="preserve">interactivos y dinámicos. </w:t>
             </w:r>
           </w:p>
         </w:tc>
@@ -10306,6 +10383,7 @@
                 <w:sz w:val="24"/>
                 <w:szCs w:val="24"/>
               </w:rPr>
+              <w:lastRenderedPageBreak/>
               <w:t>RNF_003</w:t>
             </w:r>
           </w:p>
@@ -10371,15 +10449,7 @@
                 <w:sz w:val="24"/>
                 <w:szCs w:val="24"/>
               </w:rPr>
-              <w:t xml:space="preserve">El sistema web cumple con funciones específicas, debido a que busca satisfacer </w:t>
-            </w:r>
-            <w:r>
-              <w:rPr>
-                <w:sz w:val="24"/>
-                <w:szCs w:val="24"/>
-              </w:rPr>
-              <w:lastRenderedPageBreak/>
-              <w:t xml:space="preserve">las necesidades identificadas del cliente. </w:t>
+              <w:t xml:space="preserve">El sistema web cumple con funciones específicas, debido a que busca satisfacer las necesidades identificadas del cliente. </w:t>
             </w:r>
           </w:p>
         </w:tc>
@@ -10416,7 +10486,6 @@
                 <w:sz w:val="24"/>
                 <w:szCs w:val="24"/>
               </w:rPr>
-              <w:lastRenderedPageBreak/>
               <w:t>RNF_004</w:t>
             </w:r>
           </w:p>
@@ -10791,7 +10860,7 @@
           <w:szCs w:val="36"/>
         </w:rPr>
       </w:pPr>
-      <w:bookmarkStart w:id="21" w:name="_Toc88304838"/>
+      <w:bookmarkStart w:id="21" w:name="_Toc88330770"/>
       <w:r>
         <w:rPr>
           <w:b/>
@@ -10830,7 +10899,7 @@
           <w:szCs w:val="28"/>
         </w:rPr>
       </w:pPr>
-      <w:bookmarkStart w:id="22" w:name="_Toc88304839"/>
+      <w:bookmarkStart w:id="22" w:name="_Toc88330771"/>
       <w:r>
         <w:rPr>
           <w:b/>
@@ -10886,6 +10955,7 @@
           <w:rFonts w:ascii="Arial" w:hAnsi="Arial" w:cs="Arial"/>
           <w:color w:val="000000"/>
         </w:rPr>
+        <w:lastRenderedPageBreak/>
         <w:t xml:space="preserve">Uso de lenguaje de programación de alto nivel orientado a objetos, entorno </w:t>
       </w:r>
       <w:proofErr w:type="spellStart"/>
@@ -10925,7 +10995,6 @@
           <w:rFonts w:ascii="Arial" w:hAnsi="Arial" w:cs="Arial"/>
           <w:color w:val="000000"/>
         </w:rPr>
-        <w:lastRenderedPageBreak/>
         <w:t xml:space="preserve">Uso de cualquier sistema operativo Libre (Ubuntu) o licenciado (Windows, </w:t>
       </w:r>
       <w:proofErr w:type="spellStart"/>
@@ -10993,7 +11062,7 @@
           <w:szCs w:val="28"/>
         </w:rPr>
       </w:pPr>
-      <w:bookmarkStart w:id="23" w:name="_Toc88304840"/>
+      <w:bookmarkStart w:id="23" w:name="_Toc88330772"/>
       <w:r>
         <w:rPr>
           <w:b/>
@@ -11091,7 +11160,7 @@
           <w:szCs w:val="28"/>
         </w:rPr>
       </w:pPr>
-      <w:bookmarkStart w:id="24" w:name="_Toc88304841"/>
+      <w:bookmarkStart w:id="24" w:name="_Toc88330773"/>
       <w:r>
         <w:rPr>
           <w:b/>
@@ -11139,7 +11208,7 @@
           <w:szCs w:val="28"/>
         </w:rPr>
       </w:pPr>
-      <w:bookmarkStart w:id="25" w:name="_Toc88304842"/>
+      <w:bookmarkStart w:id="25" w:name="_Toc88330774"/>
       <w:r>
         <w:rPr>
           <w:b/>
@@ -11167,7 +11236,7 @@
           <w:szCs w:val="24"/>
         </w:rPr>
       </w:pPr>
-      <w:bookmarkStart w:id="26" w:name="_Toc88304843"/>
+      <w:bookmarkStart w:id="26" w:name="_Toc88330775"/>
       <w:r>
         <w:rPr>
           <w:b/>
@@ -11263,7 +11332,7 @@
           <w:szCs w:val="24"/>
         </w:rPr>
       </w:pPr>
-      <w:bookmarkStart w:id="27" w:name="_Toc88304844"/>
+      <w:bookmarkStart w:id="27" w:name="_Toc88330776"/>
       <w:r>
         <w:rPr>
           <w:b/>
@@ -11311,7 +11380,15 @@
           <w:rFonts w:ascii="Arial" w:hAnsi="Arial" w:cs="Arial"/>
           <w:color w:val="000000"/>
         </w:rPr>
-        <w:t xml:space="preserve"> (para la recuperación de información importante) de la base de datos como la de los archivos del sistema, las cuales se guardarán en otra ubicación segura para mantenerla a salvo en caso de algún accidente.</w:t>
+        <w:t xml:space="preserve"> (para la recuperación de información importante) de la base de datos como la de los archivos del sistema, </w:t>
+      </w:r>
+      <w:r>
+        <w:rPr>
+          <w:rFonts w:ascii="Arial" w:hAnsi="Arial" w:cs="Arial"/>
+          <w:color w:val="000000"/>
+        </w:rPr>
+        <w:lastRenderedPageBreak/>
+        <w:t>las cuales se guardarán en otra ubicación segura para mantenerla a salvo en caso de algún accidente.</w:t>
       </w:r>
     </w:p>
     <w:p>
@@ -11334,7 +11411,6 @@
           <w:rFonts w:ascii="Arial" w:hAnsi="Arial" w:cs="Arial"/>
           <w:color w:val="000000"/>
         </w:rPr>
-        <w:lastRenderedPageBreak/>
         <w:t>El sistema operativo debe contener un antivirus sofisticado para evitar infiltraciones al sistema.</w:t>
       </w:r>
     </w:p>
@@ -11869,7 +11945,7 @@
         <v:path o:extrusionok="f" gradientshapeok="t" o:connecttype="rect"/>
         <o:lock v:ext="edit" aspectratio="t"/>
       </v:shapetype>
-      <v:shape id="_x0000_i1039" type="#_x0000_t75" style="width:11.25pt;height:11.25pt" o:bullet="t">
+      <v:shape id="_x0000_i1039" type="#_x0000_t75" style="width:11.55pt;height:11.55pt" o:bullet="t">
         <v:imagedata r:id="rId1" o:title="msoE71D"/>
       </v:shape>
     </w:pict>
@@ -18623,6 +18699,7 @@
   <w:rsids>
     <w:rsidRoot w:val="004465A3"/>
     <w:rsid w:val="00066FA4"/>
+    <w:rsid w:val="00146D6A"/>
     <w:rsid w:val="002F203B"/>
     <w:rsid w:val="003D3C73"/>
     <w:rsid w:val="004465A3"/>

</xml_diff>

<commit_message>
Verificacion y actualizacion de la Documentacion de Especificacion UI
</commit_message>
<xml_diff>
--- a/Desarrollo/MP/Requisitos/MP-DER.docx
+++ b/Desarrollo/MP/Requisitos/MP-DER.docx
@@ -1672,40 +1672,6 @@
               <w:widowControl w:val="0"/>
               <w:jc w:val="center"/>
               <w:rPr>
-                <w:sz w:val="24"/>
-                <w:szCs w:val="24"/>
-              </w:rPr>
-            </w:pPr>
-            <w:r>
-              <w:rPr>
-                <w:sz w:val="24"/>
-                <w:szCs w:val="24"/>
-              </w:rPr>
-              <w:t>Arango Quispe, Esmeralda</w:t>
-            </w:r>
-          </w:p>
-          <w:p>
-            <w:pPr>
-              <w:widowControl w:val="0"/>
-              <w:jc w:val="center"/>
-              <w:rPr>
-                <w:sz w:val="24"/>
-                <w:szCs w:val="24"/>
-              </w:rPr>
-            </w:pPr>
-            <w:r>
-              <w:rPr>
-                <w:sz w:val="24"/>
-                <w:szCs w:val="24"/>
-              </w:rPr>
-              <w:t>Torres Talaverano, Luz</w:t>
-            </w:r>
-          </w:p>
-          <w:p>
-            <w:pPr>
-              <w:widowControl w:val="0"/>
-              <w:jc w:val="center"/>
-              <w:rPr>
                 <w:b/>
                 <w:sz w:val="24"/>
                 <w:szCs w:val="24"/>
@@ -1792,13 +1758,6 @@
                 <w:szCs w:val="24"/>
               </w:rPr>
             </w:pPr>
-            <w:r>
-              <w:rPr>
-                <w:sz w:val="24"/>
-                <w:szCs w:val="24"/>
-              </w:rPr>
-              <w:t>20.11.21</w:t>
-            </w:r>
           </w:p>
         </w:tc>
       </w:tr>
@@ -2030,7 +1989,7 @@
           <w:r>
             <w:fldChar w:fldCharType="separate"/>
           </w:r>
-          <w:hyperlink w:anchor="_Toc88330750" w:history="1">
+          <w:hyperlink w:anchor="_Toc88304818" w:history="1">
             <w:r>
               <w:rPr>
                 <w:rStyle w:val="Hipervnculo"/>
@@ -2076,7 +2035,7 @@
                 <w:noProof/>
                 <w:webHidden/>
               </w:rPr>
-              <w:instrText xml:space="preserve"> PAGEREF _Toc88330750 \h </w:instrText>
+              <w:instrText xml:space="preserve"> PAGEREF _Toc88304818 \h </w:instrText>
             </w:r>
             <w:r>
               <w:rPr>
@@ -2120,7 +2079,7 @@
               <w:lang w:val="es-PE"/>
             </w:rPr>
           </w:pPr>
-          <w:hyperlink w:anchor="_Toc88330751" w:history="1">
+          <w:hyperlink w:anchor="_Toc88304819" w:history="1">
             <w:r>
               <w:rPr>
                 <w:rStyle w:val="Hipervnculo"/>
@@ -2166,7 +2125,7 @@
                 <w:noProof/>
                 <w:webHidden/>
               </w:rPr>
-              <w:instrText xml:space="preserve"> PAGEREF _Toc88330751 \h </w:instrText>
+              <w:instrText xml:space="preserve"> PAGEREF _Toc88304819 \h </w:instrText>
             </w:r>
             <w:r>
               <w:rPr>
@@ -2210,7 +2169,7 @@
               <w:lang w:val="es-PE"/>
             </w:rPr>
           </w:pPr>
-          <w:hyperlink w:anchor="_Toc88330752" w:history="1">
+          <w:hyperlink w:anchor="_Toc88304820" w:history="1">
             <w:r>
               <w:rPr>
                 <w:rStyle w:val="Hipervnculo"/>
@@ -2256,7 +2215,7 @@
                 <w:noProof/>
                 <w:webHidden/>
               </w:rPr>
-              <w:instrText xml:space="preserve"> PAGEREF _Toc88330752 \h </w:instrText>
+              <w:instrText xml:space="preserve"> PAGEREF _Toc88304820 \h </w:instrText>
             </w:r>
             <w:r>
               <w:rPr>
@@ -2300,7 +2259,7 @@
               <w:lang w:val="es-PE"/>
             </w:rPr>
           </w:pPr>
-          <w:hyperlink w:anchor="_Toc88330753" w:history="1">
+          <w:hyperlink w:anchor="_Toc88304821" w:history="1">
             <w:r>
               <w:rPr>
                 <w:rStyle w:val="Hipervnculo"/>
@@ -2346,7 +2305,7 @@
                 <w:noProof/>
                 <w:webHidden/>
               </w:rPr>
-              <w:instrText xml:space="preserve"> PAGEREF _Toc88330753 \h </w:instrText>
+              <w:instrText xml:space="preserve"> PAGEREF _Toc88304821 \h </w:instrText>
             </w:r>
             <w:r>
               <w:rPr>
@@ -2390,7 +2349,7 @@
               <w:lang w:val="es-PE"/>
             </w:rPr>
           </w:pPr>
-          <w:hyperlink w:anchor="_Toc88330754" w:history="1">
+          <w:hyperlink w:anchor="_Toc88304822" w:history="1">
             <w:r>
               <w:rPr>
                 <w:rStyle w:val="Hipervnculo"/>
@@ -2436,7 +2395,7 @@
                 <w:noProof/>
                 <w:webHidden/>
               </w:rPr>
-              <w:instrText xml:space="preserve"> PAGEREF _Toc88330754 \h </w:instrText>
+              <w:instrText xml:space="preserve"> PAGEREF _Toc88304822 \h </w:instrText>
             </w:r>
             <w:r>
               <w:rPr>
@@ -2480,7 +2439,7 @@
               <w:lang w:val="es-PE"/>
             </w:rPr>
           </w:pPr>
-          <w:hyperlink w:anchor="_Toc88330755" w:history="1">
+          <w:hyperlink w:anchor="_Toc88304823" w:history="1">
             <w:r>
               <w:rPr>
                 <w:rStyle w:val="Hipervnculo"/>
@@ -2526,7 +2485,7 @@
                 <w:noProof/>
                 <w:webHidden/>
               </w:rPr>
-              <w:instrText xml:space="preserve"> PAGEREF _Toc88330755 \h </w:instrText>
+              <w:instrText xml:space="preserve"> PAGEREF _Toc88304823 \h </w:instrText>
             </w:r>
             <w:r>
               <w:rPr>
@@ -2570,7 +2529,7 @@
               <w:lang w:val="es-PE"/>
             </w:rPr>
           </w:pPr>
-          <w:hyperlink w:anchor="_Toc88330756" w:history="1">
+          <w:hyperlink w:anchor="_Toc88304824" w:history="1">
             <w:r>
               <w:rPr>
                 <w:rStyle w:val="Hipervnculo"/>
@@ -2616,7 +2575,7 @@
                 <w:noProof/>
                 <w:webHidden/>
               </w:rPr>
-              <w:instrText xml:space="preserve"> PAGEREF _Toc88330756 \h </w:instrText>
+              <w:instrText xml:space="preserve"> PAGEREF _Toc88304824 \h </w:instrText>
             </w:r>
             <w:r>
               <w:rPr>
@@ -2660,7 +2619,7 @@
               <w:lang w:val="es-PE"/>
             </w:rPr>
           </w:pPr>
-          <w:hyperlink w:anchor="_Toc88330757" w:history="1">
+          <w:hyperlink w:anchor="_Toc88304825" w:history="1">
             <w:r>
               <w:rPr>
                 <w:rStyle w:val="Hipervnculo"/>
@@ -2706,7 +2665,7 @@
                 <w:noProof/>
                 <w:webHidden/>
               </w:rPr>
-              <w:instrText xml:space="preserve"> PAGEREF _Toc88330757 \h </w:instrText>
+              <w:instrText xml:space="preserve"> PAGEREF _Toc88304825 \h </w:instrText>
             </w:r>
             <w:r>
               <w:rPr>
@@ -2750,7 +2709,7 @@
               <w:lang w:val="es-PE"/>
             </w:rPr>
           </w:pPr>
-          <w:hyperlink w:anchor="_Toc88330758" w:history="1">
+          <w:hyperlink w:anchor="_Toc88304826" w:history="1">
             <w:r>
               <w:rPr>
                 <w:rStyle w:val="Hipervnculo"/>
@@ -2796,7 +2755,7 @@
                 <w:noProof/>
                 <w:webHidden/>
               </w:rPr>
-              <w:instrText xml:space="preserve"> PAGEREF _Toc88330758 \h </w:instrText>
+              <w:instrText xml:space="preserve"> PAGEREF _Toc88304826 \h </w:instrText>
             </w:r>
             <w:r>
               <w:rPr>
@@ -2840,7 +2799,7 @@
               <w:lang w:val="es-PE"/>
             </w:rPr>
           </w:pPr>
-          <w:hyperlink w:anchor="_Toc88330759" w:history="1">
+          <w:hyperlink w:anchor="_Toc88304827" w:history="1">
             <w:r>
               <w:rPr>
                 <w:rStyle w:val="Hipervnculo"/>
@@ -2886,7 +2845,7 @@
                 <w:noProof/>
                 <w:webHidden/>
               </w:rPr>
-              <w:instrText xml:space="preserve"> PAGEREF _Toc88330759 \h </w:instrText>
+              <w:instrText xml:space="preserve"> PAGEREF _Toc88304827 \h </w:instrText>
             </w:r>
             <w:r>
               <w:rPr>
@@ -2930,7 +2889,7 @@
               <w:lang w:val="es-PE"/>
             </w:rPr>
           </w:pPr>
-          <w:hyperlink w:anchor="_Toc88330760" w:history="1">
+          <w:hyperlink w:anchor="_Toc88304828" w:history="1">
             <w:r>
               <w:rPr>
                 <w:rStyle w:val="Hipervnculo"/>
@@ -2976,7 +2935,7 @@
                 <w:noProof/>
                 <w:webHidden/>
               </w:rPr>
-              <w:instrText xml:space="preserve"> PAGEREF _Toc88330760 \h </w:instrText>
+              <w:instrText xml:space="preserve"> PAGEREF _Toc88304828 \h </w:instrText>
             </w:r>
             <w:r>
               <w:rPr>
@@ -3020,7 +2979,7 @@
               <w:lang w:val="es-PE"/>
             </w:rPr>
           </w:pPr>
-          <w:hyperlink w:anchor="_Toc88330761" w:history="1">
+          <w:hyperlink w:anchor="_Toc88304829" w:history="1">
             <w:r>
               <w:rPr>
                 <w:rStyle w:val="Hipervnculo"/>
@@ -3066,7 +3025,7 @@
                 <w:noProof/>
                 <w:webHidden/>
               </w:rPr>
-              <w:instrText xml:space="preserve"> PAGEREF _Toc88330761 \h </w:instrText>
+              <w:instrText xml:space="preserve"> PAGEREF _Toc88304829 \h </w:instrText>
             </w:r>
             <w:r>
               <w:rPr>
@@ -3110,7 +3069,7 @@
               <w:lang w:val="es-PE"/>
             </w:rPr>
           </w:pPr>
-          <w:hyperlink w:anchor="_Toc88330762" w:history="1">
+          <w:hyperlink w:anchor="_Toc88304830" w:history="1">
             <w:r>
               <w:rPr>
                 <w:rStyle w:val="Hipervnculo"/>
@@ -3156,7 +3115,7 @@
                 <w:noProof/>
                 <w:webHidden/>
               </w:rPr>
-              <w:instrText xml:space="preserve"> PAGEREF _Toc88330762 \h </w:instrText>
+              <w:instrText xml:space="preserve"> PAGEREF _Toc88304830 \h </w:instrText>
             </w:r>
             <w:r>
               <w:rPr>
@@ -3200,7 +3159,7 @@
               <w:lang w:val="es-PE"/>
             </w:rPr>
           </w:pPr>
-          <w:hyperlink w:anchor="_Toc88330763" w:history="1">
+          <w:hyperlink w:anchor="_Toc88304831" w:history="1">
             <w:r>
               <w:rPr>
                 <w:rStyle w:val="Hipervnculo"/>
@@ -3246,7 +3205,7 @@
                 <w:noProof/>
                 <w:webHidden/>
               </w:rPr>
-              <w:instrText xml:space="preserve"> PAGEREF _Toc88330763 \h </w:instrText>
+              <w:instrText xml:space="preserve"> PAGEREF _Toc88304831 \h </w:instrText>
             </w:r>
             <w:r>
               <w:rPr>
@@ -3290,7 +3249,7 @@
               <w:lang w:val="es-PE"/>
             </w:rPr>
           </w:pPr>
-          <w:hyperlink w:anchor="_Toc88330764" w:history="1">
+          <w:hyperlink w:anchor="_Toc88304832" w:history="1">
             <w:r>
               <w:rPr>
                 <w:rStyle w:val="Hipervnculo"/>
@@ -3336,7 +3295,7 @@
                 <w:noProof/>
                 <w:webHidden/>
               </w:rPr>
-              <w:instrText xml:space="preserve"> PAGEREF _Toc88330764 \h </w:instrText>
+              <w:instrText xml:space="preserve"> PAGEREF _Toc88304832 \h </w:instrText>
             </w:r>
             <w:r>
               <w:rPr>
@@ -3380,7 +3339,7 @@
               <w:lang w:val="es-PE"/>
             </w:rPr>
           </w:pPr>
-          <w:hyperlink w:anchor="_Toc88330765" w:history="1">
+          <w:hyperlink w:anchor="_Toc88304833" w:history="1">
             <w:r>
               <w:rPr>
                 <w:rStyle w:val="Hipervnculo"/>
@@ -3426,7 +3385,7 @@
                 <w:noProof/>
                 <w:webHidden/>
               </w:rPr>
-              <w:instrText xml:space="preserve"> PAGEREF _Toc88330765 \h </w:instrText>
+              <w:instrText xml:space="preserve"> PAGEREF _Toc88304833 \h </w:instrText>
             </w:r>
             <w:r>
               <w:rPr>
@@ -3470,7 +3429,7 @@
               <w:lang w:val="es-PE"/>
             </w:rPr>
           </w:pPr>
-          <w:hyperlink w:anchor="_Toc88330766" w:history="1">
+          <w:hyperlink w:anchor="_Toc88304834" w:history="1">
             <w:r>
               <w:rPr>
                 <w:rStyle w:val="Hipervnculo"/>
@@ -3516,7 +3475,7 @@
                 <w:noProof/>
                 <w:webHidden/>
               </w:rPr>
-              <w:instrText xml:space="preserve"> PAGEREF _Toc88330766 \h </w:instrText>
+              <w:instrText xml:space="preserve"> PAGEREF _Toc88304834 \h </w:instrText>
             </w:r>
             <w:r>
               <w:rPr>
@@ -3560,7 +3519,7 @@
               <w:lang w:val="es-PE"/>
             </w:rPr>
           </w:pPr>
-          <w:hyperlink w:anchor="_Toc88330767" w:history="1">
+          <w:hyperlink w:anchor="_Toc88304835" w:history="1">
             <w:r>
               <w:rPr>
                 <w:rStyle w:val="Hipervnculo"/>
@@ -3606,7 +3565,7 @@
                 <w:noProof/>
                 <w:webHidden/>
               </w:rPr>
-              <w:instrText xml:space="preserve"> PAGEREF _Toc88330767 \h </w:instrText>
+              <w:instrText xml:space="preserve"> PAGEREF _Toc88304835 \h </w:instrText>
             </w:r>
             <w:r>
               <w:rPr>
@@ -3650,7 +3609,7 @@
               <w:lang w:val="es-PE"/>
             </w:rPr>
           </w:pPr>
-          <w:hyperlink w:anchor="_Toc88330768" w:history="1">
+          <w:hyperlink w:anchor="_Toc88304836" w:history="1">
             <w:r>
               <w:rPr>
                 <w:rStyle w:val="Hipervnculo"/>
@@ -3696,7 +3655,7 @@
                 <w:noProof/>
                 <w:webHidden/>
               </w:rPr>
-              <w:instrText xml:space="preserve"> PAGEREF _Toc88330768 \h </w:instrText>
+              <w:instrText xml:space="preserve"> PAGEREF _Toc88304836 \h </w:instrText>
             </w:r>
             <w:r>
               <w:rPr>
@@ -3740,7 +3699,7 @@
               <w:lang w:val="es-PE"/>
             </w:rPr>
           </w:pPr>
-          <w:hyperlink w:anchor="_Toc88330769" w:history="1">
+          <w:hyperlink w:anchor="_Toc88304837" w:history="1">
             <w:r>
               <w:rPr>
                 <w:rStyle w:val="Hipervnculo"/>
@@ -3786,7 +3745,7 @@
                 <w:noProof/>
                 <w:webHidden/>
               </w:rPr>
-              <w:instrText xml:space="preserve"> PAGEREF _Toc88330769 \h </w:instrText>
+              <w:instrText xml:space="preserve"> PAGEREF _Toc88304837 \h </w:instrText>
             </w:r>
             <w:r>
               <w:rPr>
@@ -3830,7 +3789,7 @@
               <w:lang w:val="es-PE"/>
             </w:rPr>
           </w:pPr>
-          <w:hyperlink w:anchor="_Toc88330770" w:history="1">
+          <w:hyperlink w:anchor="_Toc88304838" w:history="1">
             <w:r>
               <w:rPr>
                 <w:rStyle w:val="Hipervnculo"/>
@@ -3876,7 +3835,7 @@
                 <w:noProof/>
                 <w:webHidden/>
               </w:rPr>
-              <w:instrText xml:space="preserve"> PAGEREF _Toc88330770 \h </w:instrText>
+              <w:instrText xml:space="preserve"> PAGEREF _Toc88304838 \h </w:instrText>
             </w:r>
             <w:r>
               <w:rPr>
@@ -3916,11 +3875,13 @@
             </w:tabs>
             <w:rPr>
               <w:rFonts w:asciiTheme="minorHAnsi" w:eastAsiaTheme="minorEastAsia" w:hAnsiTheme="minorHAnsi" w:cstheme="minorBidi"/>
+              <w:b/>
+              <w:bCs/>
               <w:noProof/>
               <w:lang w:val="es-PE"/>
             </w:rPr>
           </w:pPr>
-          <w:hyperlink w:anchor="_Toc88330771" w:history="1">
+          <w:hyperlink w:anchor="_Toc88304839" w:history="1">
             <w:r>
               <w:rPr>
                 <w:rStyle w:val="Hipervnculo"/>
@@ -3933,6 +3894,8 @@
             <w:r>
               <w:rPr>
                 <w:rFonts w:asciiTheme="minorHAnsi" w:eastAsiaTheme="minorEastAsia" w:hAnsiTheme="minorHAnsi" w:cstheme="minorBidi"/>
+                <w:b/>
+                <w:bCs/>
                 <w:noProof/>
                 <w:lang w:val="es-PE"/>
               </w:rPr>
@@ -3949,6 +3912,8 @@
             </w:r>
             <w:r>
               <w:rPr>
+                <w:b/>
+                <w:bCs/>
                 <w:noProof/>
                 <w:webHidden/>
               </w:rPr>
@@ -3956,6 +3921,8 @@
             </w:r>
             <w:r>
               <w:rPr>
+                <w:b/>
+                <w:bCs/>
                 <w:noProof/>
                 <w:webHidden/>
               </w:rPr>
@@ -3963,19 +3930,25 @@
             </w:r>
             <w:r>
               <w:rPr>
+                <w:b/>
+                <w:bCs/>
                 <w:noProof/>
                 <w:webHidden/>
               </w:rPr>
-              <w:instrText xml:space="preserve"> PAGEREF _Toc88330771 \h </w:instrText>
-            </w:r>
-            <w:r>
-              <w:rPr>
+              <w:instrText xml:space="preserve"> PAGEREF _Toc88304839 \h </w:instrText>
+            </w:r>
+            <w:r>
+              <w:rPr>
+                <w:b/>
+                <w:bCs/>
                 <w:noProof/>
                 <w:webHidden/>
               </w:rPr>
             </w:r>
             <w:r>
               <w:rPr>
+                <w:b/>
+                <w:bCs/>
                 <w:noProof/>
                 <w:webHidden/>
               </w:rPr>
@@ -3983,6 +3956,8 @@
             </w:r>
             <w:r>
               <w:rPr>
+                <w:b/>
+                <w:bCs/>
                 <w:noProof/>
                 <w:webHidden/>
               </w:rPr>
@@ -3990,6 +3965,8 @@
             </w:r>
             <w:r>
               <w:rPr>
+                <w:b/>
+                <w:bCs/>
                 <w:noProof/>
                 <w:webHidden/>
               </w:rPr>
@@ -4006,11 +3983,13 @@
             </w:tabs>
             <w:rPr>
               <w:rFonts w:asciiTheme="minorHAnsi" w:eastAsiaTheme="minorEastAsia" w:hAnsiTheme="minorHAnsi" w:cstheme="minorBidi"/>
+              <w:b/>
+              <w:bCs/>
               <w:noProof/>
               <w:lang w:val="es-PE"/>
             </w:rPr>
           </w:pPr>
-          <w:hyperlink w:anchor="_Toc88330772" w:history="1">
+          <w:hyperlink w:anchor="_Toc88304840" w:history="1">
             <w:r>
               <w:rPr>
                 <w:rStyle w:val="Hipervnculo"/>
@@ -4023,6 +4002,8 @@
             <w:r>
               <w:rPr>
                 <w:rFonts w:asciiTheme="minorHAnsi" w:eastAsiaTheme="minorEastAsia" w:hAnsiTheme="minorHAnsi" w:cstheme="minorBidi"/>
+                <w:b/>
+                <w:bCs/>
                 <w:noProof/>
                 <w:lang w:val="es-PE"/>
               </w:rPr>
@@ -4039,6 +4020,8 @@
             </w:r>
             <w:r>
               <w:rPr>
+                <w:b/>
+                <w:bCs/>
                 <w:noProof/>
                 <w:webHidden/>
               </w:rPr>
@@ -4046,6 +4029,8 @@
             </w:r>
             <w:r>
               <w:rPr>
+                <w:b/>
+                <w:bCs/>
                 <w:noProof/>
                 <w:webHidden/>
               </w:rPr>
@@ -4053,19 +4038,25 @@
             </w:r>
             <w:r>
               <w:rPr>
+                <w:b/>
+                <w:bCs/>
                 <w:noProof/>
                 <w:webHidden/>
               </w:rPr>
-              <w:instrText xml:space="preserve"> PAGEREF _Toc88330772 \h </w:instrText>
-            </w:r>
-            <w:r>
-              <w:rPr>
+              <w:instrText xml:space="preserve"> PAGEREF _Toc88304840 \h </w:instrText>
+            </w:r>
+            <w:r>
+              <w:rPr>
+                <w:b/>
+                <w:bCs/>
                 <w:noProof/>
                 <w:webHidden/>
               </w:rPr>
             </w:r>
             <w:r>
               <w:rPr>
+                <w:b/>
+                <w:bCs/>
                 <w:noProof/>
                 <w:webHidden/>
               </w:rPr>
@@ -4073,6 +4064,8 @@
             </w:r>
             <w:r>
               <w:rPr>
+                <w:b/>
+                <w:bCs/>
                 <w:noProof/>
                 <w:webHidden/>
               </w:rPr>
@@ -4080,6 +4073,8 @@
             </w:r>
             <w:r>
               <w:rPr>
+                <w:b/>
+                <w:bCs/>
                 <w:noProof/>
                 <w:webHidden/>
               </w:rPr>
@@ -4096,11 +4091,13 @@
             </w:tabs>
             <w:rPr>
               <w:rFonts w:asciiTheme="minorHAnsi" w:eastAsiaTheme="minorEastAsia" w:hAnsiTheme="minorHAnsi" w:cstheme="minorBidi"/>
+              <w:b/>
+              <w:bCs/>
               <w:noProof/>
               <w:lang w:val="es-PE"/>
             </w:rPr>
           </w:pPr>
-          <w:hyperlink w:anchor="_Toc88330773" w:history="1">
+          <w:hyperlink w:anchor="_Toc88304841" w:history="1">
             <w:r>
               <w:rPr>
                 <w:rStyle w:val="Hipervnculo"/>
@@ -4113,6 +4110,8 @@
             <w:r>
               <w:rPr>
                 <w:rFonts w:asciiTheme="minorHAnsi" w:eastAsiaTheme="minorEastAsia" w:hAnsiTheme="minorHAnsi" w:cstheme="minorBidi"/>
+                <w:b/>
+                <w:bCs/>
                 <w:noProof/>
                 <w:lang w:val="es-PE"/>
               </w:rPr>
@@ -4129,6 +4128,8 @@
             </w:r>
             <w:r>
               <w:rPr>
+                <w:b/>
+                <w:bCs/>
                 <w:noProof/>
                 <w:webHidden/>
               </w:rPr>
@@ -4136,6 +4137,8 @@
             </w:r>
             <w:r>
               <w:rPr>
+                <w:b/>
+                <w:bCs/>
                 <w:noProof/>
                 <w:webHidden/>
               </w:rPr>
@@ -4143,19 +4146,25 @@
             </w:r>
             <w:r>
               <w:rPr>
+                <w:b/>
+                <w:bCs/>
                 <w:noProof/>
                 <w:webHidden/>
               </w:rPr>
-              <w:instrText xml:space="preserve"> PAGEREF _Toc88330773 \h </w:instrText>
-            </w:r>
-            <w:r>
-              <w:rPr>
+              <w:instrText xml:space="preserve"> PAGEREF _Toc88304841 \h </w:instrText>
+            </w:r>
+            <w:r>
+              <w:rPr>
+                <w:b/>
+                <w:bCs/>
                 <w:noProof/>
                 <w:webHidden/>
               </w:rPr>
             </w:r>
             <w:r>
               <w:rPr>
+                <w:b/>
+                <w:bCs/>
                 <w:noProof/>
                 <w:webHidden/>
               </w:rPr>
@@ -4163,6 +4172,8 @@
             </w:r>
             <w:r>
               <w:rPr>
+                <w:b/>
+                <w:bCs/>
                 <w:noProof/>
                 <w:webHidden/>
               </w:rPr>
@@ -4170,6 +4181,8 @@
             </w:r>
             <w:r>
               <w:rPr>
+                <w:b/>
+                <w:bCs/>
                 <w:noProof/>
                 <w:webHidden/>
               </w:rPr>
@@ -4186,11 +4199,13 @@
             </w:tabs>
             <w:rPr>
               <w:rFonts w:asciiTheme="minorHAnsi" w:eastAsiaTheme="minorEastAsia" w:hAnsiTheme="minorHAnsi" w:cstheme="minorBidi"/>
+              <w:b/>
+              <w:bCs/>
               <w:noProof/>
               <w:lang w:val="es-PE"/>
             </w:rPr>
           </w:pPr>
-          <w:hyperlink w:anchor="_Toc88330774" w:history="1">
+          <w:hyperlink w:anchor="_Toc88304842" w:history="1">
             <w:r>
               <w:rPr>
                 <w:rStyle w:val="Hipervnculo"/>
@@ -4203,6 +4218,8 @@
             <w:r>
               <w:rPr>
                 <w:rFonts w:asciiTheme="minorHAnsi" w:eastAsiaTheme="minorEastAsia" w:hAnsiTheme="minorHAnsi" w:cstheme="minorBidi"/>
+                <w:b/>
+                <w:bCs/>
                 <w:noProof/>
                 <w:lang w:val="es-PE"/>
               </w:rPr>
@@ -4219,6 +4236,8 @@
             </w:r>
             <w:r>
               <w:rPr>
+                <w:b/>
+                <w:bCs/>
                 <w:noProof/>
                 <w:webHidden/>
               </w:rPr>
@@ -4226,6 +4245,8 @@
             </w:r>
             <w:r>
               <w:rPr>
+                <w:b/>
+                <w:bCs/>
                 <w:noProof/>
                 <w:webHidden/>
               </w:rPr>
@@ -4233,19 +4254,25 @@
             </w:r>
             <w:r>
               <w:rPr>
+                <w:b/>
+                <w:bCs/>
                 <w:noProof/>
                 <w:webHidden/>
               </w:rPr>
-              <w:instrText xml:space="preserve"> PAGEREF _Toc88330774 \h </w:instrText>
-            </w:r>
-            <w:r>
-              <w:rPr>
+              <w:instrText xml:space="preserve"> PAGEREF _Toc88304842 \h </w:instrText>
+            </w:r>
+            <w:r>
+              <w:rPr>
+                <w:b/>
+                <w:bCs/>
                 <w:noProof/>
                 <w:webHidden/>
               </w:rPr>
             </w:r>
             <w:r>
               <w:rPr>
+                <w:b/>
+                <w:bCs/>
                 <w:noProof/>
                 <w:webHidden/>
               </w:rPr>
@@ -4253,6 +4280,8 @@
             </w:r>
             <w:r>
               <w:rPr>
+                <w:b/>
+                <w:bCs/>
                 <w:noProof/>
                 <w:webHidden/>
               </w:rPr>
@@ -4260,6 +4289,8 @@
             </w:r>
             <w:r>
               <w:rPr>
+                <w:b/>
+                <w:bCs/>
                 <w:noProof/>
                 <w:webHidden/>
               </w:rPr>
@@ -4276,11 +4307,13 @@
             </w:tabs>
             <w:rPr>
               <w:rFonts w:asciiTheme="minorHAnsi" w:eastAsiaTheme="minorEastAsia" w:hAnsiTheme="minorHAnsi" w:cstheme="minorBidi"/>
+              <w:b/>
+              <w:bCs/>
               <w:noProof/>
               <w:lang w:val="es-PE"/>
             </w:rPr>
           </w:pPr>
-          <w:hyperlink w:anchor="_Toc88330775" w:history="1">
+          <w:hyperlink w:anchor="_Toc88304843" w:history="1">
             <w:r>
               <w:rPr>
                 <w:rStyle w:val="Hipervnculo"/>
@@ -4293,6 +4326,8 @@
             <w:r>
               <w:rPr>
                 <w:rFonts w:asciiTheme="minorHAnsi" w:eastAsiaTheme="minorEastAsia" w:hAnsiTheme="minorHAnsi" w:cstheme="minorBidi"/>
+                <w:b/>
+                <w:bCs/>
                 <w:noProof/>
                 <w:lang w:val="es-PE"/>
               </w:rPr>
@@ -4309,6 +4344,8 @@
             </w:r>
             <w:r>
               <w:rPr>
+                <w:b/>
+                <w:bCs/>
                 <w:noProof/>
                 <w:webHidden/>
               </w:rPr>
@@ -4316,6 +4353,8 @@
             </w:r>
             <w:r>
               <w:rPr>
+                <w:b/>
+                <w:bCs/>
                 <w:noProof/>
                 <w:webHidden/>
               </w:rPr>
@@ -4323,19 +4362,25 @@
             </w:r>
             <w:r>
               <w:rPr>
+                <w:b/>
+                <w:bCs/>
                 <w:noProof/>
                 <w:webHidden/>
               </w:rPr>
-              <w:instrText xml:space="preserve"> PAGEREF _Toc88330775 \h </w:instrText>
-            </w:r>
-            <w:r>
-              <w:rPr>
+              <w:instrText xml:space="preserve"> PAGEREF _Toc88304843 \h </w:instrText>
+            </w:r>
+            <w:r>
+              <w:rPr>
+                <w:b/>
+                <w:bCs/>
                 <w:noProof/>
                 <w:webHidden/>
               </w:rPr>
             </w:r>
             <w:r>
               <w:rPr>
+                <w:b/>
+                <w:bCs/>
                 <w:noProof/>
                 <w:webHidden/>
               </w:rPr>
@@ -4343,6 +4388,8 @@
             </w:r>
             <w:r>
               <w:rPr>
+                <w:b/>
+                <w:bCs/>
                 <w:noProof/>
                 <w:webHidden/>
               </w:rPr>
@@ -4350,6 +4397,8 @@
             </w:r>
             <w:r>
               <w:rPr>
+                <w:b/>
+                <w:bCs/>
                 <w:noProof/>
                 <w:webHidden/>
               </w:rPr>
@@ -4366,11 +4415,13 @@
             </w:tabs>
             <w:rPr>
               <w:rFonts w:asciiTheme="minorHAnsi" w:eastAsiaTheme="minorEastAsia" w:hAnsiTheme="minorHAnsi" w:cstheme="minorBidi"/>
+              <w:b/>
+              <w:bCs/>
               <w:noProof/>
               <w:lang w:val="es-PE"/>
             </w:rPr>
           </w:pPr>
-          <w:hyperlink w:anchor="_Toc88330776" w:history="1">
+          <w:hyperlink w:anchor="_Toc88304844" w:history="1">
             <w:r>
               <w:rPr>
                 <w:rStyle w:val="Hipervnculo"/>
@@ -4383,6 +4434,8 @@
             <w:r>
               <w:rPr>
                 <w:rFonts w:asciiTheme="minorHAnsi" w:eastAsiaTheme="minorEastAsia" w:hAnsiTheme="minorHAnsi" w:cstheme="minorBidi"/>
+                <w:b/>
+                <w:bCs/>
                 <w:noProof/>
                 <w:lang w:val="es-PE"/>
               </w:rPr>
@@ -4399,6 +4452,8 @@
             </w:r>
             <w:r>
               <w:rPr>
+                <w:b/>
+                <w:bCs/>
                 <w:noProof/>
                 <w:webHidden/>
               </w:rPr>
@@ -4406,6 +4461,8 @@
             </w:r>
             <w:r>
               <w:rPr>
+                <w:b/>
+                <w:bCs/>
                 <w:noProof/>
                 <w:webHidden/>
               </w:rPr>
@@ -4413,19 +4470,25 @@
             </w:r>
             <w:r>
               <w:rPr>
+                <w:b/>
+                <w:bCs/>
                 <w:noProof/>
                 <w:webHidden/>
               </w:rPr>
-              <w:instrText xml:space="preserve"> PAGEREF _Toc88330776 \h </w:instrText>
-            </w:r>
-            <w:r>
-              <w:rPr>
+              <w:instrText xml:space="preserve"> PAGEREF _Toc88304844 \h </w:instrText>
+            </w:r>
+            <w:r>
+              <w:rPr>
+                <w:b/>
+                <w:bCs/>
                 <w:noProof/>
                 <w:webHidden/>
               </w:rPr>
             </w:r>
             <w:r>
               <w:rPr>
+                <w:b/>
+                <w:bCs/>
                 <w:noProof/>
                 <w:webHidden/>
               </w:rPr>
@@ -4433,6 +4496,8 @@
             </w:r>
             <w:r>
               <w:rPr>
+                <w:b/>
+                <w:bCs/>
                 <w:noProof/>
                 <w:webHidden/>
               </w:rPr>
@@ -4440,6 +4505,8 @@
             </w:r>
             <w:r>
               <w:rPr>
+                <w:b/>
+                <w:bCs/>
                 <w:noProof/>
                 <w:webHidden/>
               </w:rPr>
@@ -4537,7 +4604,7 @@
           <w:szCs w:val="36"/>
         </w:rPr>
       </w:pPr>
-      <w:bookmarkStart w:id="0" w:name="_Toc88330750"/>
+      <w:bookmarkStart w:id="0" w:name="_Toc88304818"/>
       <w:r>
         <w:rPr>
           <w:b/>
@@ -4566,7 +4633,7 @@
           <w:szCs w:val="28"/>
         </w:rPr>
       </w:pPr>
-      <w:bookmarkStart w:id="1" w:name="_Toc88330751"/>
+      <w:bookmarkStart w:id="1" w:name="_Toc88304819"/>
       <w:r>
         <w:rPr>
           <w:b/>
@@ -4655,7 +4722,7 @@
           <w:szCs w:val="28"/>
         </w:rPr>
       </w:pPr>
-      <w:bookmarkStart w:id="2" w:name="_Toc88330752"/>
+      <w:bookmarkStart w:id="2" w:name="_Toc88304820"/>
       <w:r>
         <w:rPr>
           <w:b/>
@@ -4898,7 +4965,7 @@
           <w:szCs w:val="28"/>
         </w:rPr>
       </w:pPr>
-      <w:bookmarkStart w:id="3" w:name="_Toc88330753"/>
+      <w:bookmarkStart w:id="3" w:name="_Toc88304821"/>
       <w:r>
         <w:rPr>
           <w:b/>
@@ -4952,7 +5019,7 @@
           <w:szCs w:val="28"/>
         </w:rPr>
       </w:pPr>
-      <w:bookmarkStart w:id="4" w:name="_Toc88330754"/>
+      <w:bookmarkStart w:id="4" w:name="_Toc88304822"/>
       <w:r>
         <w:rPr>
           <w:b/>
@@ -5449,7 +5516,7 @@
           <w:szCs w:val="28"/>
         </w:rPr>
       </w:pPr>
-      <w:bookmarkStart w:id="5" w:name="_Toc88330755"/>
+      <w:bookmarkStart w:id="5" w:name="_Toc88304823"/>
       <w:r>
         <w:rPr>
           <w:b/>
@@ -5623,6 +5690,7 @@
                 <w:szCs w:val="24"/>
               </w:rPr>
             </w:pPr>
+            <w:proofErr w:type="gramStart"/>
             <w:r>
               <w:rPr>
                 <w:sz w:val="24"/>
@@ -5630,6 +5698,7 @@
               </w:rPr>
               <w:t>Y</w:t>
             </w:r>
+            <w:proofErr w:type="gramEnd"/>
             <w:r>
               <w:rPr>
                 <w:sz w:val="24"/>
@@ -6013,7 +6082,7 @@
           <w:szCs w:val="28"/>
         </w:rPr>
       </w:pPr>
-      <w:bookmarkStart w:id="6" w:name="_Toc88330756"/>
+      <w:bookmarkStart w:id="6" w:name="_Toc88304824"/>
       <w:r>
         <w:rPr>
           <w:b/>
@@ -6061,7 +6130,7 @@
           <w:szCs w:val="36"/>
         </w:rPr>
       </w:pPr>
-      <w:bookmarkStart w:id="7" w:name="_Toc88330757"/>
+      <w:bookmarkStart w:id="7" w:name="_Toc88304825"/>
       <w:r>
         <w:rPr>
           <w:b/>
@@ -6140,7 +6209,7 @@
           <w:szCs w:val="28"/>
         </w:rPr>
       </w:pPr>
-      <w:bookmarkStart w:id="8" w:name="_Toc88330758"/>
+      <w:bookmarkStart w:id="8" w:name="_Toc88304826"/>
       <w:r>
         <w:rPr>
           <w:b/>
@@ -6212,7 +6281,7 @@
           <w:szCs w:val="28"/>
         </w:rPr>
       </w:pPr>
-      <w:bookmarkStart w:id="9" w:name="_Toc88330759"/>
+      <w:bookmarkStart w:id="9" w:name="_Toc88304827"/>
       <w:r>
         <w:rPr>
           <w:b/>
@@ -7019,7 +7088,7 @@
           <w:szCs w:val="28"/>
         </w:rPr>
       </w:pPr>
-      <w:bookmarkStart w:id="10" w:name="_Toc88330760"/>
+      <w:bookmarkStart w:id="10" w:name="_Toc88304828"/>
       <w:r>
         <w:rPr>
           <w:b/>
@@ -8007,7 +8076,7 @@
           <w:szCs w:val="28"/>
         </w:rPr>
       </w:pPr>
-      <w:bookmarkStart w:id="11" w:name="_Toc88330761"/>
+      <w:bookmarkStart w:id="11" w:name="_Toc88304829"/>
       <w:r>
         <w:rPr>
           <w:b/>
@@ -8135,7 +8204,7 @@
           <w:szCs w:val="28"/>
         </w:rPr>
       </w:pPr>
-      <w:bookmarkStart w:id="12" w:name="_Toc88330762"/>
+      <w:bookmarkStart w:id="12" w:name="_Toc88304830"/>
       <w:r>
         <w:rPr>
           <w:b/>
@@ -8234,7 +8303,7 @@
           <w:szCs w:val="36"/>
         </w:rPr>
       </w:pPr>
-      <w:bookmarkStart w:id="13" w:name="_Toc88330763"/>
+      <w:bookmarkStart w:id="13" w:name="_Toc88304831"/>
       <w:r>
         <w:rPr>
           <w:b/>
@@ -8263,7 +8332,7 @@
           <w:szCs w:val="28"/>
         </w:rPr>
       </w:pPr>
-      <w:bookmarkStart w:id="14" w:name="_Toc88330764"/>
+      <w:bookmarkStart w:id="14" w:name="_Toc88304832"/>
       <w:r>
         <w:rPr>
           <w:b/>
@@ -8291,7 +8360,7 @@
           <w:szCs w:val="24"/>
         </w:rPr>
       </w:pPr>
-      <w:bookmarkStart w:id="15" w:name="_Toc88330765"/>
+      <w:bookmarkStart w:id="15" w:name="_Toc88304833"/>
       <w:r>
         <w:rPr>
           <w:b/>
@@ -8489,7 +8558,7 @@
           <w:szCs w:val="24"/>
         </w:rPr>
       </w:pPr>
-      <w:bookmarkStart w:id="16" w:name="_Toc88330766"/>
+      <w:bookmarkStart w:id="16" w:name="_Toc88304834"/>
       <w:r>
         <w:rPr>
           <w:b/>
@@ -8589,7 +8658,7 @@
           <w:szCs w:val="24"/>
         </w:rPr>
       </w:pPr>
-      <w:bookmarkStart w:id="17" w:name="_Toc88330767"/>
+      <w:bookmarkStart w:id="17" w:name="_Toc88304835"/>
       <w:r>
         <w:rPr>
           <w:b/>
@@ -8833,7 +8902,7 @@
           <w:szCs w:val="28"/>
         </w:rPr>
       </w:pPr>
-      <w:bookmarkStart w:id="18" w:name="_Toc88330768"/>
+      <w:bookmarkStart w:id="18" w:name="_Toc88304836"/>
       <w:r>
         <w:rPr>
           <w:b/>
@@ -9043,10 +9112,9 @@
             <w:r>
               <w:rPr>
                 <w:b/>
-                <w:bCs/>
                 <w:i/>
-                <w:iCs/>
-                <w:color w:val="000000"/>
+                <w:sz w:val="24"/>
+                <w:szCs w:val="24"/>
               </w:rPr>
               <w:t>RF_001</w:t>
             </w:r>
@@ -9080,10 +9148,12 @@
             <w:r>
               <w:rPr>
                 <w:b/>
-                <w:bCs/>
-                <w:color w:val="000000"/>
-              </w:rPr>
-              <w:t>Visualizar Información de la Página</w:t>
+                <w:i/>
+                <w:iCs/>
+                <w:sz w:val="24"/>
+                <w:szCs w:val="24"/>
+              </w:rPr>
+              <w:t>Registrar un perfil de usuario</w:t>
             </w:r>
           </w:p>
         </w:tc>
@@ -9111,23 +9181,10 @@
             </w:pPr>
             <w:r>
               <w:rPr>
-                <w:color w:val="000000"/>
-              </w:rPr>
-              <w:t>El sitio web permite visualizar la página de inicio (</w:t>
-            </w:r>
-            <w:proofErr w:type="spellStart"/>
-            <w:r>
-              <w:rPr>
-                <w:color w:val="000000"/>
-              </w:rPr>
-              <w:t>Homepage</w:t>
-            </w:r>
-            <w:proofErr w:type="spellEnd"/>
-            <w:r>
-              <w:rPr>
-                <w:color w:val="000000"/>
-              </w:rPr>
-              <w:t>) así como la página de “Nosotros”.</w:t>
+                <w:sz w:val="24"/>
+                <w:szCs w:val="24"/>
+              </w:rPr>
+              <w:t>Consiste en el registro del usuario que ingresa a la página por primera vez, la cual permitirá el uso del planificador de comidas.</w:t>
             </w:r>
           </w:p>
         </w:tc>
@@ -9167,133 +9224,7 @@
                 <w:sz w:val="24"/>
                 <w:szCs w:val="24"/>
               </w:rPr>
-              <w:t>RF_00</w:t>
-            </w:r>
-            <w:r>
-              <w:rPr>
-                <w:b/>
-                <w:i/>
-                <w:sz w:val="24"/>
-                <w:szCs w:val="24"/>
-              </w:rPr>
-              <w:t>2</w:t>
-            </w:r>
-          </w:p>
-        </w:tc>
-        <w:tc>
-          <w:tcPr>
-            <w:tcW w:w="2835" w:type="dxa"/>
-            <w:shd w:val="clear" w:color="auto" w:fill="FAFDCB"/>
-            <w:tcMar>
-              <w:top w:w="100" w:type="dxa"/>
-              <w:left w:w="100" w:type="dxa"/>
-              <w:bottom w:w="100" w:type="dxa"/>
-              <w:right w:w="100" w:type="dxa"/>
-            </w:tcMar>
-            <w:vAlign w:val="center"/>
-          </w:tcPr>
-          <w:p>
-            <w:pPr>
-              <w:widowControl w:val="0"/>
-              <w:spacing w:before="240" w:after="240"/>
-              <w:jc w:val="center"/>
-              <w:rPr>
-                <w:b/>
-                <w:i/>
-                <w:iCs/>
-                <w:sz w:val="24"/>
-                <w:szCs w:val="24"/>
-              </w:rPr>
-            </w:pPr>
-            <w:r>
-              <w:rPr>
-                <w:b/>
-                <w:i/>
-                <w:iCs/>
-                <w:sz w:val="24"/>
-                <w:szCs w:val="24"/>
-              </w:rPr>
-              <w:t>Registrar un perfil de usuario</w:t>
-            </w:r>
-          </w:p>
-        </w:tc>
-        <w:tc>
-          <w:tcPr>
-            <w:tcW w:w="3880" w:type="dxa"/>
-            <w:shd w:val="clear" w:color="auto" w:fill="EFF3C6"/>
-            <w:tcMar>
-              <w:top w:w="100" w:type="dxa"/>
-              <w:left w:w="100" w:type="dxa"/>
-              <w:bottom w:w="100" w:type="dxa"/>
-              <w:right w:w="100" w:type="dxa"/>
-            </w:tcMar>
-            <w:vAlign w:val="center"/>
-          </w:tcPr>
-          <w:p>
-            <w:pPr>
-              <w:widowControl w:val="0"/>
-              <w:spacing w:before="240" w:after="240"/>
-              <w:jc w:val="both"/>
-              <w:rPr>
-                <w:sz w:val="24"/>
-                <w:szCs w:val="24"/>
-              </w:rPr>
-            </w:pPr>
-            <w:r>
-              <w:rPr>
-                <w:sz w:val="24"/>
-                <w:szCs w:val="24"/>
-              </w:rPr>
-              <w:t>Consiste en el registro del usuario que ingresa a la página por primera vez, la cual permitirá el uso del planificador de comidas.</w:t>
-            </w:r>
-          </w:p>
-        </w:tc>
-      </w:tr>
-      <w:tr>
-        <w:trPr>
-          <w:trHeight w:val="447"/>
-        </w:trPr>
-        <w:tc>
-          <w:tcPr>
-            <w:tcW w:w="1417" w:type="dxa"/>
-            <w:shd w:val="clear" w:color="auto" w:fill="AEE7E8"/>
-            <w:tcMar>
-              <w:top w:w="100" w:type="dxa"/>
-              <w:left w:w="100" w:type="dxa"/>
-              <w:bottom w:w="100" w:type="dxa"/>
-              <w:right w:w="100" w:type="dxa"/>
-            </w:tcMar>
-            <w:vAlign w:val="center"/>
-          </w:tcPr>
-          <w:p>
-            <w:pPr>
-              <w:widowControl w:val="0"/>
-              <w:spacing w:before="240" w:after="240"/>
-              <w:jc w:val="center"/>
-              <w:rPr>
-                <w:b/>
-                <w:i/>
-                <w:sz w:val="24"/>
-                <w:szCs w:val="24"/>
-              </w:rPr>
-            </w:pPr>
-            <w:r>
-              <w:rPr>
-                <w:b/>
-                <w:i/>
-                <w:sz w:val="24"/>
-                <w:szCs w:val="24"/>
-              </w:rPr>
-              <w:t>RF_00</w:t>
-            </w:r>
-            <w:r>
-              <w:rPr>
-                <w:b/>
-                <w:i/>
-                <w:sz w:val="24"/>
-                <w:szCs w:val="24"/>
-              </w:rPr>
-              <w:t>3</w:t>
+              <w:t>RF_002</w:t>
             </w:r>
           </w:p>
         </w:tc>
@@ -9503,7 +9434,6 @@
                 <w:sz w:val="24"/>
                 <w:szCs w:val="24"/>
               </w:rPr>
-              <w:lastRenderedPageBreak/>
               <w:t>RF_005</w:t>
             </w:r>
           </w:p>
@@ -9609,6 +9539,7 @@
                 <w:sz w:val="24"/>
                 <w:szCs w:val="24"/>
               </w:rPr>
+              <w:lastRenderedPageBreak/>
               <w:t>RF_006</w:t>
             </w:r>
           </w:p>
@@ -9917,7 +9848,7 @@
         </w:rPr>
       </w:pPr>
       <w:bookmarkStart w:id="19" w:name="_zf3nt38driud" w:colFirst="0" w:colLast="0"/>
-      <w:bookmarkStart w:id="20" w:name="_Toc88330769"/>
+      <w:bookmarkStart w:id="20" w:name="_Toc88304837"/>
       <w:bookmarkEnd w:id="19"/>
       <w:r>
         <w:rPr>
@@ -10338,15 +10269,7 @@
                 <w:sz w:val="24"/>
                 <w:szCs w:val="24"/>
               </w:rPr>
-              <w:t xml:space="preserve">El empleo  de CSS brinda estilos </w:t>
-            </w:r>
-            <w:r>
-              <w:rPr>
-                <w:sz w:val="24"/>
-                <w:szCs w:val="24"/>
-              </w:rPr>
-              <w:lastRenderedPageBreak/>
-              <w:t xml:space="preserve">interactivos y dinámicos. </w:t>
+              <w:t xml:space="preserve">El empleo  de CSS brinda estilos interactivos y dinámicos. </w:t>
             </w:r>
           </w:p>
         </w:tc>
@@ -10383,7 +10306,6 @@
                 <w:sz w:val="24"/>
                 <w:szCs w:val="24"/>
               </w:rPr>
-              <w:lastRenderedPageBreak/>
               <w:t>RNF_003</w:t>
             </w:r>
           </w:p>
@@ -10449,7 +10371,15 @@
                 <w:sz w:val="24"/>
                 <w:szCs w:val="24"/>
               </w:rPr>
-              <w:t xml:space="preserve">El sistema web cumple con funciones específicas, debido a que busca satisfacer las necesidades identificadas del cliente. </w:t>
+              <w:t xml:space="preserve">El sistema web cumple con funciones específicas, debido a que busca satisfacer </w:t>
+            </w:r>
+            <w:r>
+              <w:rPr>
+                <w:sz w:val="24"/>
+                <w:szCs w:val="24"/>
+              </w:rPr>
+              <w:lastRenderedPageBreak/>
+              <w:t xml:space="preserve">las necesidades identificadas del cliente. </w:t>
             </w:r>
           </w:p>
         </w:tc>
@@ -10486,6 +10416,7 @@
                 <w:sz w:val="24"/>
                 <w:szCs w:val="24"/>
               </w:rPr>
+              <w:lastRenderedPageBreak/>
               <w:t>RNF_004</w:t>
             </w:r>
           </w:p>
@@ -10860,7 +10791,7 @@
           <w:szCs w:val="36"/>
         </w:rPr>
       </w:pPr>
-      <w:bookmarkStart w:id="21" w:name="_Toc88330770"/>
+      <w:bookmarkStart w:id="21" w:name="_Toc88304838"/>
       <w:r>
         <w:rPr>
           <w:b/>
@@ -10899,7 +10830,7 @@
           <w:szCs w:val="28"/>
         </w:rPr>
       </w:pPr>
-      <w:bookmarkStart w:id="22" w:name="_Toc88330771"/>
+      <w:bookmarkStart w:id="22" w:name="_Toc88304839"/>
       <w:r>
         <w:rPr>
           <w:b/>
@@ -10955,7 +10886,6 @@
           <w:rFonts w:ascii="Arial" w:hAnsi="Arial" w:cs="Arial"/>
           <w:color w:val="000000"/>
         </w:rPr>
-        <w:lastRenderedPageBreak/>
         <w:t xml:space="preserve">Uso de lenguaje de programación de alto nivel orientado a objetos, entorno </w:t>
       </w:r>
       <w:proofErr w:type="spellStart"/>
@@ -10995,6 +10925,7 @@
           <w:rFonts w:ascii="Arial" w:hAnsi="Arial" w:cs="Arial"/>
           <w:color w:val="000000"/>
         </w:rPr>
+        <w:lastRenderedPageBreak/>
         <w:t xml:space="preserve">Uso de cualquier sistema operativo Libre (Ubuntu) o licenciado (Windows, </w:t>
       </w:r>
       <w:proofErr w:type="spellStart"/>
@@ -11062,7 +10993,7 @@
           <w:szCs w:val="28"/>
         </w:rPr>
       </w:pPr>
-      <w:bookmarkStart w:id="23" w:name="_Toc88330772"/>
+      <w:bookmarkStart w:id="23" w:name="_Toc88304840"/>
       <w:r>
         <w:rPr>
           <w:b/>
@@ -11160,7 +11091,7 @@
           <w:szCs w:val="28"/>
         </w:rPr>
       </w:pPr>
-      <w:bookmarkStart w:id="24" w:name="_Toc88330773"/>
+      <w:bookmarkStart w:id="24" w:name="_Toc88304841"/>
       <w:r>
         <w:rPr>
           <w:b/>
@@ -11208,7 +11139,7 @@
           <w:szCs w:val="28"/>
         </w:rPr>
       </w:pPr>
-      <w:bookmarkStart w:id="25" w:name="_Toc88330774"/>
+      <w:bookmarkStart w:id="25" w:name="_Toc88304842"/>
       <w:r>
         <w:rPr>
           <w:b/>
@@ -11236,7 +11167,7 @@
           <w:szCs w:val="24"/>
         </w:rPr>
       </w:pPr>
-      <w:bookmarkStart w:id="26" w:name="_Toc88330775"/>
+      <w:bookmarkStart w:id="26" w:name="_Toc88304843"/>
       <w:r>
         <w:rPr>
           <w:b/>
@@ -11332,7 +11263,7 @@
           <w:szCs w:val="24"/>
         </w:rPr>
       </w:pPr>
-      <w:bookmarkStart w:id="27" w:name="_Toc88330776"/>
+      <w:bookmarkStart w:id="27" w:name="_Toc88304844"/>
       <w:r>
         <w:rPr>
           <w:b/>
@@ -11380,15 +11311,7 @@
           <w:rFonts w:ascii="Arial" w:hAnsi="Arial" w:cs="Arial"/>
           <w:color w:val="000000"/>
         </w:rPr>
-        <w:t xml:space="preserve"> (para la recuperación de información importante) de la base de datos como la de los archivos del sistema, </w:t>
-      </w:r>
-      <w:r>
-        <w:rPr>
-          <w:rFonts w:ascii="Arial" w:hAnsi="Arial" w:cs="Arial"/>
-          <w:color w:val="000000"/>
-        </w:rPr>
-        <w:lastRenderedPageBreak/>
-        <w:t>las cuales se guardarán en otra ubicación segura para mantenerla a salvo en caso de algún accidente.</w:t>
+        <w:t xml:space="preserve"> (para la recuperación de información importante) de la base de datos como la de los archivos del sistema, las cuales se guardarán en otra ubicación segura para mantenerla a salvo en caso de algún accidente.</w:t>
       </w:r>
     </w:p>
     <w:p>
@@ -11411,6 +11334,7 @@
           <w:rFonts w:ascii="Arial" w:hAnsi="Arial" w:cs="Arial"/>
           <w:color w:val="000000"/>
         </w:rPr>
+        <w:lastRenderedPageBreak/>
         <w:t>El sistema operativo debe contener un antivirus sofisticado para evitar infiltraciones al sistema.</w:t>
       </w:r>
     </w:p>
@@ -11945,7 +11869,7 @@
         <v:path o:extrusionok="f" gradientshapeok="t" o:connecttype="rect"/>
         <o:lock v:ext="edit" aspectratio="t"/>
       </v:shapetype>
-      <v:shape id="_x0000_i1039" type="#_x0000_t75" style="width:11.55pt;height:11.55pt" o:bullet="t">
+      <v:shape id="_x0000_i1039" type="#_x0000_t75" style="width:11.25pt;height:11.25pt" o:bullet="t">
         <v:imagedata r:id="rId1" o:title="msoE71D"/>
       </v:shape>
     </w:pict>
@@ -18699,7 +18623,6 @@
   <w:rsids>
     <w:rsidRoot w:val="004465A3"/>
     <w:rsid w:val="00066FA4"/>
-    <w:rsid w:val="00146D6A"/>
     <w:rsid w:val="002F203B"/>
     <w:rsid w:val="003D3C73"/>
     <w:rsid w:val="004465A3"/>

</xml_diff>

<commit_message>
Actualizacion y verificacion del Documento de Especificacion de Requisitos
</commit_message>
<xml_diff>
--- a/Desarrollo/MP/Requisitos/MP-DER.docx
+++ b/Desarrollo/MP/Requisitos/MP-DER.docx
@@ -797,23 +797,13 @@
           <w:lang w:val="es-ES"/>
         </w:rPr>
       </w:pPr>
-      <w:proofErr w:type="spellStart"/>
       <w:r>
         <w:rPr>
           <w:sz w:val="24"/>
           <w:szCs w:val="24"/>
           <w:lang w:val="es-ES"/>
         </w:rPr>
-        <w:t>Huarhuachi</w:t>
-      </w:r>
-      <w:proofErr w:type="spellEnd"/>
-      <w:r>
-        <w:rPr>
-          <w:sz w:val="24"/>
-          <w:szCs w:val="24"/>
-          <w:lang w:val="es-ES"/>
-        </w:rPr>
-        <w:t xml:space="preserve"> Ortega, Andrea Mariana</w:t>
+        <w:t>Huarhuachi Ortega, Andrea Mariana</w:t>
       </w:r>
       <w:r>
         <w:rPr>
@@ -865,18 +855,8 @@
           <w:szCs w:val="24"/>
           <w:lang w:val="es-ES"/>
         </w:rPr>
-        <w:t xml:space="preserve">Palacios Barrutia, Jeanpiere </w:t>
+        <w:t>Palacios Barrutia, Jeanpiere Julian</w:t>
       </w:r>
-      <w:proofErr w:type="spellStart"/>
-      <w:r>
-        <w:rPr>
-          <w:sz w:val="24"/>
-          <w:szCs w:val="24"/>
-          <w:lang w:val="es-ES"/>
-        </w:rPr>
-        <w:t>Julian</w:t>
-      </w:r>
-      <w:proofErr w:type="spellEnd"/>
       <w:r>
         <w:rPr>
           <w:sz w:val="24"/>
@@ -927,18 +907,8 @@
           <w:szCs w:val="24"/>
           <w:lang w:val="es-ES"/>
         </w:rPr>
-        <w:t xml:space="preserve">Rojas Villanueva, Paula </w:t>
+        <w:t>Rojas Villanueva, Paula Elianne</w:t>
       </w:r>
-      <w:proofErr w:type="spellStart"/>
-      <w:r>
-        <w:rPr>
-          <w:sz w:val="24"/>
-          <w:szCs w:val="24"/>
-          <w:lang w:val="es-ES"/>
-        </w:rPr>
-        <w:t>Elianne</w:t>
-      </w:r>
-      <w:proofErr w:type="spellEnd"/>
       <w:r>
         <w:rPr>
           <w:sz w:val="24"/>
@@ -1672,11 +1642,34 @@
               <w:widowControl w:val="0"/>
               <w:jc w:val="center"/>
               <w:rPr>
-                <w:b/>
                 <w:sz w:val="24"/>
                 <w:szCs w:val="24"/>
               </w:rPr>
             </w:pPr>
+            <w:r>
+              <w:rPr>
+                <w:sz w:val="24"/>
+                <w:szCs w:val="24"/>
+              </w:rPr>
+              <w:t>Arango Quispe, Esmeralda</w:t>
+            </w:r>
+          </w:p>
+          <w:p>
+            <w:pPr>
+              <w:widowControl w:val="0"/>
+              <w:jc w:val="center"/>
+              <w:rPr>
+                <w:sz w:val="24"/>
+                <w:szCs w:val="24"/>
+              </w:rPr>
+            </w:pPr>
+            <w:r>
+              <w:rPr>
+                <w:sz w:val="24"/>
+                <w:szCs w:val="24"/>
+              </w:rPr>
+              <w:t>Torres Talaverano, Luz</w:t>
+            </w:r>
           </w:p>
         </w:tc>
         <w:tc>
@@ -1758,6 +1751,41 @@
                 <w:szCs w:val="24"/>
               </w:rPr>
             </w:pPr>
+            <w:r>
+              <w:rPr>
+                <w:sz w:val="24"/>
+                <w:szCs w:val="24"/>
+              </w:rPr>
+              <w:t>2</w:t>
+            </w:r>
+            <w:r>
+              <w:rPr>
+                <w:sz w:val="24"/>
+                <w:szCs w:val="24"/>
+              </w:rPr>
+              <w:t>0</w:t>
+            </w:r>
+            <w:r>
+              <w:rPr>
+                <w:sz w:val="24"/>
+                <w:szCs w:val="24"/>
+              </w:rPr>
+              <w:t>.1</w:t>
+            </w:r>
+            <w:r>
+              <w:rPr>
+                <w:sz w:val="24"/>
+                <w:szCs w:val="24"/>
+              </w:rPr>
+              <w:t>1</w:t>
+            </w:r>
+            <w:r>
+              <w:rPr>
+                <w:sz w:val="24"/>
+                <w:szCs w:val="24"/>
+              </w:rPr>
+              <w:t>.21</w:t>
+            </w:r>
           </w:p>
         </w:tc>
       </w:tr>
@@ -1989,7 +2017,7 @@
           <w:r>
             <w:fldChar w:fldCharType="separate"/>
           </w:r>
-          <w:hyperlink w:anchor="_Toc88304818" w:history="1">
+          <w:hyperlink w:anchor="_Toc88602018" w:history="1">
             <w:r>
               <w:rPr>
                 <w:rStyle w:val="Hipervnculo"/>
@@ -2035,7 +2063,7 @@
                 <w:noProof/>
                 <w:webHidden/>
               </w:rPr>
-              <w:instrText xml:space="preserve"> PAGEREF _Toc88304818 \h </w:instrText>
+              <w:instrText xml:space="preserve"> PAGEREF _Toc88602018 \h </w:instrText>
             </w:r>
             <w:r>
               <w:rPr>
@@ -2079,7 +2107,7 @@
               <w:lang w:val="es-PE"/>
             </w:rPr>
           </w:pPr>
-          <w:hyperlink w:anchor="_Toc88304819" w:history="1">
+          <w:hyperlink w:anchor="_Toc88602019" w:history="1">
             <w:r>
               <w:rPr>
                 <w:rStyle w:val="Hipervnculo"/>
@@ -2125,7 +2153,7 @@
                 <w:noProof/>
                 <w:webHidden/>
               </w:rPr>
-              <w:instrText xml:space="preserve"> PAGEREF _Toc88304819 \h </w:instrText>
+              <w:instrText xml:space="preserve"> PAGEREF _Toc88602019 \h </w:instrText>
             </w:r>
             <w:r>
               <w:rPr>
@@ -2169,7 +2197,7 @@
               <w:lang w:val="es-PE"/>
             </w:rPr>
           </w:pPr>
-          <w:hyperlink w:anchor="_Toc88304820" w:history="1">
+          <w:hyperlink w:anchor="_Toc88602020" w:history="1">
             <w:r>
               <w:rPr>
                 <w:rStyle w:val="Hipervnculo"/>
@@ -2215,7 +2243,7 @@
                 <w:noProof/>
                 <w:webHidden/>
               </w:rPr>
-              <w:instrText xml:space="preserve"> PAGEREF _Toc88304820 \h </w:instrText>
+              <w:instrText xml:space="preserve"> PAGEREF _Toc88602020 \h </w:instrText>
             </w:r>
             <w:r>
               <w:rPr>
@@ -2259,7 +2287,7 @@
               <w:lang w:val="es-PE"/>
             </w:rPr>
           </w:pPr>
-          <w:hyperlink w:anchor="_Toc88304821" w:history="1">
+          <w:hyperlink w:anchor="_Toc88602021" w:history="1">
             <w:r>
               <w:rPr>
                 <w:rStyle w:val="Hipervnculo"/>
@@ -2305,7 +2333,7 @@
                 <w:noProof/>
                 <w:webHidden/>
               </w:rPr>
-              <w:instrText xml:space="preserve"> PAGEREF _Toc88304821 \h </w:instrText>
+              <w:instrText xml:space="preserve"> PAGEREF _Toc88602021 \h </w:instrText>
             </w:r>
             <w:r>
               <w:rPr>
@@ -2349,7 +2377,7 @@
               <w:lang w:val="es-PE"/>
             </w:rPr>
           </w:pPr>
-          <w:hyperlink w:anchor="_Toc88304822" w:history="1">
+          <w:hyperlink w:anchor="_Toc88602022" w:history="1">
             <w:r>
               <w:rPr>
                 <w:rStyle w:val="Hipervnculo"/>
@@ -2395,7 +2423,7 @@
                 <w:noProof/>
                 <w:webHidden/>
               </w:rPr>
-              <w:instrText xml:space="preserve"> PAGEREF _Toc88304822 \h </w:instrText>
+              <w:instrText xml:space="preserve"> PAGEREF _Toc88602022 \h </w:instrText>
             </w:r>
             <w:r>
               <w:rPr>
@@ -2439,7 +2467,7 @@
               <w:lang w:val="es-PE"/>
             </w:rPr>
           </w:pPr>
-          <w:hyperlink w:anchor="_Toc88304823" w:history="1">
+          <w:hyperlink w:anchor="_Toc88602023" w:history="1">
             <w:r>
               <w:rPr>
                 <w:rStyle w:val="Hipervnculo"/>
@@ -2485,7 +2513,7 @@
                 <w:noProof/>
                 <w:webHidden/>
               </w:rPr>
-              <w:instrText xml:space="preserve"> PAGEREF _Toc88304823 \h </w:instrText>
+              <w:instrText xml:space="preserve"> PAGEREF _Toc88602023 \h </w:instrText>
             </w:r>
             <w:r>
               <w:rPr>
@@ -2529,7 +2557,7 @@
               <w:lang w:val="es-PE"/>
             </w:rPr>
           </w:pPr>
-          <w:hyperlink w:anchor="_Toc88304824" w:history="1">
+          <w:hyperlink w:anchor="_Toc88602024" w:history="1">
             <w:r>
               <w:rPr>
                 <w:rStyle w:val="Hipervnculo"/>
@@ -2575,7 +2603,7 @@
                 <w:noProof/>
                 <w:webHidden/>
               </w:rPr>
-              <w:instrText xml:space="preserve"> PAGEREF _Toc88304824 \h </w:instrText>
+              <w:instrText xml:space="preserve"> PAGEREF _Toc88602024 \h </w:instrText>
             </w:r>
             <w:r>
               <w:rPr>
@@ -2619,7 +2647,7 @@
               <w:lang w:val="es-PE"/>
             </w:rPr>
           </w:pPr>
-          <w:hyperlink w:anchor="_Toc88304825" w:history="1">
+          <w:hyperlink w:anchor="_Toc88602025" w:history="1">
             <w:r>
               <w:rPr>
                 <w:rStyle w:val="Hipervnculo"/>
@@ -2665,7 +2693,7 @@
                 <w:noProof/>
                 <w:webHidden/>
               </w:rPr>
-              <w:instrText xml:space="preserve"> PAGEREF _Toc88304825 \h </w:instrText>
+              <w:instrText xml:space="preserve"> PAGEREF _Toc88602025 \h </w:instrText>
             </w:r>
             <w:r>
               <w:rPr>
@@ -2709,7 +2737,7 @@
               <w:lang w:val="es-PE"/>
             </w:rPr>
           </w:pPr>
-          <w:hyperlink w:anchor="_Toc88304826" w:history="1">
+          <w:hyperlink w:anchor="_Toc88602026" w:history="1">
             <w:r>
               <w:rPr>
                 <w:rStyle w:val="Hipervnculo"/>
@@ -2755,7 +2783,7 @@
                 <w:noProof/>
                 <w:webHidden/>
               </w:rPr>
-              <w:instrText xml:space="preserve"> PAGEREF _Toc88304826 \h </w:instrText>
+              <w:instrText xml:space="preserve"> PAGEREF _Toc88602026 \h </w:instrText>
             </w:r>
             <w:r>
               <w:rPr>
@@ -2799,7 +2827,7 @@
               <w:lang w:val="es-PE"/>
             </w:rPr>
           </w:pPr>
-          <w:hyperlink w:anchor="_Toc88304827" w:history="1">
+          <w:hyperlink w:anchor="_Toc88602027" w:history="1">
             <w:r>
               <w:rPr>
                 <w:rStyle w:val="Hipervnculo"/>
@@ -2845,7 +2873,7 @@
                 <w:noProof/>
                 <w:webHidden/>
               </w:rPr>
-              <w:instrText xml:space="preserve"> PAGEREF _Toc88304827 \h </w:instrText>
+              <w:instrText xml:space="preserve"> PAGEREF _Toc88602027 \h </w:instrText>
             </w:r>
             <w:r>
               <w:rPr>
@@ -2889,7 +2917,7 @@
               <w:lang w:val="es-PE"/>
             </w:rPr>
           </w:pPr>
-          <w:hyperlink w:anchor="_Toc88304828" w:history="1">
+          <w:hyperlink w:anchor="_Toc88602028" w:history="1">
             <w:r>
               <w:rPr>
                 <w:rStyle w:val="Hipervnculo"/>
@@ -2935,7 +2963,7 @@
                 <w:noProof/>
                 <w:webHidden/>
               </w:rPr>
-              <w:instrText xml:space="preserve"> PAGEREF _Toc88304828 \h </w:instrText>
+              <w:instrText xml:space="preserve"> PAGEREF _Toc88602028 \h </w:instrText>
             </w:r>
             <w:r>
               <w:rPr>
@@ -2979,7 +3007,7 @@
               <w:lang w:val="es-PE"/>
             </w:rPr>
           </w:pPr>
-          <w:hyperlink w:anchor="_Toc88304829" w:history="1">
+          <w:hyperlink w:anchor="_Toc88602029" w:history="1">
             <w:r>
               <w:rPr>
                 <w:rStyle w:val="Hipervnculo"/>
@@ -3025,7 +3053,7 @@
                 <w:noProof/>
                 <w:webHidden/>
               </w:rPr>
-              <w:instrText xml:space="preserve"> PAGEREF _Toc88304829 \h </w:instrText>
+              <w:instrText xml:space="preserve"> PAGEREF _Toc88602029 \h </w:instrText>
             </w:r>
             <w:r>
               <w:rPr>
@@ -3069,7 +3097,7 @@
               <w:lang w:val="es-PE"/>
             </w:rPr>
           </w:pPr>
-          <w:hyperlink w:anchor="_Toc88304830" w:history="1">
+          <w:hyperlink w:anchor="_Toc88602030" w:history="1">
             <w:r>
               <w:rPr>
                 <w:rStyle w:val="Hipervnculo"/>
@@ -3115,7 +3143,7 @@
                 <w:noProof/>
                 <w:webHidden/>
               </w:rPr>
-              <w:instrText xml:space="preserve"> PAGEREF _Toc88304830 \h </w:instrText>
+              <w:instrText xml:space="preserve"> PAGEREF _Toc88602030 \h </w:instrText>
             </w:r>
             <w:r>
               <w:rPr>
@@ -3159,7 +3187,7 @@
               <w:lang w:val="es-PE"/>
             </w:rPr>
           </w:pPr>
-          <w:hyperlink w:anchor="_Toc88304831" w:history="1">
+          <w:hyperlink w:anchor="_Toc88602031" w:history="1">
             <w:r>
               <w:rPr>
                 <w:rStyle w:val="Hipervnculo"/>
@@ -3205,7 +3233,7 @@
                 <w:noProof/>
                 <w:webHidden/>
               </w:rPr>
-              <w:instrText xml:space="preserve"> PAGEREF _Toc88304831 \h </w:instrText>
+              <w:instrText xml:space="preserve"> PAGEREF _Toc88602031 \h </w:instrText>
             </w:r>
             <w:r>
               <w:rPr>
@@ -3249,7 +3277,7 @@
               <w:lang w:val="es-PE"/>
             </w:rPr>
           </w:pPr>
-          <w:hyperlink w:anchor="_Toc88304832" w:history="1">
+          <w:hyperlink w:anchor="_Toc88602032" w:history="1">
             <w:r>
               <w:rPr>
                 <w:rStyle w:val="Hipervnculo"/>
@@ -3295,7 +3323,7 @@
                 <w:noProof/>
                 <w:webHidden/>
               </w:rPr>
-              <w:instrText xml:space="preserve"> PAGEREF _Toc88304832 \h </w:instrText>
+              <w:instrText xml:space="preserve"> PAGEREF _Toc88602032 \h </w:instrText>
             </w:r>
             <w:r>
               <w:rPr>
@@ -3339,7 +3367,7 @@
               <w:lang w:val="es-PE"/>
             </w:rPr>
           </w:pPr>
-          <w:hyperlink w:anchor="_Toc88304833" w:history="1">
+          <w:hyperlink w:anchor="_Toc88602033" w:history="1">
             <w:r>
               <w:rPr>
                 <w:rStyle w:val="Hipervnculo"/>
@@ -3385,7 +3413,7 @@
                 <w:noProof/>
                 <w:webHidden/>
               </w:rPr>
-              <w:instrText xml:space="preserve"> PAGEREF _Toc88304833 \h </w:instrText>
+              <w:instrText xml:space="preserve"> PAGEREF _Toc88602033 \h </w:instrText>
             </w:r>
             <w:r>
               <w:rPr>
@@ -3429,7 +3457,7 @@
               <w:lang w:val="es-PE"/>
             </w:rPr>
           </w:pPr>
-          <w:hyperlink w:anchor="_Toc88304834" w:history="1">
+          <w:hyperlink w:anchor="_Toc88602034" w:history="1">
             <w:r>
               <w:rPr>
                 <w:rStyle w:val="Hipervnculo"/>
@@ -3475,7 +3503,7 @@
                 <w:noProof/>
                 <w:webHidden/>
               </w:rPr>
-              <w:instrText xml:space="preserve"> PAGEREF _Toc88304834 \h </w:instrText>
+              <w:instrText xml:space="preserve"> PAGEREF _Toc88602034 \h </w:instrText>
             </w:r>
             <w:r>
               <w:rPr>
@@ -3519,7 +3547,7 @@
               <w:lang w:val="es-PE"/>
             </w:rPr>
           </w:pPr>
-          <w:hyperlink w:anchor="_Toc88304835" w:history="1">
+          <w:hyperlink w:anchor="_Toc88602035" w:history="1">
             <w:r>
               <w:rPr>
                 <w:rStyle w:val="Hipervnculo"/>
@@ -3565,7 +3593,7 @@
                 <w:noProof/>
                 <w:webHidden/>
               </w:rPr>
-              <w:instrText xml:space="preserve"> PAGEREF _Toc88304835 \h </w:instrText>
+              <w:instrText xml:space="preserve"> PAGEREF _Toc88602035 \h </w:instrText>
             </w:r>
             <w:r>
               <w:rPr>
@@ -3609,7 +3637,7 @@
               <w:lang w:val="es-PE"/>
             </w:rPr>
           </w:pPr>
-          <w:hyperlink w:anchor="_Toc88304836" w:history="1">
+          <w:hyperlink w:anchor="_Toc88602036" w:history="1">
             <w:r>
               <w:rPr>
                 <w:rStyle w:val="Hipervnculo"/>
@@ -3655,7 +3683,7 @@
                 <w:noProof/>
                 <w:webHidden/>
               </w:rPr>
-              <w:instrText xml:space="preserve"> PAGEREF _Toc88304836 \h </w:instrText>
+              <w:instrText xml:space="preserve"> PAGEREF _Toc88602036 \h </w:instrText>
             </w:r>
             <w:r>
               <w:rPr>
@@ -3699,7 +3727,7 @@
               <w:lang w:val="es-PE"/>
             </w:rPr>
           </w:pPr>
-          <w:hyperlink w:anchor="_Toc88304837" w:history="1">
+          <w:hyperlink w:anchor="_Toc88602037" w:history="1">
             <w:r>
               <w:rPr>
                 <w:rStyle w:val="Hipervnculo"/>
@@ -3745,7 +3773,7 @@
                 <w:noProof/>
                 <w:webHidden/>
               </w:rPr>
-              <w:instrText xml:space="preserve"> PAGEREF _Toc88304837 \h </w:instrText>
+              <w:instrText xml:space="preserve"> PAGEREF _Toc88602037 \h </w:instrText>
             </w:r>
             <w:r>
               <w:rPr>
@@ -3789,7 +3817,7 @@
               <w:lang w:val="es-PE"/>
             </w:rPr>
           </w:pPr>
-          <w:hyperlink w:anchor="_Toc88304838" w:history="1">
+          <w:hyperlink w:anchor="_Toc88602038" w:history="1">
             <w:r>
               <w:rPr>
                 <w:rStyle w:val="Hipervnculo"/>
@@ -3835,7 +3863,7 @@
                 <w:noProof/>
                 <w:webHidden/>
               </w:rPr>
-              <w:instrText xml:space="preserve"> PAGEREF _Toc88304838 \h </w:instrText>
+              <w:instrText xml:space="preserve"> PAGEREF _Toc88602038 \h </w:instrText>
             </w:r>
             <w:r>
               <w:rPr>
@@ -3875,13 +3903,11 @@
             </w:tabs>
             <w:rPr>
               <w:rFonts w:asciiTheme="minorHAnsi" w:eastAsiaTheme="minorEastAsia" w:hAnsiTheme="minorHAnsi" w:cstheme="minorBidi"/>
-              <w:b/>
-              <w:bCs/>
               <w:noProof/>
               <w:lang w:val="es-PE"/>
             </w:rPr>
           </w:pPr>
-          <w:hyperlink w:anchor="_Toc88304839" w:history="1">
+          <w:hyperlink w:anchor="_Toc88602039" w:history="1">
             <w:r>
               <w:rPr>
                 <w:rStyle w:val="Hipervnculo"/>
@@ -3894,35 +3920,29 @@
             <w:r>
               <w:rPr>
                 <w:rFonts w:asciiTheme="minorHAnsi" w:eastAsiaTheme="minorEastAsia" w:hAnsiTheme="minorHAnsi" w:cstheme="minorBidi"/>
+                <w:noProof/>
+                <w:lang w:val="es-PE"/>
+              </w:rPr>
+              <w:tab/>
+            </w:r>
+            <w:r>
+              <w:rPr>
+                <w:rStyle w:val="Hipervnculo"/>
                 <w:b/>
                 <w:bCs/>
                 <w:noProof/>
-                <w:lang w:val="es-PE"/>
+              </w:rPr>
+              <w:t>Estándares</w:t>
+            </w:r>
+            <w:r>
+              <w:rPr>
+                <w:noProof/>
+                <w:webHidden/>
               </w:rPr>
               <w:tab/>
             </w:r>
             <w:r>
               <w:rPr>
-                <w:rStyle w:val="Hipervnculo"/>
-                <w:b/>
-                <w:bCs/>
-                <w:noProof/>
-              </w:rPr>
-              <w:t>Estándares</w:t>
-            </w:r>
-            <w:r>
-              <w:rPr>
-                <w:b/>
-                <w:bCs/>
-                <w:noProof/>
-                <w:webHidden/>
-              </w:rPr>
-              <w:tab/>
-            </w:r>
-            <w:r>
-              <w:rPr>
-                <w:b/>
-                <w:bCs/>
                 <w:noProof/>
                 <w:webHidden/>
               </w:rPr>
@@ -3930,25 +3950,19 @@
             </w:r>
             <w:r>
               <w:rPr>
-                <w:b/>
-                <w:bCs/>
-                <w:noProof/>
-                <w:webHidden/>
-              </w:rPr>
-              <w:instrText xml:space="preserve"> PAGEREF _Toc88304839 \h </w:instrText>
-            </w:r>
-            <w:r>
-              <w:rPr>
-                <w:b/>
-                <w:bCs/>
-                <w:noProof/>
-                <w:webHidden/>
-              </w:rPr>
-            </w:r>
-            <w:r>
-              <w:rPr>
-                <w:b/>
-                <w:bCs/>
+                <w:noProof/>
+                <w:webHidden/>
+              </w:rPr>
+              <w:instrText xml:space="preserve"> PAGEREF _Toc88602039 \h </w:instrText>
+            </w:r>
+            <w:r>
+              <w:rPr>
+                <w:noProof/>
+                <w:webHidden/>
+              </w:rPr>
+            </w:r>
+            <w:r>
+              <w:rPr>
                 <w:noProof/>
                 <w:webHidden/>
               </w:rPr>
@@ -3956,8 +3970,6 @@
             </w:r>
             <w:r>
               <w:rPr>
-                <w:b/>
-                <w:bCs/>
                 <w:noProof/>
                 <w:webHidden/>
               </w:rPr>
@@ -3965,8 +3977,6 @@
             </w:r>
             <w:r>
               <w:rPr>
-                <w:b/>
-                <w:bCs/>
                 <w:noProof/>
                 <w:webHidden/>
               </w:rPr>
@@ -3983,13 +3993,11 @@
             </w:tabs>
             <w:rPr>
               <w:rFonts w:asciiTheme="minorHAnsi" w:eastAsiaTheme="minorEastAsia" w:hAnsiTheme="minorHAnsi" w:cstheme="minorBidi"/>
-              <w:b/>
-              <w:bCs/>
               <w:noProof/>
               <w:lang w:val="es-PE"/>
             </w:rPr>
           </w:pPr>
-          <w:hyperlink w:anchor="_Toc88304840" w:history="1">
+          <w:hyperlink w:anchor="_Toc88602040" w:history="1">
             <w:r>
               <w:rPr>
                 <w:rStyle w:val="Hipervnculo"/>
@@ -4002,35 +4010,29 @@
             <w:r>
               <w:rPr>
                 <w:rFonts w:asciiTheme="minorHAnsi" w:eastAsiaTheme="minorEastAsia" w:hAnsiTheme="minorHAnsi" w:cstheme="minorBidi"/>
+                <w:noProof/>
+                <w:lang w:val="es-PE"/>
+              </w:rPr>
+              <w:tab/>
+            </w:r>
+            <w:r>
+              <w:rPr>
+                <w:rStyle w:val="Hipervnculo"/>
                 <w:b/>
                 <w:bCs/>
                 <w:noProof/>
-                <w:lang w:val="es-PE"/>
+              </w:rPr>
+              <w:t>Requerimientos de la Implementación</w:t>
+            </w:r>
+            <w:r>
+              <w:rPr>
+                <w:noProof/>
+                <w:webHidden/>
               </w:rPr>
               <w:tab/>
             </w:r>
             <w:r>
               <w:rPr>
-                <w:rStyle w:val="Hipervnculo"/>
-                <w:b/>
-                <w:bCs/>
-                <w:noProof/>
-              </w:rPr>
-              <w:t>Requerimientos de la Implementación</w:t>
-            </w:r>
-            <w:r>
-              <w:rPr>
-                <w:b/>
-                <w:bCs/>
-                <w:noProof/>
-                <w:webHidden/>
-              </w:rPr>
-              <w:tab/>
-            </w:r>
-            <w:r>
-              <w:rPr>
-                <w:b/>
-                <w:bCs/>
                 <w:noProof/>
                 <w:webHidden/>
               </w:rPr>
@@ -4038,25 +4040,19 @@
             </w:r>
             <w:r>
               <w:rPr>
-                <w:b/>
-                <w:bCs/>
-                <w:noProof/>
-                <w:webHidden/>
-              </w:rPr>
-              <w:instrText xml:space="preserve"> PAGEREF _Toc88304840 \h </w:instrText>
-            </w:r>
-            <w:r>
-              <w:rPr>
-                <w:b/>
-                <w:bCs/>
-                <w:noProof/>
-                <w:webHidden/>
-              </w:rPr>
-            </w:r>
-            <w:r>
-              <w:rPr>
-                <w:b/>
-                <w:bCs/>
+                <w:noProof/>
+                <w:webHidden/>
+              </w:rPr>
+              <w:instrText xml:space="preserve"> PAGEREF _Toc88602040 \h </w:instrText>
+            </w:r>
+            <w:r>
+              <w:rPr>
+                <w:noProof/>
+                <w:webHidden/>
+              </w:rPr>
+            </w:r>
+            <w:r>
+              <w:rPr>
                 <w:noProof/>
                 <w:webHidden/>
               </w:rPr>
@@ -4064,8 +4060,6 @@
             </w:r>
             <w:r>
               <w:rPr>
-                <w:b/>
-                <w:bCs/>
                 <w:noProof/>
                 <w:webHidden/>
               </w:rPr>
@@ -4073,8 +4067,6 @@
             </w:r>
             <w:r>
               <w:rPr>
-                <w:b/>
-                <w:bCs/>
                 <w:noProof/>
                 <w:webHidden/>
               </w:rPr>
@@ -4091,13 +4083,11 @@
             </w:tabs>
             <w:rPr>
               <w:rFonts w:asciiTheme="minorHAnsi" w:eastAsiaTheme="minorEastAsia" w:hAnsiTheme="minorHAnsi" w:cstheme="minorBidi"/>
-              <w:b/>
-              <w:bCs/>
               <w:noProof/>
               <w:lang w:val="es-PE"/>
             </w:rPr>
           </w:pPr>
-          <w:hyperlink w:anchor="_Toc88304841" w:history="1">
+          <w:hyperlink w:anchor="_Toc88602041" w:history="1">
             <w:r>
               <w:rPr>
                 <w:rStyle w:val="Hipervnculo"/>
@@ -4110,35 +4100,29 @@
             <w:r>
               <w:rPr>
                 <w:rFonts w:asciiTheme="minorHAnsi" w:eastAsiaTheme="minorEastAsia" w:hAnsiTheme="minorHAnsi" w:cstheme="minorBidi"/>
+                <w:noProof/>
+                <w:lang w:val="es-PE"/>
+              </w:rPr>
+              <w:tab/>
+            </w:r>
+            <w:r>
+              <w:rPr>
+                <w:rStyle w:val="Hipervnculo"/>
                 <w:b/>
                 <w:bCs/>
                 <w:noProof/>
-                <w:lang w:val="es-PE"/>
+              </w:rPr>
+              <w:t>Requerimientos de Rendimiento</w:t>
+            </w:r>
+            <w:r>
+              <w:rPr>
+                <w:noProof/>
+                <w:webHidden/>
               </w:rPr>
               <w:tab/>
             </w:r>
             <w:r>
               <w:rPr>
-                <w:rStyle w:val="Hipervnculo"/>
-                <w:b/>
-                <w:bCs/>
-                <w:noProof/>
-              </w:rPr>
-              <w:t>Requerimientos de Rendimiento</w:t>
-            </w:r>
-            <w:r>
-              <w:rPr>
-                <w:b/>
-                <w:bCs/>
-                <w:noProof/>
-                <w:webHidden/>
-              </w:rPr>
-              <w:tab/>
-            </w:r>
-            <w:r>
-              <w:rPr>
-                <w:b/>
-                <w:bCs/>
                 <w:noProof/>
                 <w:webHidden/>
               </w:rPr>
@@ -4146,25 +4130,19 @@
             </w:r>
             <w:r>
               <w:rPr>
-                <w:b/>
-                <w:bCs/>
-                <w:noProof/>
-                <w:webHidden/>
-              </w:rPr>
-              <w:instrText xml:space="preserve"> PAGEREF _Toc88304841 \h </w:instrText>
-            </w:r>
-            <w:r>
-              <w:rPr>
-                <w:b/>
-                <w:bCs/>
-                <w:noProof/>
-                <w:webHidden/>
-              </w:rPr>
-            </w:r>
-            <w:r>
-              <w:rPr>
-                <w:b/>
-                <w:bCs/>
+                <w:noProof/>
+                <w:webHidden/>
+              </w:rPr>
+              <w:instrText xml:space="preserve"> PAGEREF _Toc88602041 \h </w:instrText>
+            </w:r>
+            <w:r>
+              <w:rPr>
+                <w:noProof/>
+                <w:webHidden/>
+              </w:rPr>
+            </w:r>
+            <w:r>
+              <w:rPr>
                 <w:noProof/>
                 <w:webHidden/>
               </w:rPr>
@@ -4172,8 +4150,6 @@
             </w:r>
             <w:r>
               <w:rPr>
-                <w:b/>
-                <w:bCs/>
                 <w:noProof/>
                 <w:webHidden/>
               </w:rPr>
@@ -4181,8 +4157,6 @@
             </w:r>
             <w:r>
               <w:rPr>
-                <w:b/>
-                <w:bCs/>
                 <w:noProof/>
                 <w:webHidden/>
               </w:rPr>
@@ -4199,13 +4173,11 @@
             </w:tabs>
             <w:rPr>
               <w:rFonts w:asciiTheme="minorHAnsi" w:eastAsiaTheme="minorEastAsia" w:hAnsiTheme="minorHAnsi" w:cstheme="minorBidi"/>
-              <w:b/>
-              <w:bCs/>
               <w:noProof/>
               <w:lang w:val="es-PE"/>
             </w:rPr>
           </w:pPr>
-          <w:hyperlink w:anchor="_Toc88304842" w:history="1">
+          <w:hyperlink w:anchor="_Toc88602042" w:history="1">
             <w:r>
               <w:rPr>
                 <w:rStyle w:val="Hipervnculo"/>
@@ -4218,35 +4190,29 @@
             <w:r>
               <w:rPr>
                 <w:rFonts w:asciiTheme="minorHAnsi" w:eastAsiaTheme="minorEastAsia" w:hAnsiTheme="minorHAnsi" w:cstheme="minorBidi"/>
+                <w:noProof/>
+                <w:lang w:val="es-PE"/>
+              </w:rPr>
+              <w:tab/>
+            </w:r>
+            <w:r>
+              <w:rPr>
+                <w:rStyle w:val="Hipervnculo"/>
                 <w:b/>
                 <w:bCs/>
                 <w:noProof/>
-                <w:lang w:val="es-PE"/>
+              </w:rPr>
+              <w:t>Requerimientos del Medio Ambiente</w:t>
+            </w:r>
+            <w:r>
+              <w:rPr>
+                <w:noProof/>
+                <w:webHidden/>
               </w:rPr>
               <w:tab/>
             </w:r>
             <w:r>
               <w:rPr>
-                <w:rStyle w:val="Hipervnculo"/>
-                <w:b/>
-                <w:bCs/>
-                <w:noProof/>
-              </w:rPr>
-              <w:t>Requerimientos del Medio Ambiente</w:t>
-            </w:r>
-            <w:r>
-              <w:rPr>
-                <w:b/>
-                <w:bCs/>
-                <w:noProof/>
-                <w:webHidden/>
-              </w:rPr>
-              <w:tab/>
-            </w:r>
-            <w:r>
-              <w:rPr>
-                <w:b/>
-                <w:bCs/>
                 <w:noProof/>
                 <w:webHidden/>
               </w:rPr>
@@ -4254,25 +4220,19 @@
             </w:r>
             <w:r>
               <w:rPr>
-                <w:b/>
-                <w:bCs/>
-                <w:noProof/>
-                <w:webHidden/>
-              </w:rPr>
-              <w:instrText xml:space="preserve"> PAGEREF _Toc88304842 \h </w:instrText>
-            </w:r>
-            <w:r>
-              <w:rPr>
-                <w:b/>
-                <w:bCs/>
-                <w:noProof/>
-                <w:webHidden/>
-              </w:rPr>
-            </w:r>
-            <w:r>
-              <w:rPr>
-                <w:b/>
-                <w:bCs/>
+                <w:noProof/>
+                <w:webHidden/>
+              </w:rPr>
+              <w:instrText xml:space="preserve"> PAGEREF _Toc88602042 \h </w:instrText>
+            </w:r>
+            <w:r>
+              <w:rPr>
+                <w:noProof/>
+                <w:webHidden/>
+              </w:rPr>
+            </w:r>
+            <w:r>
+              <w:rPr>
                 <w:noProof/>
                 <w:webHidden/>
               </w:rPr>
@@ -4280,8 +4240,6 @@
             </w:r>
             <w:r>
               <w:rPr>
-                <w:b/>
-                <w:bCs/>
                 <w:noProof/>
                 <w:webHidden/>
               </w:rPr>
@@ -4289,8 +4247,6 @@
             </w:r>
             <w:r>
               <w:rPr>
-                <w:b/>
-                <w:bCs/>
                 <w:noProof/>
                 <w:webHidden/>
               </w:rPr>
@@ -4307,13 +4263,11 @@
             </w:tabs>
             <w:rPr>
               <w:rFonts w:asciiTheme="minorHAnsi" w:eastAsiaTheme="minorEastAsia" w:hAnsiTheme="minorHAnsi" w:cstheme="minorBidi"/>
-              <w:b/>
-              <w:bCs/>
               <w:noProof/>
               <w:lang w:val="es-PE"/>
             </w:rPr>
           </w:pPr>
-          <w:hyperlink w:anchor="_Toc88304843" w:history="1">
+          <w:hyperlink w:anchor="_Toc88602043" w:history="1">
             <w:r>
               <w:rPr>
                 <w:rStyle w:val="Hipervnculo"/>
@@ -4326,35 +4280,29 @@
             <w:r>
               <w:rPr>
                 <w:rFonts w:asciiTheme="minorHAnsi" w:eastAsiaTheme="minorEastAsia" w:hAnsiTheme="minorHAnsi" w:cstheme="minorBidi"/>
+                <w:noProof/>
+                <w:lang w:val="es-PE"/>
+              </w:rPr>
+              <w:tab/>
+            </w:r>
+            <w:r>
+              <w:rPr>
+                <w:rStyle w:val="Hipervnculo"/>
                 <w:b/>
                 <w:bCs/>
                 <w:noProof/>
-                <w:lang w:val="es-PE"/>
+              </w:rPr>
+              <w:t>Para el hardware</w:t>
+            </w:r>
+            <w:r>
+              <w:rPr>
+                <w:noProof/>
+                <w:webHidden/>
               </w:rPr>
               <w:tab/>
             </w:r>
             <w:r>
               <w:rPr>
-                <w:rStyle w:val="Hipervnculo"/>
-                <w:b/>
-                <w:bCs/>
-                <w:noProof/>
-              </w:rPr>
-              <w:t>Para el hardware</w:t>
-            </w:r>
-            <w:r>
-              <w:rPr>
-                <w:b/>
-                <w:bCs/>
-                <w:noProof/>
-                <w:webHidden/>
-              </w:rPr>
-              <w:tab/>
-            </w:r>
-            <w:r>
-              <w:rPr>
-                <w:b/>
-                <w:bCs/>
                 <w:noProof/>
                 <w:webHidden/>
               </w:rPr>
@@ -4362,25 +4310,19 @@
             </w:r>
             <w:r>
               <w:rPr>
-                <w:b/>
-                <w:bCs/>
-                <w:noProof/>
-                <w:webHidden/>
-              </w:rPr>
-              <w:instrText xml:space="preserve"> PAGEREF _Toc88304843 \h </w:instrText>
-            </w:r>
-            <w:r>
-              <w:rPr>
-                <w:b/>
-                <w:bCs/>
-                <w:noProof/>
-                <w:webHidden/>
-              </w:rPr>
-            </w:r>
-            <w:r>
-              <w:rPr>
-                <w:b/>
-                <w:bCs/>
+                <w:noProof/>
+                <w:webHidden/>
+              </w:rPr>
+              <w:instrText xml:space="preserve"> PAGEREF _Toc88602043 \h </w:instrText>
+            </w:r>
+            <w:r>
+              <w:rPr>
+                <w:noProof/>
+                <w:webHidden/>
+              </w:rPr>
+            </w:r>
+            <w:r>
+              <w:rPr>
                 <w:noProof/>
                 <w:webHidden/>
               </w:rPr>
@@ -4388,8 +4330,6 @@
             </w:r>
             <w:r>
               <w:rPr>
-                <w:b/>
-                <w:bCs/>
                 <w:noProof/>
                 <w:webHidden/>
               </w:rPr>
@@ -4397,8 +4337,6 @@
             </w:r>
             <w:r>
               <w:rPr>
-                <w:b/>
-                <w:bCs/>
                 <w:noProof/>
                 <w:webHidden/>
               </w:rPr>
@@ -4415,13 +4353,11 @@
             </w:tabs>
             <w:rPr>
               <w:rFonts w:asciiTheme="minorHAnsi" w:eastAsiaTheme="minorEastAsia" w:hAnsiTheme="minorHAnsi" w:cstheme="minorBidi"/>
-              <w:b/>
-              <w:bCs/>
               <w:noProof/>
               <w:lang w:val="es-PE"/>
             </w:rPr>
           </w:pPr>
-          <w:hyperlink w:anchor="_Toc88304844" w:history="1">
+          <w:hyperlink w:anchor="_Toc88602044" w:history="1">
             <w:r>
               <w:rPr>
                 <w:rStyle w:val="Hipervnculo"/>
@@ -4434,35 +4370,29 @@
             <w:r>
               <w:rPr>
                 <w:rFonts w:asciiTheme="minorHAnsi" w:eastAsiaTheme="minorEastAsia" w:hAnsiTheme="minorHAnsi" w:cstheme="minorBidi"/>
+                <w:noProof/>
+                <w:lang w:val="es-PE"/>
+              </w:rPr>
+              <w:tab/>
+            </w:r>
+            <w:r>
+              <w:rPr>
+                <w:rStyle w:val="Hipervnculo"/>
                 <w:b/>
                 <w:bCs/>
                 <w:noProof/>
-                <w:lang w:val="es-PE"/>
+              </w:rPr>
+              <w:t>Para el software</w:t>
+            </w:r>
+            <w:r>
+              <w:rPr>
+                <w:noProof/>
+                <w:webHidden/>
               </w:rPr>
               <w:tab/>
             </w:r>
             <w:r>
               <w:rPr>
-                <w:rStyle w:val="Hipervnculo"/>
-                <w:b/>
-                <w:bCs/>
-                <w:noProof/>
-              </w:rPr>
-              <w:t>Para el software</w:t>
-            </w:r>
-            <w:r>
-              <w:rPr>
-                <w:b/>
-                <w:bCs/>
-                <w:noProof/>
-                <w:webHidden/>
-              </w:rPr>
-              <w:tab/>
-            </w:r>
-            <w:r>
-              <w:rPr>
-                <w:b/>
-                <w:bCs/>
                 <w:noProof/>
                 <w:webHidden/>
               </w:rPr>
@@ -4470,25 +4400,19 @@
             </w:r>
             <w:r>
               <w:rPr>
-                <w:b/>
-                <w:bCs/>
-                <w:noProof/>
-                <w:webHidden/>
-              </w:rPr>
-              <w:instrText xml:space="preserve"> PAGEREF _Toc88304844 \h </w:instrText>
-            </w:r>
-            <w:r>
-              <w:rPr>
-                <w:b/>
-                <w:bCs/>
-                <w:noProof/>
-                <w:webHidden/>
-              </w:rPr>
-            </w:r>
-            <w:r>
-              <w:rPr>
-                <w:b/>
-                <w:bCs/>
+                <w:noProof/>
+                <w:webHidden/>
+              </w:rPr>
+              <w:instrText xml:space="preserve"> PAGEREF _Toc88602044 \h </w:instrText>
+            </w:r>
+            <w:r>
+              <w:rPr>
+                <w:noProof/>
+                <w:webHidden/>
+              </w:rPr>
+            </w:r>
+            <w:r>
+              <w:rPr>
                 <w:noProof/>
                 <w:webHidden/>
               </w:rPr>
@@ -4496,8 +4420,6 @@
             </w:r>
             <w:r>
               <w:rPr>
-                <w:b/>
-                <w:bCs/>
                 <w:noProof/>
                 <w:webHidden/>
               </w:rPr>
@@ -4505,8 +4427,6 @@
             </w:r>
             <w:r>
               <w:rPr>
-                <w:b/>
-                <w:bCs/>
                 <w:noProof/>
                 <w:webHidden/>
               </w:rPr>
@@ -4604,7 +4524,7 @@
           <w:szCs w:val="36"/>
         </w:rPr>
       </w:pPr>
-      <w:bookmarkStart w:id="0" w:name="_Toc88304818"/>
+      <w:bookmarkStart w:id="0" w:name="_Toc88602018"/>
       <w:r>
         <w:rPr>
           <w:b/>
@@ -4633,7 +4553,7 @@
           <w:szCs w:val="28"/>
         </w:rPr>
       </w:pPr>
-      <w:bookmarkStart w:id="1" w:name="_Toc88304819"/>
+      <w:bookmarkStart w:id="1" w:name="_Toc88602019"/>
       <w:r>
         <w:rPr>
           <w:b/>
@@ -4722,7 +4642,7 @@
           <w:szCs w:val="28"/>
         </w:rPr>
       </w:pPr>
-      <w:bookmarkStart w:id="2" w:name="_Toc88304820"/>
+      <w:bookmarkStart w:id="2" w:name="_Toc88602020"/>
       <w:r>
         <w:rPr>
           <w:b/>
@@ -4765,33 +4685,8 @@
           <w:sz w:val="24"/>
           <w:szCs w:val="24"/>
         </w:rPr>
-        <w:t xml:space="preserve"> </w:t>
+        <w:t xml:space="preserve"> Meal Planner</w:t>
       </w:r>
-      <w:proofErr w:type="spellStart"/>
-      <w:r>
-        <w:rPr>
-          <w:sz w:val="24"/>
-          <w:szCs w:val="24"/>
-        </w:rPr>
-        <w:t>Meal</w:t>
-      </w:r>
-      <w:proofErr w:type="spellEnd"/>
-      <w:r>
-        <w:rPr>
-          <w:sz w:val="24"/>
-          <w:szCs w:val="24"/>
-        </w:rPr>
-        <w:t xml:space="preserve"> </w:t>
-      </w:r>
-      <w:proofErr w:type="spellStart"/>
-      <w:r>
-        <w:rPr>
-          <w:sz w:val="24"/>
-          <w:szCs w:val="24"/>
-        </w:rPr>
-        <w:t>Planner</w:t>
-      </w:r>
-      <w:proofErr w:type="spellEnd"/>
     </w:p>
     <w:p>
       <w:pPr>
@@ -4914,39 +4809,7 @@
           <w:sz w:val="24"/>
           <w:szCs w:val="24"/>
         </w:rPr>
-        <w:t xml:space="preserve">Facilitar al usuario mejorar su alimentación a través de un planificador de comida </w:t>
-      </w:r>
-      <w:proofErr w:type="spellStart"/>
-      <w:r>
-        <w:rPr>
-          <w:sz w:val="24"/>
-          <w:szCs w:val="24"/>
-        </w:rPr>
-        <w:t>Meal</w:t>
-      </w:r>
-      <w:proofErr w:type="spellEnd"/>
-      <w:r>
-        <w:rPr>
-          <w:sz w:val="24"/>
-          <w:szCs w:val="24"/>
-        </w:rPr>
-        <w:t xml:space="preserve"> </w:t>
-      </w:r>
-      <w:proofErr w:type="spellStart"/>
-      <w:r>
-        <w:rPr>
-          <w:sz w:val="24"/>
-          <w:szCs w:val="24"/>
-        </w:rPr>
-        <w:t>Planner</w:t>
-      </w:r>
-      <w:proofErr w:type="spellEnd"/>
-      <w:r>
-        <w:rPr>
-          <w:sz w:val="24"/>
-          <w:szCs w:val="24"/>
-        </w:rPr>
-        <w:t>.</w:t>
+        <w:t>Facilitar al usuario mejorar su alimentación a través de un planificador de comida Meal Planner.</w:t>
       </w:r>
     </w:p>
     <w:p>
@@ -4965,7 +4828,7 @@
           <w:szCs w:val="28"/>
         </w:rPr>
       </w:pPr>
-      <w:bookmarkStart w:id="3" w:name="_Toc88304821"/>
+      <w:bookmarkStart w:id="3" w:name="_Toc88602021"/>
       <w:r>
         <w:rPr>
           <w:b/>
@@ -5019,7 +4882,7 @@
           <w:szCs w:val="28"/>
         </w:rPr>
       </w:pPr>
-      <w:bookmarkStart w:id="4" w:name="_Toc88304822"/>
+      <w:bookmarkStart w:id="4" w:name="_Toc88602022"/>
       <w:r>
         <w:rPr>
           <w:b/>
@@ -5083,36 +4946,8 @@
           <w:szCs w:val="24"/>
           <w:lang w:val="es-PE"/>
         </w:rPr>
-        <w:t xml:space="preserve"> </w:t>
+        <w:t xml:space="preserve"> Meal Planner</w:t>
       </w:r>
-      <w:proofErr w:type="spellStart"/>
-      <w:r>
-        <w:rPr>
-          <w:sz w:val="24"/>
-          <w:szCs w:val="24"/>
-          <w:lang w:val="es-PE"/>
-        </w:rPr>
-        <w:t>Meal</w:t>
-      </w:r>
-      <w:proofErr w:type="spellEnd"/>
-      <w:r>
-        <w:rPr>
-          <w:sz w:val="24"/>
-          <w:szCs w:val="24"/>
-          <w:lang w:val="es-PE"/>
-        </w:rPr>
-        <w:t xml:space="preserve"> </w:t>
-      </w:r>
-      <w:proofErr w:type="spellStart"/>
-      <w:r>
-        <w:rPr>
-          <w:sz w:val="24"/>
-          <w:szCs w:val="24"/>
-          <w:lang w:val="es-PE"/>
-        </w:rPr>
-        <w:t>Planner</w:t>
-      </w:r>
-      <w:proofErr w:type="spellEnd"/>
       <w:r>
         <w:rPr>
           <w:sz w:val="24"/>
@@ -5268,82 +5103,14 @@
           <w:sz w:val="24"/>
           <w:szCs w:val="24"/>
         </w:rPr>
-        <w:t>Back-</w:t>
-      </w:r>
-      <w:proofErr w:type="spellStart"/>
-      <w:r>
-        <w:rPr>
-          <w:b/>
-          <w:bCs/>
-          <w:sz w:val="24"/>
-          <w:szCs w:val="24"/>
-        </w:rPr>
-        <w:t>end</w:t>
-      </w:r>
-      <w:proofErr w:type="spellEnd"/>
-      <w:r>
-        <w:rPr>
-          <w:b/>
-          <w:bCs/>
-          <w:sz w:val="24"/>
-          <w:szCs w:val="24"/>
-        </w:rPr>
-        <w:t>:</w:t>
+        <w:t>Back-end:</w:t>
       </w:r>
       <w:r>
         <w:rPr>
           <w:sz w:val="24"/>
           <w:szCs w:val="24"/>
         </w:rPr>
-        <w:t xml:space="preserve"> El trabajo del desarrollador en la parte de back-</w:t>
-      </w:r>
-      <w:proofErr w:type="spellStart"/>
-      <w:r>
-        <w:rPr>
-          <w:sz w:val="24"/>
-          <w:szCs w:val="24"/>
-        </w:rPr>
-        <w:t>end</w:t>
-      </w:r>
-      <w:proofErr w:type="spellEnd"/>
-      <w:r>
-        <w:rPr>
-          <w:sz w:val="24"/>
-          <w:szCs w:val="24"/>
-        </w:rPr>
-        <w:t xml:space="preserve"> es todo lo que va anclado al servidor de la aplicación, al </w:t>
-      </w:r>
-      <w:proofErr w:type="spellStart"/>
-      <w:r>
-        <w:rPr>
-          <w:sz w:val="24"/>
-          <w:szCs w:val="24"/>
-        </w:rPr>
-        <w:t>core</w:t>
-      </w:r>
-      <w:proofErr w:type="spellEnd"/>
-      <w:r>
-        <w:rPr>
-          <w:sz w:val="24"/>
-          <w:szCs w:val="24"/>
-        </w:rPr>
-        <w:t xml:space="preserve"> del negocio, sin este la aplicación desarrollada en el </w:t>
-      </w:r>
-      <w:proofErr w:type="spellStart"/>
-      <w:r>
-        <w:rPr>
-          <w:sz w:val="24"/>
-          <w:szCs w:val="24"/>
-        </w:rPr>
-        <w:t>front-end</w:t>
-      </w:r>
-      <w:proofErr w:type="spellEnd"/>
-      <w:r>
-        <w:rPr>
-          <w:sz w:val="24"/>
-          <w:szCs w:val="24"/>
-        </w:rPr>
-        <w:t xml:space="preserve"> no tendría una funcionalidad.</w:t>
+        <w:t xml:space="preserve"> El trabajo del desarrollador en la parte de back-end es todo lo que va anclado al servidor de la aplicación, al core del negocio, sin este la aplicación desarrollada en el front-end no tendría una funcionalidad.</w:t>
       </w:r>
     </w:p>
     <w:p>
@@ -5412,50 +5179,14 @@
           <w:sz w:val="24"/>
           <w:szCs w:val="24"/>
         </w:rPr>
-        <w:t>Front-</w:t>
-      </w:r>
-      <w:proofErr w:type="spellStart"/>
-      <w:r>
-        <w:rPr>
-          <w:b/>
-          <w:bCs/>
-          <w:sz w:val="24"/>
-          <w:szCs w:val="24"/>
-        </w:rPr>
-        <w:t>end</w:t>
-      </w:r>
-      <w:proofErr w:type="spellEnd"/>
-      <w:r>
-        <w:rPr>
-          <w:b/>
-          <w:bCs/>
-          <w:sz w:val="24"/>
-          <w:szCs w:val="24"/>
-        </w:rPr>
-        <w:t>:</w:t>
+        <w:t>Front-end:</w:t>
       </w:r>
       <w:r>
         <w:rPr>
           <w:sz w:val="24"/>
           <w:szCs w:val="24"/>
         </w:rPr>
-        <w:t xml:space="preserve"> Es todo lo que se puede observar del lado del cliente, es decir, el apartado visual de la aplicación. Por lo general se ocupan tecnologías como: HTML5, CSS3, JavaScript entre otros para la construcción de las interfaces. En este proyecto se utiliza Angular como herramienta de desarrollo para el Front-</w:t>
-      </w:r>
-      <w:proofErr w:type="spellStart"/>
-      <w:r>
-        <w:rPr>
-          <w:sz w:val="24"/>
-          <w:szCs w:val="24"/>
-        </w:rPr>
-        <w:t>end</w:t>
-      </w:r>
-      <w:proofErr w:type="spellEnd"/>
-      <w:r>
-        <w:rPr>
-          <w:sz w:val="24"/>
-          <w:szCs w:val="24"/>
-        </w:rPr>
-        <w:t>.</w:t>
+        <w:t xml:space="preserve"> Es todo lo que se puede observar del lado del cliente, es decir, el apartado visual de la aplicación. Por lo general se ocupan tecnologías como: HTML5, CSS3, JavaScript entre otros para la construcción de las interfaces. En este proyecto se utiliza Angular como herramienta de desarrollo para el Front-end.</w:t>
       </w:r>
     </w:p>
     <w:p>
@@ -5472,7 +5203,6 @@
           <w:szCs w:val="24"/>
         </w:rPr>
       </w:pPr>
-      <w:proofErr w:type="spellStart"/>
       <w:r>
         <w:rPr>
           <w:b/>
@@ -5480,17 +5210,7 @@
           <w:sz w:val="24"/>
           <w:szCs w:val="24"/>
         </w:rPr>
-        <w:t>NodeJs</w:t>
-      </w:r>
-      <w:proofErr w:type="spellEnd"/>
-      <w:r>
-        <w:rPr>
-          <w:b/>
-          <w:bCs/>
-          <w:sz w:val="24"/>
-          <w:szCs w:val="24"/>
-        </w:rPr>
-        <w:t>:</w:t>
+        <w:t>NodeJs:</w:t>
       </w:r>
       <w:r>
         <w:rPr>
@@ -5516,7 +5236,7 @@
           <w:szCs w:val="28"/>
         </w:rPr>
       </w:pPr>
-      <w:bookmarkStart w:id="5" w:name="_Toc88304823"/>
+      <w:bookmarkStart w:id="5" w:name="_Toc88602023"/>
       <w:r>
         <w:rPr>
           <w:b/>
@@ -5690,7 +5410,6 @@
                 <w:szCs w:val="24"/>
               </w:rPr>
             </w:pPr>
-            <w:proofErr w:type="gramStart"/>
             <w:r>
               <w:rPr>
                 <w:sz w:val="24"/>
@@ -5698,7 +5417,6 @@
               </w:rPr>
               <w:t>Y</w:t>
             </w:r>
-            <w:proofErr w:type="gramEnd"/>
             <w:r>
               <w:rPr>
                 <w:sz w:val="24"/>
@@ -5733,7 +5451,6 @@
               </w:rPr>
             </w:pPr>
             <w:hyperlink r:id="rId11">
-              <w:proofErr w:type="spellStart"/>
               <w:r>
                 <w:rPr>
                   <w:b/>
@@ -5742,53 +5459,8 @@
                   <w:szCs w:val="24"/>
                   <w:u w:val="single"/>
                 </w:rPr>
-                <w:t>Eat</w:t>
+                <w:t>Eat This Much</w:t>
               </w:r>
-              <w:proofErr w:type="spellEnd"/>
-              <w:r>
-                <w:rPr>
-                  <w:b/>
-                  <w:color w:val="1155CC"/>
-                  <w:sz w:val="24"/>
-                  <w:szCs w:val="24"/>
-                  <w:u w:val="single"/>
-                </w:rPr>
-                <w:t xml:space="preserve"> </w:t>
-              </w:r>
-              <w:proofErr w:type="spellStart"/>
-              <w:r>
-                <w:rPr>
-                  <w:b/>
-                  <w:color w:val="1155CC"/>
-                  <w:sz w:val="24"/>
-                  <w:szCs w:val="24"/>
-                  <w:u w:val="single"/>
-                </w:rPr>
-                <w:t>This</w:t>
-              </w:r>
-              <w:proofErr w:type="spellEnd"/>
-              <w:r>
-                <w:rPr>
-                  <w:b/>
-                  <w:color w:val="1155CC"/>
-                  <w:sz w:val="24"/>
-                  <w:szCs w:val="24"/>
-                  <w:u w:val="single"/>
-                </w:rPr>
-                <w:t xml:space="preserve"> </w:t>
-              </w:r>
-              <w:proofErr w:type="spellStart"/>
-              <w:r>
-                <w:rPr>
-                  <w:b/>
-                  <w:color w:val="1155CC"/>
-                  <w:sz w:val="24"/>
-                  <w:szCs w:val="24"/>
-                  <w:u w:val="single"/>
-                </w:rPr>
-                <w:t>Much</w:t>
-              </w:r>
-              <w:proofErr w:type="spellEnd"/>
             </w:hyperlink>
           </w:p>
         </w:tc>
@@ -5899,7 +5571,6 @@
               </w:rPr>
             </w:pPr>
             <w:hyperlink r:id="rId12">
-              <w:proofErr w:type="spellStart"/>
               <w:r>
                 <w:rPr>
                   <w:b/>
@@ -5908,31 +5579,8 @@
                   <w:szCs w:val="24"/>
                   <w:u w:val="single"/>
                 </w:rPr>
-                <w:t>Everyday</w:t>
+                <w:t>Everyday Health</w:t>
               </w:r>
-              <w:proofErr w:type="spellEnd"/>
-              <w:r>
-                <w:rPr>
-                  <w:b/>
-                  <w:color w:val="1155CC"/>
-                  <w:sz w:val="24"/>
-                  <w:szCs w:val="24"/>
-                  <w:u w:val="single"/>
-                </w:rPr>
-                <w:t xml:space="preserve"> </w:t>
-              </w:r>
-              <w:proofErr w:type="spellStart"/>
-              <w:r>
-                <w:rPr>
-                  <w:b/>
-                  <w:color w:val="1155CC"/>
-                  <w:sz w:val="24"/>
-                  <w:szCs w:val="24"/>
-                  <w:u w:val="single"/>
-                </w:rPr>
-                <w:t>Health</w:t>
-              </w:r>
-              <w:proofErr w:type="spellEnd"/>
             </w:hyperlink>
           </w:p>
         </w:tc>
@@ -5985,42 +5633,8 @@
                   <w:szCs w:val="24"/>
                   <w:u w:val="single"/>
                 </w:rPr>
-                <w:t xml:space="preserve">Plan </w:t>
+                <w:t>Plan To Eat</w:t>
               </w:r>
-              <w:proofErr w:type="spellStart"/>
-              <w:r>
-                <w:rPr>
-                  <w:b/>
-                  <w:color w:val="1155CC"/>
-                  <w:sz w:val="24"/>
-                  <w:szCs w:val="24"/>
-                  <w:u w:val="single"/>
-                </w:rPr>
-                <w:t>To</w:t>
-              </w:r>
-              <w:proofErr w:type="spellEnd"/>
-              <w:r>
-                <w:rPr>
-                  <w:b/>
-                  <w:color w:val="1155CC"/>
-                  <w:sz w:val="24"/>
-                  <w:szCs w:val="24"/>
-                  <w:u w:val="single"/>
-                </w:rPr>
-                <w:t xml:space="preserve"> </w:t>
-              </w:r>
-              <w:proofErr w:type="spellStart"/>
-              <w:r>
-                <w:rPr>
-                  <w:b/>
-                  <w:color w:val="1155CC"/>
-                  <w:sz w:val="24"/>
-                  <w:szCs w:val="24"/>
-                  <w:u w:val="single"/>
-                </w:rPr>
-                <w:t>Eat</w:t>
-              </w:r>
-              <w:proofErr w:type="spellEnd"/>
             </w:hyperlink>
           </w:p>
         </w:tc>
@@ -6082,7 +5696,7 @@
           <w:szCs w:val="28"/>
         </w:rPr>
       </w:pPr>
-      <w:bookmarkStart w:id="6" w:name="_Toc88304824"/>
+      <w:bookmarkStart w:id="6" w:name="_Toc88602024"/>
       <w:r>
         <w:rPr>
           <w:b/>
@@ -6130,7 +5744,7 @@
           <w:szCs w:val="36"/>
         </w:rPr>
       </w:pPr>
-      <w:bookmarkStart w:id="7" w:name="_Toc88304825"/>
+      <w:bookmarkStart w:id="7" w:name="_Toc88602025"/>
       <w:r>
         <w:rPr>
           <w:b/>
@@ -6158,39 +5772,7 @@
           <w:sz w:val="24"/>
           <w:szCs w:val="24"/>
         </w:rPr>
-        <w:t xml:space="preserve">Se tiene estimado que </w:t>
-      </w:r>
-      <w:proofErr w:type="spellStart"/>
-      <w:r>
-        <w:rPr>
-          <w:sz w:val="24"/>
-          <w:szCs w:val="24"/>
-        </w:rPr>
-        <w:t>Meal</w:t>
-      </w:r>
-      <w:proofErr w:type="spellEnd"/>
-      <w:r>
-        <w:rPr>
-          <w:sz w:val="24"/>
-          <w:szCs w:val="24"/>
-        </w:rPr>
-        <w:t xml:space="preserve"> </w:t>
-      </w:r>
-      <w:proofErr w:type="spellStart"/>
-      <w:r>
-        <w:rPr>
-          <w:sz w:val="24"/>
-          <w:szCs w:val="24"/>
-        </w:rPr>
-        <w:t>Planner</w:t>
-      </w:r>
-      <w:proofErr w:type="spellEnd"/>
-      <w:r>
-        <w:rPr>
-          <w:sz w:val="24"/>
-          <w:szCs w:val="24"/>
-        </w:rPr>
-        <w:t xml:space="preserve"> sea un sitio web construido con tecnologías que aseguren y brinden un buen funcionamiento, de tal manera que garantice un rendimiento óptimo en los navegadores, además de responder de manera responsive en los dispositivos móviles y de escritorio. Siendo de importancia, la implementación de interfaces didácticas, amigables e intuitivas con el usuario final. </w:t>
+        <w:t xml:space="preserve">Se tiene estimado que Meal Planner sea un sitio web construido con tecnologías que aseguren y brinden un buen funcionamiento, de tal manera que garantice un rendimiento óptimo en los navegadores, además de responder de manera responsive en los dispositivos móviles y de escritorio. Siendo de importancia, la implementación de interfaces didácticas, amigables e intuitivas con el usuario final. </w:t>
       </w:r>
     </w:p>
     <w:p>
@@ -6209,7 +5791,7 @@
           <w:szCs w:val="28"/>
         </w:rPr>
       </w:pPr>
-      <w:bookmarkStart w:id="8" w:name="_Toc88304826"/>
+      <w:bookmarkStart w:id="8" w:name="_Toc88602026"/>
       <w:r>
         <w:rPr>
           <w:b/>
@@ -6232,37 +5814,12 @@
           <w:szCs w:val="24"/>
         </w:rPr>
       </w:pPr>
-      <w:proofErr w:type="spellStart"/>
       <w:r>
         <w:rPr>
           <w:sz w:val="24"/>
           <w:szCs w:val="24"/>
         </w:rPr>
-        <w:t>Meal</w:t>
-      </w:r>
-      <w:proofErr w:type="spellEnd"/>
-      <w:r>
-        <w:rPr>
-          <w:sz w:val="24"/>
-          <w:szCs w:val="24"/>
-        </w:rPr>
-        <w:t xml:space="preserve"> </w:t>
-      </w:r>
-      <w:proofErr w:type="spellStart"/>
-      <w:r>
-        <w:rPr>
-          <w:sz w:val="24"/>
-          <w:szCs w:val="24"/>
-        </w:rPr>
-        <w:t>Planner</w:t>
-      </w:r>
-      <w:proofErr w:type="spellEnd"/>
-      <w:r>
-        <w:rPr>
-          <w:sz w:val="24"/>
-          <w:szCs w:val="24"/>
-        </w:rPr>
-        <w:t xml:space="preserve"> está ideado como un software independiente cuyo funcionamiento no está condicionado por ningún aplicativo o sitio web. El funcionamiento e interacción del software será descrito en versiones posteriores en la subsección de arquitectura. </w:t>
+        <w:t xml:space="preserve">Meal Planner está ideado como un software independiente cuyo funcionamiento no está condicionado por ningún aplicativo o sitio web. El funcionamiento e interacción del software será descrito en versiones posteriores en la subsección de arquitectura. </w:t>
       </w:r>
     </w:p>
     <w:p>
@@ -6281,7 +5838,7 @@
           <w:szCs w:val="28"/>
         </w:rPr>
       </w:pPr>
-      <w:bookmarkStart w:id="9" w:name="_Toc88304827"/>
+      <w:bookmarkStart w:id="9" w:name="_Toc88602027"/>
       <w:r>
         <w:rPr>
           <w:b/>
@@ -7088,7 +6645,7 @@
           <w:szCs w:val="28"/>
         </w:rPr>
       </w:pPr>
-      <w:bookmarkStart w:id="10" w:name="_Toc88304828"/>
+      <w:bookmarkStart w:id="10" w:name="_Toc88602028"/>
       <w:r>
         <w:rPr>
           <w:b/>
@@ -7844,33 +7401,8 @@
                 <w:sz w:val="24"/>
                 <w:szCs w:val="24"/>
               </w:rPr>
-              <w:t xml:space="preserve">Visualizar la información de la página </w:t>
-            </w:r>
-            <w:proofErr w:type="spellStart"/>
-            <w:r>
-              <w:rPr>
-                <w:sz w:val="24"/>
-                <w:szCs w:val="24"/>
-              </w:rPr>
-              <w:t>Meal</w:t>
-            </w:r>
-            <w:proofErr w:type="spellEnd"/>
-            <w:r>
-              <w:rPr>
-                <w:sz w:val="24"/>
-                <w:szCs w:val="24"/>
-              </w:rPr>
-              <w:t xml:space="preserve"> </w:t>
-            </w:r>
-            <w:proofErr w:type="spellStart"/>
-            <w:r>
-              <w:rPr>
-                <w:sz w:val="24"/>
-                <w:szCs w:val="24"/>
-              </w:rPr>
-              <w:t>Planner</w:t>
-            </w:r>
-            <w:proofErr w:type="spellEnd"/>
+              <w:t>Visualizar la información de la página Meal Planner</w:t>
+            </w:r>
             <w:r>
               <w:rPr>
                 <w:sz w:val="24"/>
@@ -7955,33 +7487,8 @@
                 <w:sz w:val="24"/>
                 <w:szCs w:val="24"/>
               </w:rPr>
-              <w:t xml:space="preserve">Visualizar información de la página </w:t>
-            </w:r>
-            <w:proofErr w:type="spellStart"/>
-            <w:r>
-              <w:rPr>
-                <w:sz w:val="24"/>
-                <w:szCs w:val="24"/>
-              </w:rPr>
-              <w:t>Meal</w:t>
-            </w:r>
-            <w:proofErr w:type="spellEnd"/>
-            <w:r>
-              <w:rPr>
-                <w:sz w:val="24"/>
-                <w:szCs w:val="24"/>
-              </w:rPr>
-              <w:t xml:space="preserve"> </w:t>
-            </w:r>
-            <w:proofErr w:type="spellStart"/>
-            <w:r>
-              <w:rPr>
-                <w:sz w:val="24"/>
-                <w:szCs w:val="24"/>
-              </w:rPr>
-              <w:t>Planner</w:t>
-            </w:r>
-            <w:proofErr w:type="spellEnd"/>
+              <w:t>Visualizar información de la página Meal Planner</w:t>
+            </w:r>
             <w:r>
               <w:rPr>
                 <w:sz w:val="24"/>
@@ -8076,7 +7583,7 @@
           <w:szCs w:val="28"/>
         </w:rPr>
       </w:pPr>
-      <w:bookmarkStart w:id="11" w:name="_Toc88304829"/>
+      <w:bookmarkStart w:id="11" w:name="_Toc88602029"/>
       <w:r>
         <w:rPr>
           <w:b/>
@@ -8204,7 +7711,7 @@
           <w:szCs w:val="28"/>
         </w:rPr>
       </w:pPr>
-      <w:bookmarkStart w:id="12" w:name="_Toc88304830"/>
+      <w:bookmarkStart w:id="12" w:name="_Toc88602030"/>
       <w:r>
         <w:rPr>
           <w:b/>
@@ -8303,7 +7810,7 @@
           <w:szCs w:val="36"/>
         </w:rPr>
       </w:pPr>
-      <w:bookmarkStart w:id="13" w:name="_Toc88304831"/>
+      <w:bookmarkStart w:id="13" w:name="_Toc88602031"/>
       <w:r>
         <w:rPr>
           <w:b/>
@@ -8332,7 +7839,7 @@
           <w:szCs w:val="28"/>
         </w:rPr>
       </w:pPr>
-      <w:bookmarkStart w:id="14" w:name="_Toc88304832"/>
+      <w:bookmarkStart w:id="14" w:name="_Toc88602032"/>
       <w:r>
         <w:rPr>
           <w:b/>
@@ -8360,7 +7867,7 @@
           <w:szCs w:val="24"/>
         </w:rPr>
       </w:pPr>
-      <w:bookmarkStart w:id="15" w:name="_Toc88304833"/>
+      <w:bookmarkStart w:id="15" w:name="_Toc88602033"/>
       <w:r>
         <w:rPr>
           <w:b/>
@@ -8387,23 +7894,7 @@
           <w:sz w:val="24"/>
           <w:szCs w:val="24"/>
         </w:rPr>
-        <w:t xml:space="preserve">Para la elaboración del diseño, se empleó la Herramienta </w:t>
-      </w:r>
-      <w:proofErr w:type="spellStart"/>
-      <w:r>
-        <w:rPr>
-          <w:sz w:val="24"/>
-          <w:szCs w:val="24"/>
-        </w:rPr>
-        <w:t>Figma</w:t>
-      </w:r>
-      <w:proofErr w:type="spellEnd"/>
-      <w:r>
-        <w:rPr>
-          <w:sz w:val="24"/>
-          <w:szCs w:val="24"/>
-        </w:rPr>
-        <w:t>.</w:t>
+        <w:t>Para la elaboración del diseño, se empleó la Herramienta Figma.</w:t>
       </w:r>
       <w:r>
         <w:rPr>
@@ -8499,45 +7990,8 @@
                   <w:sz w:val="24"/>
                   <w:szCs w:val="24"/>
                 </w:rPr>
-                <w:t xml:space="preserve">Interfaz de usuario - </w:t>
+                <w:t>Interfaz de usuario - Meal Planner</w:t>
               </w:r>
-              <w:proofErr w:type="spellStart"/>
-              <w:r>
-                <w:rPr>
-                  <w:rStyle w:val="Hipervnculo"/>
-                  <w:b/>
-                  <w:bCs/>
-                  <w:color w:val="1155CC"/>
-                  <w:sz w:val="24"/>
-                  <w:szCs w:val="24"/>
-                </w:rPr>
-                <w:t>Meal</w:t>
-              </w:r>
-              <w:proofErr w:type="spellEnd"/>
-              <w:r>
-                <w:rPr>
-                  <w:rStyle w:val="Hipervnculo"/>
-                  <w:b/>
-                  <w:bCs/>
-                  <w:color w:val="1155CC"/>
-                  <w:sz w:val="24"/>
-                  <w:szCs w:val="24"/>
-                </w:rPr>
-                <w:t xml:space="preserve"> </w:t>
-              </w:r>
-              <w:proofErr w:type="spellStart"/>
-              <w:r>
-                <w:rPr>
-                  <w:rStyle w:val="Hipervnculo"/>
-                  <w:b/>
-                  <w:bCs/>
-                  <w:color w:val="1155CC"/>
-                  <w:sz w:val="24"/>
-                  <w:szCs w:val="24"/>
-                </w:rPr>
-                <w:t>Planner</w:t>
-              </w:r>
-              <w:proofErr w:type="spellEnd"/>
             </w:hyperlink>
           </w:p>
         </w:tc>
@@ -8558,7 +8012,7 @@
           <w:szCs w:val="24"/>
         </w:rPr>
       </w:pPr>
-      <w:bookmarkStart w:id="16" w:name="_Toc88304834"/>
+      <w:bookmarkStart w:id="16" w:name="_Toc88602034"/>
       <w:r>
         <w:rPr>
           <w:b/>
@@ -8658,7 +8112,7 @@
           <w:szCs w:val="24"/>
         </w:rPr>
       </w:pPr>
-      <w:bookmarkStart w:id="17" w:name="_Toc88304835"/>
+      <w:bookmarkStart w:id="17" w:name="_Toc88602035"/>
       <w:r>
         <w:rPr>
           <w:b/>
@@ -8720,25 +8174,7 @@
           <w:lang w:val="en-GB"/>
         </w:rPr>
         <w:lastRenderedPageBreak/>
-        <w:t xml:space="preserve">Windows: Windows 7, Windows 8, Windows 8.1, Windows 10 o una </w:t>
-      </w:r>
-      <w:proofErr w:type="spellStart"/>
-      <w:r>
-        <w:rPr>
-          <w:sz w:val="24"/>
-          <w:szCs w:val="24"/>
-          <w:lang w:val="en-GB"/>
-        </w:rPr>
-        <w:t>versión</w:t>
-      </w:r>
-      <w:proofErr w:type="spellEnd"/>
-      <w:r>
-        <w:rPr>
-          <w:sz w:val="24"/>
-          <w:szCs w:val="24"/>
-          <w:lang w:val="en-GB"/>
-        </w:rPr>
-        <w:t xml:space="preserve"> posterior.</w:t>
+        <w:t>Windows: Windows 7, Windows 8, Windows 8.1, Windows 10 o una versión posterior.</w:t>
       </w:r>
     </w:p>
     <w:p>
@@ -8801,23 +8237,7 @@
           <w:sz w:val="24"/>
           <w:szCs w:val="24"/>
         </w:rPr>
-        <w:t xml:space="preserve">Linux: Ubuntu 14.04, Debian 8, </w:t>
-      </w:r>
-      <w:proofErr w:type="spellStart"/>
-      <w:r>
-        <w:rPr>
-          <w:sz w:val="24"/>
-          <w:szCs w:val="24"/>
-        </w:rPr>
-        <w:t>openSUSE</w:t>
-      </w:r>
-      <w:proofErr w:type="spellEnd"/>
-      <w:r>
-        <w:rPr>
-          <w:sz w:val="24"/>
-          <w:szCs w:val="24"/>
-        </w:rPr>
-        <w:t xml:space="preserve"> 13.3, Fedora Linux 24 o cualquier otra versión de 64 bits posterior a estas.</w:t>
+        <w:t>Linux: Ubuntu 14.04, Debian 8, openSUSE 13.3, Fedora Linux 24 o cualquier otra versión de 64 bits posterior a estas.</w:t>
       </w:r>
     </w:p>
     <w:p>
@@ -8838,23 +8258,7 @@
           <w:sz w:val="24"/>
           <w:szCs w:val="24"/>
         </w:rPr>
-        <w:t>Android: Android 5.0 (</w:t>
-      </w:r>
-      <w:proofErr w:type="spellStart"/>
-      <w:r>
-        <w:rPr>
-          <w:sz w:val="24"/>
-          <w:szCs w:val="24"/>
-        </w:rPr>
-        <w:t>Lollipop</w:t>
-      </w:r>
-      <w:proofErr w:type="spellEnd"/>
-      <w:r>
-        <w:rPr>
-          <w:sz w:val="24"/>
-          <w:szCs w:val="24"/>
-        </w:rPr>
-        <w:t>).</w:t>
+        <w:t>Android: Android 5.0 (Lollipop).</w:t>
       </w:r>
     </w:p>
     <w:p>
@@ -8902,7 +8306,7 @@
           <w:szCs w:val="28"/>
         </w:rPr>
       </w:pPr>
-      <w:bookmarkStart w:id="18" w:name="_Toc88304836"/>
+      <w:bookmarkStart w:id="18" w:name="_Toc88602036"/>
       <w:r>
         <w:rPr>
           <w:b/>
@@ -9848,7 +9252,7 @@
         </w:rPr>
       </w:pPr>
       <w:bookmarkStart w:id="19" w:name="_zf3nt38driud" w:colFirst="0" w:colLast="0"/>
-      <w:bookmarkStart w:id="20" w:name="_Toc88304837"/>
+      <w:bookmarkStart w:id="20" w:name="_Toc88602037"/>
       <w:bookmarkEnd w:id="19"/>
       <w:r>
         <w:rPr>
@@ -10619,39 +10023,7 @@
                 <w:sz w:val="24"/>
                 <w:szCs w:val="24"/>
               </w:rPr>
-              <w:t xml:space="preserve">En cuanto a las contraseñas, estas se encuentran almacenadas en la base de datos, por lo que no podrá ingresar al sistema una persona ajena que no pertenezca a </w:t>
-            </w:r>
-            <w:proofErr w:type="spellStart"/>
-            <w:r>
-              <w:rPr>
-                <w:sz w:val="24"/>
-                <w:szCs w:val="24"/>
-              </w:rPr>
-              <w:t>Meal</w:t>
-            </w:r>
-            <w:proofErr w:type="spellEnd"/>
-            <w:r>
-              <w:rPr>
-                <w:sz w:val="24"/>
-                <w:szCs w:val="24"/>
-              </w:rPr>
-              <w:t xml:space="preserve"> </w:t>
-            </w:r>
-            <w:proofErr w:type="spellStart"/>
-            <w:r>
-              <w:rPr>
-                <w:sz w:val="24"/>
-                <w:szCs w:val="24"/>
-              </w:rPr>
-              <w:t>Planner</w:t>
-            </w:r>
-            <w:proofErr w:type="spellEnd"/>
-            <w:r>
-              <w:rPr>
-                <w:sz w:val="24"/>
-                <w:szCs w:val="24"/>
-              </w:rPr>
-              <w:t xml:space="preserve"> o que no cuente con el nombre de usuario y contraseña respectivamente.</w:t>
+              <w:t>En cuanto a las contraseñas, estas se encuentran almacenadas en la base de datos, por lo que no podrá ingresar al sistema una persona ajena que no pertenezca a Meal Planner o que no cuente con el nombre de usuario y contraseña respectivamente.</w:t>
             </w:r>
           </w:p>
         </w:tc>
@@ -10753,23 +10125,7 @@
                 <w:sz w:val="24"/>
                 <w:szCs w:val="24"/>
               </w:rPr>
-              <w:t xml:space="preserve">El uso del </w:t>
-            </w:r>
-            <w:proofErr w:type="spellStart"/>
-            <w:r>
-              <w:rPr>
-                <w:sz w:val="24"/>
-                <w:szCs w:val="24"/>
-              </w:rPr>
-              <w:t>framework</w:t>
-            </w:r>
-            <w:proofErr w:type="spellEnd"/>
-            <w:r>
-              <w:rPr>
-                <w:sz w:val="24"/>
-                <w:szCs w:val="24"/>
-              </w:rPr>
-              <w:t xml:space="preserve"> Bootstrap v4.6 facilita el responsive de la página web permitiendo la adaptación a cualquier dispositivo de diferente tamaños y relación de aspecto.</w:t>
+              <w:t>El uso del framework Bootstrap v4.6 facilita el responsive de la página web permitiendo la adaptación a cualquier dispositivo de diferente tamaños y relación de aspecto.</w:t>
             </w:r>
           </w:p>
         </w:tc>
@@ -10791,7 +10147,7 @@
           <w:szCs w:val="36"/>
         </w:rPr>
       </w:pPr>
-      <w:bookmarkStart w:id="21" w:name="_Toc88304838"/>
+      <w:bookmarkStart w:id="21" w:name="_Toc88602038"/>
       <w:r>
         <w:rPr>
           <w:b/>
@@ -10830,7 +10186,7 @@
           <w:szCs w:val="28"/>
         </w:rPr>
       </w:pPr>
-      <w:bookmarkStart w:id="22" w:name="_Toc88304839"/>
+      <w:bookmarkStart w:id="22" w:name="_Toc88602039"/>
       <w:r>
         <w:rPr>
           <w:b/>
@@ -10886,23 +10242,7 @@
           <w:rFonts w:ascii="Arial" w:hAnsi="Arial" w:cs="Arial"/>
           <w:color w:val="000000"/>
         </w:rPr>
-        <w:t xml:space="preserve">Uso de lenguaje de programación de alto nivel orientado a objetos, entorno </w:t>
-      </w:r>
-      <w:proofErr w:type="spellStart"/>
-      <w:r>
-        <w:rPr>
-          <w:rFonts w:ascii="Arial" w:hAnsi="Arial" w:cs="Arial"/>
-          <w:color w:val="000000"/>
-        </w:rPr>
-        <w:t>backend</w:t>
-      </w:r>
-      <w:proofErr w:type="spellEnd"/>
-      <w:r>
-        <w:rPr>
-          <w:rFonts w:ascii="Arial" w:hAnsi="Arial" w:cs="Arial"/>
-          <w:color w:val="000000"/>
-        </w:rPr>
-        <w:t xml:space="preserve"> con PHP.</w:t>
+        <w:t>Uso de lenguaje de programación de alto nivel orientado a objetos, entorno backend con PHP.</w:t>
       </w:r>
     </w:p>
     <w:p>
@@ -10926,55 +10266,7 @@
           <w:color w:val="000000"/>
         </w:rPr>
         <w:lastRenderedPageBreak/>
-        <w:t xml:space="preserve">Uso de cualquier sistema operativo Libre (Ubuntu) o licenciado (Windows, </w:t>
-      </w:r>
-      <w:proofErr w:type="spellStart"/>
-      <w:r>
-        <w:rPr>
-          <w:rFonts w:ascii="Arial" w:hAnsi="Arial" w:cs="Arial"/>
-          <w:color w:val="000000"/>
-        </w:rPr>
-        <w:t>linux</w:t>
-      </w:r>
-      <w:proofErr w:type="spellEnd"/>
-      <w:r>
-        <w:rPr>
-          <w:rFonts w:ascii="Arial" w:hAnsi="Arial" w:cs="Arial"/>
-          <w:color w:val="000000"/>
-        </w:rPr>
-        <w:t xml:space="preserve">, </w:t>
-      </w:r>
-      <w:proofErr w:type="spellStart"/>
-      <w:r>
-        <w:rPr>
-          <w:rFonts w:ascii="Arial" w:hAnsi="Arial" w:cs="Arial"/>
-          <w:color w:val="000000"/>
-        </w:rPr>
-        <w:t>etc</w:t>
-      </w:r>
-      <w:proofErr w:type="spellEnd"/>
-      <w:r>
-        <w:rPr>
-          <w:rFonts w:ascii="Arial" w:hAnsi="Arial" w:cs="Arial"/>
-          <w:color w:val="000000"/>
-        </w:rPr>
-        <w:t xml:space="preserve">) que tenga acceso a internet y a los exploradores (Chrome, Edge, Opera, </w:t>
-      </w:r>
-      <w:proofErr w:type="spellStart"/>
-      <w:r>
-        <w:rPr>
-          <w:rFonts w:ascii="Arial" w:hAnsi="Arial" w:cs="Arial"/>
-          <w:color w:val="000000"/>
-        </w:rPr>
-        <w:t>etc</w:t>
-      </w:r>
-      <w:proofErr w:type="spellEnd"/>
-      <w:r>
-        <w:rPr>
-          <w:rFonts w:ascii="Arial" w:hAnsi="Arial" w:cs="Arial"/>
-          <w:color w:val="000000"/>
-        </w:rPr>
-        <w:t>).</w:t>
+        <w:t>Uso de cualquier sistema operativo Libre (Ubuntu) o licenciado (Windows, linux, etc) que tenga acceso a internet y a los exploradores (Chrome, Edge, Opera, etc).</w:t>
       </w:r>
     </w:p>
     <w:p>
@@ -10993,7 +10285,7 @@
           <w:szCs w:val="28"/>
         </w:rPr>
       </w:pPr>
-      <w:bookmarkStart w:id="23" w:name="_Toc88304840"/>
+      <w:bookmarkStart w:id="23" w:name="_Toc88602040"/>
       <w:r>
         <w:rPr>
           <w:b/>
@@ -11091,7 +10383,7 @@
           <w:szCs w:val="28"/>
         </w:rPr>
       </w:pPr>
-      <w:bookmarkStart w:id="24" w:name="_Toc88304841"/>
+      <w:bookmarkStart w:id="24" w:name="_Toc88602041"/>
       <w:r>
         <w:rPr>
           <w:b/>
@@ -11139,7 +10431,7 @@
           <w:szCs w:val="28"/>
         </w:rPr>
       </w:pPr>
-      <w:bookmarkStart w:id="25" w:name="_Toc88304842"/>
+      <w:bookmarkStart w:id="25" w:name="_Toc88602042"/>
       <w:r>
         <w:rPr>
           <w:b/>
@@ -11167,7 +10459,7 @@
           <w:szCs w:val="24"/>
         </w:rPr>
       </w:pPr>
-      <w:bookmarkStart w:id="26" w:name="_Toc88304843"/>
+      <w:bookmarkStart w:id="26" w:name="_Toc88602043"/>
       <w:r>
         <w:rPr>
           <w:b/>
@@ -11263,7 +10555,7 @@
           <w:szCs w:val="24"/>
         </w:rPr>
       </w:pPr>
-      <w:bookmarkStart w:id="27" w:name="_Toc88304844"/>
+      <w:bookmarkStart w:id="27" w:name="_Toc88602044"/>
       <w:r>
         <w:rPr>
           <w:b/>
@@ -11728,42 +11020,8 @@
               <w:iCs/>
               <w:color w:val="000000" w:themeColor="text1"/>
             </w:rPr>
-            <w:t xml:space="preserve">Documento de Especificación de Requisitos – </w:t>
+            <w:t>Documento de Especificación de Requisitos – Meal Planner</w:t>
           </w:r>
-          <w:proofErr w:type="spellStart"/>
-          <w:r>
-            <w:rPr>
-              <w:b/>
-              <w:bCs/>
-              <w:i/>
-              <w:iCs/>
-              <w:color w:val="000000" w:themeColor="text1"/>
-            </w:rPr>
-            <w:t>Meal</w:t>
-          </w:r>
-          <w:proofErr w:type="spellEnd"/>
-          <w:r>
-            <w:rPr>
-              <w:b/>
-              <w:bCs/>
-              <w:i/>
-              <w:iCs/>
-              <w:color w:val="000000" w:themeColor="text1"/>
-            </w:rPr>
-            <w:t xml:space="preserve"> </w:t>
-          </w:r>
-          <w:proofErr w:type="spellStart"/>
-          <w:r>
-            <w:rPr>
-              <w:b/>
-              <w:bCs/>
-              <w:i/>
-              <w:iCs/>
-              <w:color w:val="000000" w:themeColor="text1"/>
-            </w:rPr>
-            <w:t>Planner</w:t>
-          </w:r>
-          <w:proofErr w:type="spellEnd"/>
         </w:p>
       </w:tc>
     </w:tr>
@@ -11869,7 +11127,7 @@
         <v:path o:extrusionok="f" gradientshapeok="t" o:connecttype="rect"/>
         <o:lock v:ext="edit" aspectratio="t"/>
       </v:shapetype>
-      <v:shape id="_x0000_i1039" type="#_x0000_t75" style="width:11.25pt;height:11.25pt" o:bullet="t">
+      <v:shape id="_x0000_i1040" type="#_x0000_t75" style="width:11.25pt;height:11.25pt" o:bullet="t">
         <v:imagedata r:id="rId1" o:title="msoE71D"/>
       </v:shape>
     </w:pict>
@@ -18627,6 +17885,7 @@
     <w:rsid w:val="003D3C73"/>
     <w:rsid w:val="004465A3"/>
     <w:rsid w:val="009C1E62"/>
+    <w:rsid w:val="00D10E12"/>
   </w:rsids>
   <m:mathPr>
     <m:mathFont m:val="Cambria Math"/>

</xml_diff>

<commit_message>
Verificación y Finalización del DER
</commit_message>
<xml_diff>
--- a/Desarrollo/MP/Requisitos/MP-DER.docx
+++ b/Desarrollo/MP/Requisitos/MP-DER.docx
@@ -819,23 +819,13 @@
           <w:lang w:val="es-ES"/>
         </w:rPr>
       </w:pPr>
-      <w:proofErr w:type="spellStart"/>
       <w:r>
         <w:rPr>
           <w:sz w:val="24"/>
           <w:szCs w:val="24"/>
           <w:lang w:val="es-ES"/>
         </w:rPr>
-        <w:t>Huarhuachi</w:t>
-      </w:r>
-      <w:proofErr w:type="spellEnd"/>
-      <w:r>
-        <w:rPr>
-          <w:sz w:val="24"/>
-          <w:szCs w:val="24"/>
-          <w:lang w:val="es-ES"/>
-        </w:rPr>
-        <w:t xml:space="preserve"> Ortega, Andrea Mariana</w:t>
+        <w:t>Huarhuachi Ortega, Andrea Mariana</w:t>
       </w:r>
       <w:r>
         <w:rPr>
@@ -887,18 +877,8 @@
           <w:szCs w:val="24"/>
           <w:lang w:val="es-ES"/>
         </w:rPr>
-        <w:t xml:space="preserve">Palacios Barrutia, Jeanpiere </w:t>
-      </w:r>
-      <w:proofErr w:type="spellStart"/>
-      <w:r>
-        <w:rPr>
-          <w:sz w:val="24"/>
-          <w:szCs w:val="24"/>
-          <w:lang w:val="es-ES"/>
-        </w:rPr>
-        <w:t>Julian</w:t>
-      </w:r>
-      <w:proofErr w:type="spellEnd"/>
+        <w:t>Palacios Barrutia, Jeanpiere Julian</w:t>
+      </w:r>
       <w:r>
         <w:rPr>
           <w:sz w:val="24"/>
@@ -949,18 +929,8 @@
           <w:szCs w:val="24"/>
           <w:lang w:val="es-ES"/>
         </w:rPr>
-        <w:t xml:space="preserve">Rojas Villanueva, Paula </w:t>
-      </w:r>
-      <w:proofErr w:type="spellStart"/>
-      <w:r>
-        <w:rPr>
-          <w:sz w:val="24"/>
-          <w:szCs w:val="24"/>
-          <w:lang w:val="es-ES"/>
-        </w:rPr>
-        <w:t>Elianne</w:t>
-      </w:r>
-      <w:proofErr w:type="spellEnd"/>
+        <w:t>Rojas Villanueva, Paula Elianne</w:t>
+      </w:r>
       <w:r>
         <w:rPr>
           <w:sz w:val="24"/>
@@ -1973,6 +1943,28 @@
                 <w:sz w:val="24"/>
                 <w:szCs w:val="24"/>
               </w:rPr>
+              <w:t>Actualización de los Requerimientos Funcionales</w:t>
+            </w:r>
+          </w:p>
+          <w:p>
+            <w:pPr>
+              <w:pStyle w:val="Prrafodelista"/>
+              <w:widowControl w:val="0"/>
+              <w:numPr>
+                <w:ilvl w:val="0"/>
+                <w:numId w:val="1"/>
+              </w:numPr>
+              <w:jc w:val="both"/>
+              <w:rPr>
+                <w:sz w:val="24"/>
+                <w:szCs w:val="24"/>
+              </w:rPr>
+            </w:pPr>
+            <w:r>
+              <w:rPr>
+                <w:sz w:val="24"/>
+                <w:szCs w:val="24"/>
+              </w:rPr>
               <w:t xml:space="preserve">Requerimientos de Documentación </w:t>
             </w:r>
           </w:p>
@@ -2057,28 +2049,6 @@
       <w:pPr>
         <w:jc w:val="both"/>
         <w:rPr>
-          <w:sz w:val="24"/>
-          <w:szCs w:val="24"/>
-        </w:rPr>
-      </w:pPr>
-    </w:p>
-    <w:p>
-      <w:pPr>
-        <w:ind w:left="720"/>
-        <w:jc w:val="center"/>
-        <w:rPr>
-          <w:b/>
-          <w:sz w:val="24"/>
-          <w:szCs w:val="24"/>
-        </w:rPr>
-      </w:pPr>
-    </w:p>
-    <w:p>
-      <w:pPr>
-        <w:ind w:left="720"/>
-        <w:jc w:val="center"/>
-        <w:rPr>
-          <w:b/>
           <w:sz w:val="24"/>
           <w:szCs w:val="24"/>
         </w:rPr>
@@ -2182,7 +2152,7 @@
           <w:r>
             <w:fldChar w:fldCharType="separate"/>
           </w:r>
-          <w:hyperlink w:anchor="_Toc90462801" w:history="1">
+          <w:hyperlink w:anchor="_Toc90464505" w:history="1">
             <w:r>
               <w:rPr>
                 <w:rStyle w:val="Hipervnculo"/>
@@ -2228,7 +2198,7 @@
                 <w:noProof/>
                 <w:webHidden/>
               </w:rPr>
-              <w:instrText xml:space="preserve"> PAGEREF _Toc90462801 \h </w:instrText>
+              <w:instrText xml:space="preserve"> PAGEREF _Toc90464505 \h </w:instrText>
             </w:r>
             <w:r>
               <w:rPr>
@@ -2272,7 +2242,7 @@
               <w:lang w:val="es-PE"/>
             </w:rPr>
           </w:pPr>
-          <w:hyperlink w:anchor="_Toc90462802" w:history="1">
+          <w:hyperlink w:anchor="_Toc90464506" w:history="1">
             <w:r>
               <w:rPr>
                 <w:rStyle w:val="Hipervnculo"/>
@@ -2318,7 +2288,7 @@
                 <w:noProof/>
                 <w:webHidden/>
               </w:rPr>
-              <w:instrText xml:space="preserve"> PAGEREF _Toc90462802 \h </w:instrText>
+              <w:instrText xml:space="preserve"> PAGEREF _Toc90464506 \h </w:instrText>
             </w:r>
             <w:r>
               <w:rPr>
@@ -2362,7 +2332,7 @@
               <w:lang w:val="es-PE"/>
             </w:rPr>
           </w:pPr>
-          <w:hyperlink w:anchor="_Toc90462803" w:history="1">
+          <w:hyperlink w:anchor="_Toc90464507" w:history="1">
             <w:r>
               <w:rPr>
                 <w:rStyle w:val="Hipervnculo"/>
@@ -2408,7 +2378,7 @@
                 <w:noProof/>
                 <w:webHidden/>
               </w:rPr>
-              <w:instrText xml:space="preserve"> PAGEREF _Toc90462803 \h </w:instrText>
+              <w:instrText xml:space="preserve"> PAGEREF _Toc90464507 \h </w:instrText>
             </w:r>
             <w:r>
               <w:rPr>
@@ -2452,7 +2422,7 @@
               <w:lang w:val="es-PE"/>
             </w:rPr>
           </w:pPr>
-          <w:hyperlink w:anchor="_Toc90462804" w:history="1">
+          <w:hyperlink w:anchor="_Toc90464508" w:history="1">
             <w:r>
               <w:rPr>
                 <w:rStyle w:val="Hipervnculo"/>
@@ -2498,7 +2468,7 @@
                 <w:noProof/>
                 <w:webHidden/>
               </w:rPr>
-              <w:instrText xml:space="preserve"> PAGEREF _Toc90462804 \h </w:instrText>
+              <w:instrText xml:space="preserve"> PAGEREF _Toc90464508 \h </w:instrText>
             </w:r>
             <w:r>
               <w:rPr>
@@ -2542,7 +2512,7 @@
               <w:lang w:val="es-PE"/>
             </w:rPr>
           </w:pPr>
-          <w:hyperlink w:anchor="_Toc90462805" w:history="1">
+          <w:hyperlink w:anchor="_Toc90464509" w:history="1">
             <w:r>
               <w:rPr>
                 <w:rStyle w:val="Hipervnculo"/>
@@ -2588,7 +2558,7 @@
                 <w:noProof/>
                 <w:webHidden/>
               </w:rPr>
-              <w:instrText xml:space="preserve"> PAGEREF _Toc90462805 \h </w:instrText>
+              <w:instrText xml:space="preserve"> PAGEREF _Toc90464509 \h </w:instrText>
             </w:r>
             <w:r>
               <w:rPr>
@@ -2632,7 +2602,7 @@
               <w:lang w:val="es-PE"/>
             </w:rPr>
           </w:pPr>
-          <w:hyperlink w:anchor="_Toc90462806" w:history="1">
+          <w:hyperlink w:anchor="_Toc90464510" w:history="1">
             <w:r>
               <w:rPr>
                 <w:rStyle w:val="Hipervnculo"/>
@@ -2678,7 +2648,7 @@
                 <w:noProof/>
                 <w:webHidden/>
               </w:rPr>
-              <w:instrText xml:space="preserve"> PAGEREF _Toc90462806 \h </w:instrText>
+              <w:instrText xml:space="preserve"> PAGEREF _Toc90464510 \h </w:instrText>
             </w:r>
             <w:r>
               <w:rPr>
@@ -2722,7 +2692,7 @@
               <w:lang w:val="es-PE"/>
             </w:rPr>
           </w:pPr>
-          <w:hyperlink w:anchor="_Toc90462807" w:history="1">
+          <w:hyperlink w:anchor="_Toc90464511" w:history="1">
             <w:r>
               <w:rPr>
                 <w:rStyle w:val="Hipervnculo"/>
@@ -2768,7 +2738,7 @@
                 <w:noProof/>
                 <w:webHidden/>
               </w:rPr>
-              <w:instrText xml:space="preserve"> PAGEREF _Toc90462807 \h </w:instrText>
+              <w:instrText xml:space="preserve"> PAGEREF _Toc90464511 \h </w:instrText>
             </w:r>
             <w:r>
               <w:rPr>
@@ -2812,7 +2782,7 @@
               <w:lang w:val="es-PE"/>
             </w:rPr>
           </w:pPr>
-          <w:hyperlink w:anchor="_Toc90462808" w:history="1">
+          <w:hyperlink w:anchor="_Toc90464512" w:history="1">
             <w:r>
               <w:rPr>
                 <w:rStyle w:val="Hipervnculo"/>
@@ -2858,7 +2828,7 @@
                 <w:noProof/>
                 <w:webHidden/>
               </w:rPr>
-              <w:instrText xml:space="preserve"> PAGEREF _Toc90462808 \h </w:instrText>
+              <w:instrText xml:space="preserve"> PAGEREF _Toc90464512 \h </w:instrText>
             </w:r>
             <w:r>
               <w:rPr>
@@ -2902,7 +2872,7 @@
               <w:lang w:val="es-PE"/>
             </w:rPr>
           </w:pPr>
-          <w:hyperlink w:anchor="_Toc90462809" w:history="1">
+          <w:hyperlink w:anchor="_Toc90464513" w:history="1">
             <w:r>
               <w:rPr>
                 <w:rStyle w:val="Hipervnculo"/>
@@ -2948,7 +2918,7 @@
                 <w:noProof/>
                 <w:webHidden/>
               </w:rPr>
-              <w:instrText xml:space="preserve"> PAGEREF _Toc90462809 \h </w:instrText>
+              <w:instrText xml:space="preserve"> PAGEREF _Toc90464513 \h </w:instrText>
             </w:r>
             <w:r>
               <w:rPr>
@@ -2992,7 +2962,7 @@
               <w:lang w:val="es-PE"/>
             </w:rPr>
           </w:pPr>
-          <w:hyperlink w:anchor="_Toc90462810" w:history="1">
+          <w:hyperlink w:anchor="_Toc90464514" w:history="1">
             <w:r>
               <w:rPr>
                 <w:rStyle w:val="Hipervnculo"/>
@@ -3038,7 +3008,7 @@
                 <w:noProof/>
                 <w:webHidden/>
               </w:rPr>
-              <w:instrText xml:space="preserve"> PAGEREF _Toc90462810 \h </w:instrText>
+              <w:instrText xml:space="preserve"> PAGEREF _Toc90464514 \h </w:instrText>
             </w:r>
             <w:r>
               <w:rPr>
@@ -3082,7 +3052,7 @@
               <w:lang w:val="es-PE"/>
             </w:rPr>
           </w:pPr>
-          <w:hyperlink w:anchor="_Toc90462811" w:history="1">
+          <w:hyperlink w:anchor="_Toc90464515" w:history="1">
             <w:r>
               <w:rPr>
                 <w:rStyle w:val="Hipervnculo"/>
@@ -3128,7 +3098,7 @@
                 <w:noProof/>
                 <w:webHidden/>
               </w:rPr>
-              <w:instrText xml:space="preserve"> PAGEREF _Toc90462811 \h </w:instrText>
+              <w:instrText xml:space="preserve"> PAGEREF _Toc90464515 \h </w:instrText>
             </w:r>
             <w:r>
               <w:rPr>
@@ -3172,7 +3142,7 @@
               <w:lang w:val="es-PE"/>
             </w:rPr>
           </w:pPr>
-          <w:hyperlink w:anchor="_Toc90462812" w:history="1">
+          <w:hyperlink w:anchor="_Toc90464516" w:history="1">
             <w:r>
               <w:rPr>
                 <w:rStyle w:val="Hipervnculo"/>
@@ -3218,7 +3188,7 @@
                 <w:noProof/>
                 <w:webHidden/>
               </w:rPr>
-              <w:instrText xml:space="preserve"> PAGEREF _Toc90462812 \h </w:instrText>
+              <w:instrText xml:space="preserve"> PAGEREF _Toc90464516 \h </w:instrText>
             </w:r>
             <w:r>
               <w:rPr>
@@ -3262,7 +3232,7 @@
               <w:lang w:val="es-PE"/>
             </w:rPr>
           </w:pPr>
-          <w:hyperlink w:anchor="_Toc90462813" w:history="1">
+          <w:hyperlink w:anchor="_Toc90464517" w:history="1">
             <w:r>
               <w:rPr>
                 <w:rStyle w:val="Hipervnculo"/>
@@ -3308,7 +3278,7 @@
                 <w:noProof/>
                 <w:webHidden/>
               </w:rPr>
-              <w:instrText xml:space="preserve"> PAGEREF _Toc90462813 \h </w:instrText>
+              <w:instrText xml:space="preserve"> PAGEREF _Toc90464517 \h </w:instrText>
             </w:r>
             <w:r>
               <w:rPr>
@@ -3352,7 +3322,7 @@
               <w:lang w:val="es-PE"/>
             </w:rPr>
           </w:pPr>
-          <w:hyperlink w:anchor="_Toc90462814" w:history="1">
+          <w:hyperlink w:anchor="_Toc90464518" w:history="1">
             <w:r>
               <w:rPr>
                 <w:rStyle w:val="Hipervnculo"/>
@@ -3398,7 +3368,7 @@
                 <w:noProof/>
                 <w:webHidden/>
               </w:rPr>
-              <w:instrText xml:space="preserve"> PAGEREF _Toc90462814 \h </w:instrText>
+              <w:instrText xml:space="preserve"> PAGEREF _Toc90464518 \h </w:instrText>
             </w:r>
             <w:r>
               <w:rPr>
@@ -3442,7 +3412,7 @@
               <w:lang w:val="es-PE"/>
             </w:rPr>
           </w:pPr>
-          <w:hyperlink w:anchor="_Toc90462815" w:history="1">
+          <w:hyperlink w:anchor="_Toc90464519" w:history="1">
             <w:r>
               <w:rPr>
                 <w:rStyle w:val="Hipervnculo"/>
@@ -3488,7 +3458,7 @@
                 <w:noProof/>
                 <w:webHidden/>
               </w:rPr>
-              <w:instrText xml:space="preserve"> PAGEREF _Toc90462815 \h </w:instrText>
+              <w:instrText xml:space="preserve"> PAGEREF _Toc90464519 \h </w:instrText>
             </w:r>
             <w:r>
               <w:rPr>
@@ -3532,7 +3502,7 @@
               <w:lang w:val="es-PE"/>
             </w:rPr>
           </w:pPr>
-          <w:hyperlink w:anchor="_Toc90462816" w:history="1">
+          <w:hyperlink w:anchor="_Toc90464520" w:history="1">
             <w:r>
               <w:rPr>
                 <w:rStyle w:val="Hipervnculo"/>
@@ -3578,7 +3548,7 @@
                 <w:noProof/>
                 <w:webHidden/>
               </w:rPr>
-              <w:instrText xml:space="preserve"> PAGEREF _Toc90462816 \h </w:instrText>
+              <w:instrText xml:space="preserve"> PAGEREF _Toc90464520 \h </w:instrText>
             </w:r>
             <w:r>
               <w:rPr>
@@ -3622,7 +3592,7 @@
               <w:lang w:val="es-PE"/>
             </w:rPr>
           </w:pPr>
-          <w:hyperlink w:anchor="_Toc90462817" w:history="1">
+          <w:hyperlink w:anchor="_Toc90464521" w:history="1">
             <w:r>
               <w:rPr>
                 <w:rStyle w:val="Hipervnculo"/>
@@ -3668,7 +3638,7 @@
                 <w:noProof/>
                 <w:webHidden/>
               </w:rPr>
-              <w:instrText xml:space="preserve"> PAGEREF _Toc90462817 \h </w:instrText>
+              <w:instrText xml:space="preserve"> PAGEREF _Toc90464521 \h </w:instrText>
             </w:r>
             <w:r>
               <w:rPr>
@@ -3712,7 +3682,7 @@
               <w:lang w:val="es-PE"/>
             </w:rPr>
           </w:pPr>
-          <w:hyperlink w:anchor="_Toc90462818" w:history="1">
+          <w:hyperlink w:anchor="_Toc90464522" w:history="1">
             <w:r>
               <w:rPr>
                 <w:rStyle w:val="Hipervnculo"/>
@@ -3758,7 +3728,7 @@
                 <w:noProof/>
                 <w:webHidden/>
               </w:rPr>
-              <w:instrText xml:space="preserve"> PAGEREF _Toc90462818 \h </w:instrText>
+              <w:instrText xml:space="preserve"> PAGEREF _Toc90464522 \h </w:instrText>
             </w:r>
             <w:r>
               <w:rPr>
@@ -3802,7 +3772,7 @@
               <w:lang w:val="es-PE"/>
             </w:rPr>
           </w:pPr>
-          <w:hyperlink w:anchor="_Toc90462819" w:history="1">
+          <w:hyperlink w:anchor="_Toc90464523" w:history="1">
             <w:r>
               <w:rPr>
                 <w:rStyle w:val="Hipervnculo"/>
@@ -3848,7 +3818,7 @@
                 <w:noProof/>
                 <w:webHidden/>
               </w:rPr>
-              <w:instrText xml:space="preserve"> PAGEREF _Toc90462819 \h </w:instrText>
+              <w:instrText xml:space="preserve"> PAGEREF _Toc90464523 \h </w:instrText>
             </w:r>
             <w:r>
               <w:rPr>
@@ -3892,7 +3862,7 @@
               <w:lang w:val="es-PE"/>
             </w:rPr>
           </w:pPr>
-          <w:hyperlink w:anchor="_Toc90462820" w:history="1">
+          <w:hyperlink w:anchor="_Toc90464524" w:history="1">
             <w:r>
               <w:rPr>
                 <w:rStyle w:val="Hipervnculo"/>
@@ -3938,7 +3908,7 @@
                 <w:noProof/>
                 <w:webHidden/>
               </w:rPr>
-              <w:instrText xml:space="preserve"> PAGEREF _Toc90462820 \h </w:instrText>
+              <w:instrText xml:space="preserve"> PAGEREF _Toc90464524 \h </w:instrText>
             </w:r>
             <w:r>
               <w:rPr>
@@ -3982,7 +3952,7 @@
               <w:lang w:val="es-PE"/>
             </w:rPr>
           </w:pPr>
-          <w:hyperlink w:anchor="_Toc90462821" w:history="1">
+          <w:hyperlink w:anchor="_Toc90464525" w:history="1">
             <w:r>
               <w:rPr>
                 <w:rStyle w:val="Hipervnculo"/>
@@ -4028,7 +3998,7 @@
                 <w:noProof/>
                 <w:webHidden/>
               </w:rPr>
-              <w:instrText xml:space="preserve"> PAGEREF _Toc90462821 \h </w:instrText>
+              <w:instrText xml:space="preserve"> PAGEREF _Toc90464525 \h </w:instrText>
             </w:r>
             <w:r>
               <w:rPr>
@@ -4072,7 +4042,7 @@
               <w:lang w:val="es-PE"/>
             </w:rPr>
           </w:pPr>
-          <w:hyperlink w:anchor="_Toc90462822" w:history="1">
+          <w:hyperlink w:anchor="_Toc90464526" w:history="1">
             <w:r>
               <w:rPr>
                 <w:rStyle w:val="Hipervnculo"/>
@@ -4118,7 +4088,7 @@
                 <w:noProof/>
                 <w:webHidden/>
               </w:rPr>
-              <w:instrText xml:space="preserve"> PAGEREF _Toc90462822 \h </w:instrText>
+              <w:instrText xml:space="preserve"> PAGEREF _Toc90464526 \h </w:instrText>
             </w:r>
             <w:r>
               <w:rPr>
@@ -4162,7 +4132,7 @@
               <w:lang w:val="es-PE"/>
             </w:rPr>
           </w:pPr>
-          <w:hyperlink w:anchor="_Toc90462823" w:history="1">
+          <w:hyperlink w:anchor="_Toc90464527" w:history="1">
             <w:r>
               <w:rPr>
                 <w:rStyle w:val="Hipervnculo"/>
@@ -4208,7 +4178,7 @@
                 <w:noProof/>
                 <w:webHidden/>
               </w:rPr>
-              <w:instrText xml:space="preserve"> PAGEREF _Toc90462823 \h </w:instrText>
+              <w:instrText xml:space="preserve"> PAGEREF _Toc90464527 \h </w:instrText>
             </w:r>
             <w:r>
               <w:rPr>
@@ -4252,7 +4222,7 @@
               <w:lang w:val="es-PE"/>
             </w:rPr>
           </w:pPr>
-          <w:hyperlink w:anchor="_Toc90462824" w:history="1">
+          <w:hyperlink w:anchor="_Toc90464528" w:history="1">
             <w:r>
               <w:rPr>
                 <w:rStyle w:val="Hipervnculo"/>
@@ -4298,7 +4268,7 @@
                 <w:noProof/>
                 <w:webHidden/>
               </w:rPr>
-              <w:instrText xml:space="preserve"> PAGEREF _Toc90462824 \h </w:instrText>
+              <w:instrText xml:space="preserve"> PAGEREF _Toc90464528 \h </w:instrText>
             </w:r>
             <w:r>
               <w:rPr>
@@ -4342,7 +4312,7 @@
               <w:lang w:val="es-PE"/>
             </w:rPr>
           </w:pPr>
-          <w:hyperlink w:anchor="_Toc90462825" w:history="1">
+          <w:hyperlink w:anchor="_Toc90464529" w:history="1">
             <w:r>
               <w:rPr>
                 <w:rStyle w:val="Hipervnculo"/>
@@ -4388,7 +4358,7 @@
                 <w:noProof/>
                 <w:webHidden/>
               </w:rPr>
-              <w:instrText xml:space="preserve"> PAGEREF _Toc90462825 \h </w:instrText>
+              <w:instrText xml:space="preserve"> PAGEREF _Toc90464529 \h </w:instrText>
             </w:r>
             <w:r>
               <w:rPr>
@@ -4408,7 +4378,7 @@
                 <w:noProof/>
                 <w:webHidden/>
               </w:rPr>
-              <w:t>15</w:t>
+              <w:t>16</w:t>
             </w:r>
             <w:r>
               <w:rPr>
@@ -4432,7 +4402,7 @@
               <w:lang w:val="es-PE"/>
             </w:rPr>
           </w:pPr>
-          <w:hyperlink w:anchor="_Toc90462826" w:history="1">
+          <w:hyperlink w:anchor="_Toc90464530" w:history="1">
             <w:r>
               <w:rPr>
                 <w:rStyle w:val="Hipervnculo"/>
@@ -4478,7 +4448,7 @@
                 <w:noProof/>
                 <w:webHidden/>
               </w:rPr>
-              <w:instrText xml:space="preserve"> PAGEREF _Toc90462826 \h </w:instrText>
+              <w:instrText xml:space="preserve"> PAGEREF _Toc90464530 \h </w:instrText>
             </w:r>
             <w:r>
               <w:rPr>
@@ -4522,7 +4492,7 @@
               <w:lang w:val="es-PE"/>
             </w:rPr>
           </w:pPr>
-          <w:hyperlink w:anchor="_Toc90462827" w:history="1">
+          <w:hyperlink w:anchor="_Toc90464531" w:history="1">
             <w:r>
               <w:rPr>
                 <w:rStyle w:val="Hipervnculo"/>
@@ -4568,7 +4538,7 @@
                 <w:noProof/>
                 <w:webHidden/>
               </w:rPr>
-              <w:instrText xml:space="preserve"> PAGEREF _Toc90462827 \h </w:instrText>
+              <w:instrText xml:space="preserve"> PAGEREF _Toc90464531 \h </w:instrText>
             </w:r>
             <w:r>
               <w:rPr>
@@ -4612,7 +4582,7 @@
               <w:lang w:val="es-PE"/>
             </w:rPr>
           </w:pPr>
-          <w:hyperlink w:anchor="_Toc90462828" w:history="1">
+          <w:hyperlink w:anchor="_Toc90464532" w:history="1">
             <w:r>
               <w:rPr>
                 <w:rStyle w:val="Hipervnculo"/>
@@ -4658,7 +4628,7 @@
                 <w:noProof/>
                 <w:webHidden/>
               </w:rPr>
-              <w:instrText xml:space="preserve"> PAGEREF _Toc90462828 \h </w:instrText>
+              <w:instrText xml:space="preserve"> PAGEREF _Toc90464532 \h </w:instrText>
             </w:r>
             <w:r>
               <w:rPr>
@@ -4702,7 +4672,7 @@
               <w:lang w:val="es-PE"/>
             </w:rPr>
           </w:pPr>
-          <w:hyperlink w:anchor="_Toc90462829" w:history="1">
+          <w:hyperlink w:anchor="_Toc90464533" w:history="1">
             <w:r>
               <w:rPr>
                 <w:rStyle w:val="Hipervnculo"/>
@@ -4748,7 +4718,7 @@
                 <w:noProof/>
                 <w:webHidden/>
               </w:rPr>
-              <w:instrText xml:space="preserve"> PAGEREF _Toc90462829 \h </w:instrText>
+              <w:instrText xml:space="preserve"> PAGEREF _Toc90464533 \h </w:instrText>
             </w:r>
             <w:r>
               <w:rPr>
@@ -4792,7 +4762,7 @@
               <w:lang w:val="es-PE"/>
             </w:rPr>
           </w:pPr>
-          <w:hyperlink w:anchor="_Toc90462830" w:history="1">
+          <w:hyperlink w:anchor="_Toc90464534" w:history="1">
             <w:r>
               <w:rPr>
                 <w:rStyle w:val="Hipervnculo"/>
@@ -4838,7 +4808,7 @@
                 <w:noProof/>
                 <w:webHidden/>
               </w:rPr>
-              <w:instrText xml:space="preserve"> PAGEREF _Toc90462830 \h </w:instrText>
+              <w:instrText xml:space="preserve"> PAGEREF _Toc90464534 \h </w:instrText>
             </w:r>
             <w:r>
               <w:rPr>
@@ -4882,7 +4852,7 @@
               <w:lang w:val="es-PE"/>
             </w:rPr>
           </w:pPr>
-          <w:hyperlink w:anchor="_Toc90462831" w:history="1">
+          <w:hyperlink w:anchor="_Toc90464535" w:history="1">
             <w:r>
               <w:rPr>
                 <w:rStyle w:val="Hipervnculo"/>
@@ -4928,7 +4898,7 @@
                 <w:noProof/>
                 <w:webHidden/>
               </w:rPr>
-              <w:instrText xml:space="preserve"> PAGEREF _Toc90462831 \h </w:instrText>
+              <w:instrText xml:space="preserve"> PAGEREF _Toc90464535 \h </w:instrText>
             </w:r>
             <w:r>
               <w:rPr>
@@ -4984,36 +4954,6 @@
     </w:p>
     <w:p>
       <w:pPr>
-        <w:ind w:left="720"/>
-        <w:jc w:val="both"/>
-        <w:rPr>
-          <w:sz w:val="24"/>
-          <w:szCs w:val="24"/>
-        </w:rPr>
-      </w:pPr>
-    </w:p>
-    <w:p>
-      <w:pPr>
-        <w:ind w:left="720"/>
-        <w:jc w:val="both"/>
-        <w:rPr>
-          <w:sz w:val="24"/>
-          <w:szCs w:val="24"/>
-        </w:rPr>
-      </w:pPr>
-    </w:p>
-    <w:p>
-      <w:pPr>
-        <w:ind w:left="720"/>
-        <w:jc w:val="both"/>
-        <w:rPr>
-          <w:sz w:val="24"/>
-          <w:szCs w:val="24"/>
-        </w:rPr>
-      </w:pPr>
-    </w:p>
-    <w:p>
-      <w:pPr>
         <w:spacing w:before="240" w:after="240"/>
         <w:jc w:val="center"/>
         <w:rPr>
@@ -5029,6 +4969,7 @@
           <w:sz w:val="48"/>
           <w:szCs w:val="48"/>
         </w:rPr>
+        <w:lastRenderedPageBreak/>
         <w:t>DOCUMENTACIÓN DE LA ESPECIFICACIÓN DE REQUISITOS</w:t>
       </w:r>
     </w:p>
@@ -5048,7 +4989,7 @@
           <w:szCs w:val="36"/>
         </w:rPr>
       </w:pPr>
-      <w:bookmarkStart w:id="0" w:name="_Toc90462801"/>
+      <w:bookmarkStart w:id="0" w:name="_Toc90464505"/>
       <w:r>
         <w:rPr>
           <w:b/>
@@ -5077,7 +5018,7 @@
           <w:szCs w:val="28"/>
         </w:rPr>
       </w:pPr>
-      <w:bookmarkStart w:id="1" w:name="_Toc90462802"/>
+      <w:bookmarkStart w:id="1" w:name="_Toc90464506"/>
       <w:r>
         <w:rPr>
           <w:b/>
@@ -5180,7 +5121,7 @@
           <w:szCs w:val="28"/>
         </w:rPr>
       </w:pPr>
-      <w:bookmarkStart w:id="2" w:name="_Toc90462803"/>
+      <w:bookmarkStart w:id="2" w:name="_Toc90464507"/>
       <w:r>
         <w:rPr>
           <w:b/>
@@ -5366,7 +5307,7 @@
           <w:szCs w:val="28"/>
         </w:rPr>
       </w:pPr>
-      <w:bookmarkStart w:id="3" w:name="_Toc90462804"/>
+      <w:bookmarkStart w:id="3" w:name="_Toc90464508"/>
       <w:r>
         <w:rPr>
           <w:b/>
@@ -5420,7 +5361,7 @@
           <w:szCs w:val="28"/>
         </w:rPr>
       </w:pPr>
-      <w:bookmarkStart w:id="4" w:name="_Toc90462805"/>
+      <w:bookmarkStart w:id="4" w:name="_Toc90464509"/>
       <w:r>
         <w:rPr>
           <w:b/>
@@ -5516,7 +5457,6 @@
           <w:sz w:val="24"/>
           <w:szCs w:val="24"/>
         </w:rPr>
-        <w:lastRenderedPageBreak/>
         <w:t>SPAO:</w:t>
       </w:r>
       <w:r>
@@ -5579,6 +5519,7 @@
           <w:sz w:val="24"/>
           <w:szCs w:val="24"/>
         </w:rPr>
+        <w:lastRenderedPageBreak/>
         <w:t>RNF:</w:t>
       </w:r>
       <w:r>
@@ -5641,82 +5582,14 @@
           <w:sz w:val="24"/>
           <w:szCs w:val="24"/>
         </w:rPr>
-        <w:t>Back-</w:t>
-      </w:r>
-      <w:proofErr w:type="spellStart"/>
-      <w:r>
-        <w:rPr>
-          <w:b/>
-          <w:bCs/>
-          <w:sz w:val="24"/>
-          <w:szCs w:val="24"/>
-        </w:rPr>
-        <w:t>end</w:t>
-      </w:r>
-      <w:proofErr w:type="spellEnd"/>
-      <w:r>
-        <w:rPr>
-          <w:b/>
-          <w:bCs/>
-          <w:sz w:val="24"/>
-          <w:szCs w:val="24"/>
-        </w:rPr>
-        <w:t>:</w:t>
-      </w:r>
-      <w:r>
-        <w:rPr>
-          <w:sz w:val="24"/>
-          <w:szCs w:val="24"/>
-        </w:rPr>
-        <w:t xml:space="preserve"> El trabajo del desarrollador en la parte de back-</w:t>
-      </w:r>
-      <w:proofErr w:type="spellStart"/>
-      <w:r>
-        <w:rPr>
-          <w:sz w:val="24"/>
-          <w:szCs w:val="24"/>
-        </w:rPr>
-        <w:t>end</w:t>
-      </w:r>
-      <w:proofErr w:type="spellEnd"/>
-      <w:r>
-        <w:rPr>
-          <w:sz w:val="24"/>
-          <w:szCs w:val="24"/>
-        </w:rPr>
-        <w:t xml:space="preserve"> es todo lo que va anclado al servidor de la aplicación, al </w:t>
-      </w:r>
-      <w:proofErr w:type="spellStart"/>
-      <w:r>
-        <w:rPr>
-          <w:sz w:val="24"/>
-          <w:szCs w:val="24"/>
-        </w:rPr>
-        <w:t>core</w:t>
-      </w:r>
-      <w:proofErr w:type="spellEnd"/>
-      <w:r>
-        <w:rPr>
-          <w:sz w:val="24"/>
-          <w:szCs w:val="24"/>
-        </w:rPr>
-        <w:t xml:space="preserve"> del negocio, sin este la aplicación desarrollada en el </w:t>
-      </w:r>
-      <w:proofErr w:type="spellStart"/>
-      <w:r>
-        <w:rPr>
-          <w:sz w:val="24"/>
-          <w:szCs w:val="24"/>
-        </w:rPr>
-        <w:t>front-end</w:t>
-      </w:r>
-      <w:proofErr w:type="spellEnd"/>
-      <w:r>
-        <w:rPr>
-          <w:sz w:val="24"/>
-          <w:szCs w:val="24"/>
-        </w:rPr>
-        <w:t xml:space="preserve"> no tendría una funcionalidad.</w:t>
+        <w:t>Back-end:</w:t>
+      </w:r>
+      <w:r>
+        <w:rPr>
+          <w:sz w:val="24"/>
+          <w:szCs w:val="24"/>
+        </w:rPr>
+        <w:t xml:space="preserve"> El trabajo del desarrollador en la parte de back-end es todo lo que va anclado al servidor de la aplicación, al core del negocio, sin este la aplicación desarrollada en el front-end no tendría una funcionalidad.</w:t>
       </w:r>
     </w:p>
     <w:p>
@@ -5785,92 +5658,14 @@
           <w:sz w:val="24"/>
           <w:szCs w:val="24"/>
         </w:rPr>
-        <w:t>Front-</w:t>
-      </w:r>
-      <w:proofErr w:type="spellStart"/>
-      <w:r>
-        <w:rPr>
-          <w:b/>
-          <w:bCs/>
-          <w:sz w:val="24"/>
-          <w:szCs w:val="24"/>
-        </w:rPr>
-        <w:t>end</w:t>
-      </w:r>
-      <w:proofErr w:type="spellEnd"/>
-      <w:r>
-        <w:rPr>
-          <w:b/>
-          <w:bCs/>
-          <w:sz w:val="24"/>
-          <w:szCs w:val="24"/>
-        </w:rPr>
-        <w:t>:</w:t>
-      </w:r>
-      <w:r>
-        <w:rPr>
-          <w:sz w:val="24"/>
-          <w:szCs w:val="24"/>
-        </w:rPr>
-        <w:t xml:space="preserve"> Es todo lo que se puede observar del lado del cliente, es decir, el apartado visual de la aplicación. Por lo general se ocupan tecnologías como: HTML5, CSS3, JavaScript entre otros para la construcción de las interfaces. En este proyecto se utiliza Angular como herramienta de desarrollo para el Front-</w:t>
-      </w:r>
-      <w:proofErr w:type="spellStart"/>
-      <w:r>
-        <w:rPr>
-          <w:sz w:val="24"/>
-          <w:szCs w:val="24"/>
-        </w:rPr>
-        <w:t>end</w:t>
-      </w:r>
-      <w:proofErr w:type="spellEnd"/>
-      <w:r>
-        <w:rPr>
-          <w:sz w:val="24"/>
-          <w:szCs w:val="24"/>
-        </w:rPr>
-        <w:t>.</w:t>
-      </w:r>
-    </w:p>
-    <w:p>
-      <w:pPr>
-        <w:pStyle w:val="Prrafodelista"/>
-        <w:numPr>
-          <w:ilvl w:val="0"/>
-          <w:numId w:val="4"/>
-        </w:numPr>
-        <w:spacing w:before="240" w:after="240" w:line="360" w:lineRule="auto"/>
-        <w:jc w:val="both"/>
-        <w:rPr>
-          <w:sz w:val="24"/>
-          <w:szCs w:val="24"/>
-        </w:rPr>
-      </w:pPr>
-      <w:proofErr w:type="spellStart"/>
-      <w:r>
-        <w:rPr>
-          <w:b/>
-          <w:bCs/>
-          <w:sz w:val="24"/>
-          <w:szCs w:val="24"/>
-        </w:rPr>
-        <w:t>NodeJs</w:t>
-      </w:r>
-      <w:proofErr w:type="spellEnd"/>
-      <w:r>
-        <w:rPr>
-          <w:b/>
-          <w:bCs/>
-          <w:sz w:val="24"/>
-          <w:szCs w:val="24"/>
-        </w:rPr>
-        <w:t>:</w:t>
-      </w:r>
-      <w:r>
-        <w:rPr>
-          <w:sz w:val="24"/>
-          <w:szCs w:val="24"/>
-        </w:rPr>
-        <w:t xml:space="preserve"> Node.js es un entorno de ejecución para JavaScript construido con el motor de JavaScript V8 de Chrome, este utiliza un modelo asíncrono y dirigido por eventos.</w:t>
+        <w:t>Front-end:</w:t>
+      </w:r>
+      <w:r>
+        <w:rPr>
+          <w:sz w:val="24"/>
+          <w:szCs w:val="24"/>
+        </w:rPr>
+        <w:t xml:space="preserve"> Es todo lo que se puede observar del lado del cliente, es decir, el apartado visual de la aplicación. Por lo general se ocupan tecnologías como: HTML5, CSS3, JavaScript entre otros para la construcción de las interfaces. En este proyecto se utiliza Angular como herramienta de desarrollo para el Front-end.</w:t>
       </w:r>
     </w:p>
     <w:p>
@@ -5889,7 +5684,7 @@
           <w:szCs w:val="28"/>
         </w:rPr>
       </w:pPr>
-      <w:bookmarkStart w:id="5" w:name="_Toc90462806"/>
+      <w:bookmarkStart w:id="5" w:name="_Toc90464510"/>
       <w:r>
         <w:rPr>
           <w:b/>
@@ -5901,6 +5696,38 @@
         <w:t>Trabajos relacionados</w:t>
       </w:r>
       <w:bookmarkEnd w:id="5"/>
+    </w:p>
+    <w:p>
+      <w:pPr>
+        <w:spacing w:after="240"/>
+        <w:ind w:left="1440"/>
+        <w:jc w:val="both"/>
+        <w:rPr>
+          <w:sz w:val="24"/>
+          <w:szCs w:val="24"/>
+        </w:rPr>
+      </w:pPr>
+      <w:r>
+        <w:rPr>
+          <w:sz w:val="24"/>
+          <w:szCs w:val="24"/>
+        </w:rPr>
+        <w:t>En la Tabla 1, se visualizan los trabajos relacionados a un sistema alimenticio</w:t>
+      </w:r>
+      <w:r>
+        <w:rPr>
+          <w:sz w:val="24"/>
+          <w:szCs w:val="24"/>
+        </w:rPr>
+        <w:t>.</w:t>
+      </w:r>
+      <w:r>
+        <w:rPr>
+          <w:sz w:val="24"/>
+          <w:szCs w:val="24"/>
+        </w:rPr>
+        <w:t xml:space="preserve"> </w:t>
+      </w:r>
     </w:p>
     <w:tbl>
       <w:tblPr>
@@ -6043,15 +5870,7 @@
                 <w:sz w:val="24"/>
                 <w:szCs w:val="24"/>
               </w:rPr>
-              <w:t xml:space="preserve">Tiene las siguientes funcionalidades: permite buscar, elegir y agregar alguna receta de su preferencia. También se puede agregar una receta desde un sitio web externo al planificador de comidas, agregar comentarios a las recetas, editar el campo de fecha en la parte superior del planificador de comidas, por lo que puede guardar varios </w:t>
-            </w:r>
-            <w:r>
-              <w:rPr>
-                <w:sz w:val="24"/>
-                <w:szCs w:val="24"/>
-              </w:rPr>
-              <w:lastRenderedPageBreak/>
-              <w:t xml:space="preserve">planes de comidas con fechas, títulos o nombres específicos. </w:t>
+              <w:t xml:space="preserve">Tiene las siguientes funcionalidades: permite buscar, elegir y agregar alguna receta de su preferencia. También se puede agregar una receta desde un sitio web externo al planificador de comidas, agregar comentarios a las recetas, editar el campo de fecha en la parte superior del planificador de comidas, por lo que puede guardar varios planes de comidas con fechas, títulos o nombres específicos. </w:t>
             </w:r>
           </w:p>
           <w:p>
@@ -6068,6 +5887,7 @@
                 <w:sz w:val="24"/>
                 <w:szCs w:val="24"/>
               </w:rPr>
+              <w:lastRenderedPageBreak/>
               <w:t>Y</w:t>
             </w:r>
             <w:r>
@@ -6104,7 +5924,6 @@
               </w:rPr>
             </w:pPr>
             <w:hyperlink r:id="rId11">
-              <w:proofErr w:type="spellStart"/>
               <w:r>
                 <w:rPr>
                   <w:b/>
@@ -6113,53 +5932,8 @@
                   <w:szCs w:val="24"/>
                   <w:u w:val="single"/>
                 </w:rPr>
-                <w:t>Eat</w:t>
+                <w:t>Eat This Much</w:t>
               </w:r>
-              <w:proofErr w:type="spellEnd"/>
-              <w:r>
-                <w:rPr>
-                  <w:b/>
-                  <w:color w:val="1155CC"/>
-                  <w:sz w:val="24"/>
-                  <w:szCs w:val="24"/>
-                  <w:u w:val="single"/>
-                </w:rPr>
-                <w:t xml:space="preserve"> </w:t>
-              </w:r>
-              <w:proofErr w:type="spellStart"/>
-              <w:r>
-                <w:rPr>
-                  <w:b/>
-                  <w:color w:val="1155CC"/>
-                  <w:sz w:val="24"/>
-                  <w:szCs w:val="24"/>
-                  <w:u w:val="single"/>
-                </w:rPr>
-                <w:t>This</w:t>
-              </w:r>
-              <w:proofErr w:type="spellEnd"/>
-              <w:r>
-                <w:rPr>
-                  <w:b/>
-                  <w:color w:val="1155CC"/>
-                  <w:sz w:val="24"/>
-                  <w:szCs w:val="24"/>
-                  <w:u w:val="single"/>
-                </w:rPr>
-                <w:t xml:space="preserve"> </w:t>
-              </w:r>
-              <w:proofErr w:type="spellStart"/>
-              <w:r>
-                <w:rPr>
-                  <w:b/>
-                  <w:color w:val="1155CC"/>
-                  <w:sz w:val="24"/>
-                  <w:szCs w:val="24"/>
-                  <w:u w:val="single"/>
-                </w:rPr>
-                <w:t>Much</w:t>
-              </w:r>
-              <w:proofErr w:type="spellEnd"/>
             </w:hyperlink>
           </w:p>
         </w:tc>
@@ -6270,7 +6044,6 @@
               </w:rPr>
             </w:pPr>
             <w:hyperlink r:id="rId12">
-              <w:proofErr w:type="spellStart"/>
               <w:r>
                 <w:rPr>
                   <w:b/>
@@ -6279,31 +6052,8 @@
                   <w:szCs w:val="24"/>
                   <w:u w:val="single"/>
                 </w:rPr>
-                <w:t>Everyday</w:t>
+                <w:t>Everyday Health</w:t>
               </w:r>
-              <w:proofErr w:type="spellEnd"/>
-              <w:r>
-                <w:rPr>
-                  <w:b/>
-                  <w:color w:val="1155CC"/>
-                  <w:sz w:val="24"/>
-                  <w:szCs w:val="24"/>
-                  <w:u w:val="single"/>
-                </w:rPr>
-                <w:t xml:space="preserve"> </w:t>
-              </w:r>
-              <w:proofErr w:type="spellStart"/>
-              <w:r>
-                <w:rPr>
-                  <w:b/>
-                  <w:color w:val="1155CC"/>
-                  <w:sz w:val="24"/>
-                  <w:szCs w:val="24"/>
-                  <w:u w:val="single"/>
-                </w:rPr>
-                <w:t>Health</w:t>
-              </w:r>
-              <w:proofErr w:type="spellEnd"/>
             </w:hyperlink>
           </w:p>
         </w:tc>
@@ -6356,42 +6106,8 @@
                   <w:szCs w:val="24"/>
                   <w:u w:val="single"/>
                 </w:rPr>
-                <w:t xml:space="preserve">Plan </w:t>
+                <w:t>Plan To Eat</w:t>
               </w:r>
-              <w:proofErr w:type="spellStart"/>
-              <w:r>
-                <w:rPr>
-                  <w:b/>
-                  <w:color w:val="1155CC"/>
-                  <w:sz w:val="24"/>
-                  <w:szCs w:val="24"/>
-                  <w:u w:val="single"/>
-                </w:rPr>
-                <w:t>To</w:t>
-              </w:r>
-              <w:proofErr w:type="spellEnd"/>
-              <w:r>
-                <w:rPr>
-                  <w:b/>
-                  <w:color w:val="1155CC"/>
-                  <w:sz w:val="24"/>
-                  <w:szCs w:val="24"/>
-                  <w:u w:val="single"/>
-                </w:rPr>
-                <w:t xml:space="preserve"> </w:t>
-              </w:r>
-              <w:proofErr w:type="spellStart"/>
-              <w:r>
-                <w:rPr>
-                  <w:b/>
-                  <w:color w:val="1155CC"/>
-                  <w:sz w:val="24"/>
-                  <w:szCs w:val="24"/>
-                  <w:u w:val="single"/>
-                </w:rPr>
-                <w:t>Eat</w:t>
-              </w:r>
-              <w:proofErr w:type="spellEnd"/>
             </w:hyperlink>
           </w:p>
         </w:tc>
@@ -6500,7 +6216,7 @@
           <w:szCs w:val="28"/>
         </w:rPr>
       </w:pPr>
-      <w:bookmarkStart w:id="6" w:name="_Toc90462807"/>
+      <w:bookmarkStart w:id="6" w:name="_Toc90464511"/>
       <w:r>
         <w:rPr>
           <w:b/>
@@ -6548,7 +6264,7 @@
           <w:szCs w:val="36"/>
         </w:rPr>
       </w:pPr>
-      <w:bookmarkStart w:id="7" w:name="_Toc90462808"/>
+      <w:bookmarkStart w:id="7" w:name="_Toc90464512"/>
       <w:r>
         <w:rPr>
           <w:b/>
@@ -6595,7 +6311,7 @@
           <w:szCs w:val="28"/>
         </w:rPr>
       </w:pPr>
-      <w:bookmarkStart w:id="8" w:name="_Toc90462809"/>
+      <w:bookmarkStart w:id="8" w:name="_Toc90464513"/>
       <w:r>
         <w:rPr>
           <w:b/>
@@ -6642,7 +6358,7 @@
           <w:szCs w:val="28"/>
         </w:rPr>
       </w:pPr>
-      <w:bookmarkStart w:id="9" w:name="_Toc90462810"/>
+      <w:bookmarkStart w:id="9" w:name="_Toc90464514"/>
       <w:r>
         <w:rPr>
           <w:b/>
@@ -6654,6 +6370,24 @@
         <w:t>Funciones Del Producto</w:t>
       </w:r>
       <w:bookmarkEnd w:id="9"/>
+    </w:p>
+    <w:p>
+      <w:pPr>
+        <w:spacing w:after="240"/>
+        <w:ind w:left="1440"/>
+        <w:jc w:val="both"/>
+        <w:rPr>
+          <w:sz w:val="24"/>
+          <w:szCs w:val="24"/>
+        </w:rPr>
+      </w:pPr>
+      <w:r>
+        <w:rPr>
+          <w:sz w:val="24"/>
+          <w:szCs w:val="24"/>
+        </w:rPr>
+        <w:t xml:space="preserve">En la tabla 2, se describen las funcionalidades que posee Meal Planner. </w:t>
+      </w:r>
     </w:p>
     <w:tbl>
       <w:tblPr>
@@ -6962,7 +6696,18 @@
                 <w:sz w:val="24"/>
                 <w:szCs w:val="24"/>
               </w:rPr>
-              <w:t>Visualizar el Calendario de Comidas</w:t>
+              <w:t xml:space="preserve">Visualizar el Calendario de </w:t>
+            </w:r>
+            <w:r>
+              <w:rPr>
+                <w:b/>
+                <w:i/>
+                <w:iCs/>
+                <w:sz w:val="24"/>
+                <w:szCs w:val="24"/>
+              </w:rPr>
+              <w:lastRenderedPageBreak/>
+              <w:t>Comidas</w:t>
             </w:r>
           </w:p>
         </w:tc>
@@ -6992,7 +6737,16 @@
                 <w:sz w:val="24"/>
                 <w:szCs w:val="24"/>
               </w:rPr>
-              <w:t xml:space="preserve">Consiste en la visualización de las comidas planificadas a través de un calendario. </w:t>
+              <w:lastRenderedPageBreak/>
+              <w:t xml:space="preserve">Consiste en la visualización de las comidas planificadas </w:t>
+            </w:r>
+            <w:r>
+              <w:rPr>
+                <w:sz w:val="24"/>
+                <w:szCs w:val="24"/>
+              </w:rPr>
+              <w:lastRenderedPageBreak/>
+              <w:t xml:space="preserve">a través de un calendario. </w:t>
             </w:r>
           </w:p>
         </w:tc>
@@ -7491,14 +7245,7 @@
           <w:i/>
           <w:color w:val="002060"/>
         </w:rPr>
-        <w:t xml:space="preserve">Funcionalidades del </w:t>
-      </w:r>
-      <w:r>
-        <w:rPr>
-          <w:i/>
-          <w:color w:val="002060"/>
-        </w:rPr>
-        <w:t xml:space="preserve">sistema Meal Planner. </w:t>
+        <w:t xml:space="preserve">Funcionalidades del sistema Meal Planner. </w:t>
       </w:r>
     </w:p>
     <w:p>
@@ -7517,7 +7264,7 @@
           <w:szCs w:val="28"/>
         </w:rPr>
       </w:pPr>
-      <w:bookmarkStart w:id="10" w:name="_Toc90462811"/>
+      <w:bookmarkStart w:id="10" w:name="_Toc90464515"/>
       <w:r>
         <w:rPr>
           <w:b/>
@@ -7529,6 +7276,24 @@
         <w:t>Tipos De Usuarios</w:t>
       </w:r>
       <w:bookmarkEnd w:id="10"/>
+    </w:p>
+    <w:p>
+      <w:pPr>
+        <w:spacing w:after="240"/>
+        <w:ind w:left="1440"/>
+        <w:jc w:val="both"/>
+        <w:rPr>
+          <w:sz w:val="24"/>
+          <w:szCs w:val="24"/>
+        </w:rPr>
+      </w:pPr>
+      <w:r>
+        <w:rPr>
+          <w:sz w:val="24"/>
+          <w:szCs w:val="24"/>
+        </w:rPr>
+        <w:t>En la tabla 3, se especifican los dos tipos de usuarios: No Registrado y Registrado.</w:t>
+      </w:r>
     </w:p>
     <w:tbl>
       <w:tblPr>
@@ -7784,6 +7549,7 @@
                 <w:sz w:val="24"/>
                 <w:szCs w:val="24"/>
               </w:rPr>
+              <w:lastRenderedPageBreak/>
               <w:t>DESCRIPCIÓN</w:t>
             </w:r>
           </w:p>
@@ -7914,7 +7680,6 @@
                 <w:sz w:val="24"/>
                 <w:szCs w:val="24"/>
               </w:rPr>
-              <w:lastRenderedPageBreak/>
               <w:t>DATOS REQUERIDOS</w:t>
             </w:r>
           </w:p>
@@ -8477,14 +8242,7 @@
           <w:i/>
           <w:color w:val="002060"/>
         </w:rPr>
-        <w:t>Tipos de Usuario</w:t>
-      </w:r>
-      <w:r>
-        <w:rPr>
-          <w:i/>
-          <w:color w:val="002060"/>
-        </w:rPr>
-        <w:t xml:space="preserve"> del sistema Meal Planner. </w:t>
+        <w:t xml:space="preserve">Tipos de Usuario del sistema Meal Planner. </w:t>
       </w:r>
     </w:p>
     <w:p>
@@ -8503,7 +8261,7 @@
           <w:szCs w:val="28"/>
         </w:rPr>
       </w:pPr>
-      <w:bookmarkStart w:id="11" w:name="_Toc90462812"/>
+      <w:bookmarkStart w:id="11" w:name="_Toc90464516"/>
       <w:r>
         <w:rPr>
           <w:b/>
@@ -8567,7 +8325,15 @@
           <w:sz w:val="24"/>
           <w:szCs w:val="24"/>
         </w:rPr>
-        <w:t xml:space="preserve"> permite guardar las comidas registradas por el usuario registrado, para que cuando ingrese en otro momento pueda visualizar las comidas registradas anteriormente. Debido al poco presupuesto usaremos un hosting gratuito, lo cual será de poca calidad que podría ocasionar desperfectos. </w:t>
+        <w:t xml:space="preserve"> permite guardar las comidas registradas por el usuario registrado, para que cuando ingrese en otro momento pueda visualizar las comidas </w:t>
+      </w:r>
+      <w:r>
+        <w:rPr>
+          <w:sz w:val="24"/>
+          <w:szCs w:val="24"/>
+        </w:rPr>
+        <w:lastRenderedPageBreak/>
+        <w:t xml:space="preserve">registradas anteriormente. Debido al poco presupuesto usaremos un hosting gratuito, lo cual será de poca calidad que podría ocasionar desperfectos. </w:t>
       </w:r>
     </w:p>
     <w:p>
@@ -8589,7 +8355,6 @@
           <w:sz w:val="24"/>
           <w:szCs w:val="24"/>
         </w:rPr>
-        <w:lastRenderedPageBreak/>
         <w:t xml:space="preserve">Todas las herramientas usadas serán de tipo libre, por lo que se tendrá que trabajar con las funcionalidades que estas nos brindan. </w:t>
       </w:r>
     </w:p>
@@ -8645,7 +8410,7 @@
           <w:szCs w:val="28"/>
         </w:rPr>
       </w:pPr>
-      <w:bookmarkStart w:id="12" w:name="_Toc90462813"/>
+      <w:bookmarkStart w:id="12" w:name="_Toc90464517"/>
       <w:r>
         <w:rPr>
           <w:b/>
@@ -8758,7 +8523,7 @@
           <w:szCs w:val="36"/>
         </w:rPr>
       </w:pPr>
-      <w:bookmarkStart w:id="13" w:name="_Toc90462814"/>
+      <w:bookmarkStart w:id="13" w:name="_Toc90464518"/>
       <w:r>
         <w:rPr>
           <w:b/>
@@ -8787,7 +8552,7 @@
           <w:szCs w:val="28"/>
         </w:rPr>
       </w:pPr>
-      <w:bookmarkStart w:id="14" w:name="_Toc90462815"/>
+      <w:bookmarkStart w:id="14" w:name="_Toc90464519"/>
       <w:r>
         <w:rPr>
           <w:b/>
@@ -8802,6 +8567,7 @@
     </w:p>
     <w:p>
       <w:pPr>
+        <w:spacing w:line="360" w:lineRule="auto"/>
         <w:ind w:left="1440"/>
         <w:jc w:val="both"/>
         <w:rPr>
@@ -8952,7 +8718,7 @@
           <w:szCs w:val="28"/>
         </w:rPr>
       </w:pPr>
-      <w:bookmarkStart w:id="15" w:name="_Toc90462816"/>
+      <w:bookmarkStart w:id="15" w:name="_Toc90464520"/>
       <w:r>
         <w:rPr>
           <w:b/>
@@ -8980,7 +8746,7 @@
           <w:szCs w:val="24"/>
         </w:rPr>
       </w:pPr>
-      <w:bookmarkStart w:id="16" w:name="_Toc90462817"/>
+      <w:bookmarkStart w:id="16" w:name="_Toc90464521"/>
       <w:r>
         <w:rPr>
           <w:b/>
@@ -9125,7 +8891,7 @@
           <w:szCs w:val="24"/>
         </w:rPr>
       </w:pPr>
-      <w:bookmarkStart w:id="17" w:name="_Toc90462818"/>
+      <w:bookmarkStart w:id="17" w:name="_Toc90464522"/>
       <w:r>
         <w:rPr>
           <w:b/>
@@ -9226,7 +8992,7 @@
           <w:szCs w:val="24"/>
         </w:rPr>
       </w:pPr>
-      <w:bookmarkStart w:id="18" w:name="_Toc90462819"/>
+      <w:bookmarkStart w:id="18" w:name="_Toc90464523"/>
       <w:r>
         <w:rPr>
           <w:b/>
@@ -9287,25 +9053,7 @@
           <w:szCs w:val="24"/>
           <w:lang w:val="en-GB"/>
         </w:rPr>
-        <w:t xml:space="preserve">Windows: Windows 7, Windows 8, Windows 8.1, Windows 10 o una </w:t>
-      </w:r>
-      <w:proofErr w:type="spellStart"/>
-      <w:r>
-        <w:rPr>
-          <w:sz w:val="24"/>
-          <w:szCs w:val="24"/>
-          <w:lang w:val="en-GB"/>
-        </w:rPr>
-        <w:t>versión</w:t>
-      </w:r>
-      <w:proofErr w:type="spellEnd"/>
-      <w:r>
-        <w:rPr>
-          <w:sz w:val="24"/>
-          <w:szCs w:val="24"/>
-          <w:lang w:val="en-GB"/>
-        </w:rPr>
-        <w:t xml:space="preserve"> posterior.</w:t>
+        <w:t>Windows: Windows 7, Windows 8, Windows 8.1, Windows 10 o una versión posterior.</w:t>
       </w:r>
     </w:p>
     <w:p>
@@ -9368,23 +9116,7 @@
           <w:sz w:val="24"/>
           <w:szCs w:val="24"/>
         </w:rPr>
-        <w:t xml:space="preserve">Linux: Ubuntu 14.04, Debian 8, </w:t>
-      </w:r>
-      <w:proofErr w:type="spellStart"/>
-      <w:r>
-        <w:rPr>
-          <w:sz w:val="24"/>
-          <w:szCs w:val="24"/>
-        </w:rPr>
-        <w:t>openSUSE</w:t>
-      </w:r>
-      <w:proofErr w:type="spellEnd"/>
-      <w:r>
-        <w:rPr>
-          <w:sz w:val="24"/>
-          <w:szCs w:val="24"/>
-        </w:rPr>
-        <w:t xml:space="preserve"> 13.3, Fedora Linux 24 o cualquier otra versión de 64 bits posterior a estas.</w:t>
+        <w:t>Linux: Ubuntu 14.04, Debian 8, openSUSE 13.3, Fedora Linux 24 o cualquier otra versión de 64 bits posterior a estas.</w:t>
       </w:r>
     </w:p>
     <w:p>
@@ -9405,23 +9137,7 @@
           <w:sz w:val="24"/>
           <w:szCs w:val="24"/>
         </w:rPr>
-        <w:t>Android: Android 5.0 (</w:t>
-      </w:r>
-      <w:proofErr w:type="spellStart"/>
-      <w:r>
-        <w:rPr>
-          <w:sz w:val="24"/>
-          <w:szCs w:val="24"/>
-        </w:rPr>
-        <w:t>Lollipop</w:t>
-      </w:r>
-      <w:proofErr w:type="spellEnd"/>
-      <w:r>
-        <w:rPr>
-          <w:sz w:val="24"/>
-          <w:szCs w:val="24"/>
-        </w:rPr>
-        <w:t>).</w:t>
+        <w:t>Android: Android 5.0 (Lollipop).</w:t>
       </w:r>
     </w:p>
     <w:p>
@@ -9469,7 +9185,7 @@
           <w:szCs w:val="28"/>
         </w:rPr>
       </w:pPr>
-      <w:bookmarkStart w:id="19" w:name="_Toc90462820"/>
+      <w:bookmarkStart w:id="19" w:name="_Toc90464524"/>
       <w:r>
         <w:rPr>
           <w:b/>
@@ -9481,6 +9197,38 @@
         <w:t>Requerimientos Funcionales</w:t>
       </w:r>
       <w:bookmarkEnd w:id="19"/>
+    </w:p>
+    <w:p>
+      <w:pPr>
+        <w:spacing w:after="240" w:line="360" w:lineRule="auto"/>
+        <w:ind w:left="1440"/>
+        <w:jc w:val="both"/>
+        <w:rPr>
+          <w:sz w:val="24"/>
+          <w:szCs w:val="24"/>
+        </w:rPr>
+      </w:pPr>
+      <w:r>
+        <w:rPr>
+          <w:sz w:val="24"/>
+          <w:szCs w:val="24"/>
+        </w:rPr>
+        <w:t>En la Tabla 4, se describen los requerimientos funcio</w:t>
+      </w:r>
+      <w:r>
+        <w:rPr>
+          <w:sz w:val="24"/>
+          <w:szCs w:val="24"/>
+        </w:rPr>
+        <w:t>nales</w:t>
+      </w:r>
+      <w:r>
+        <w:rPr>
+          <w:sz w:val="24"/>
+          <w:szCs w:val="24"/>
+        </w:rPr>
+        <w:t xml:space="preserve"> que posee el sistema Meal Planner. </w:t>
+      </w:r>
     </w:p>
     <w:tbl>
       <w:tblPr>
@@ -9720,7 +9468,7 @@
                 <w:sz w:val="24"/>
                 <w:szCs w:val="24"/>
               </w:rPr>
-              <w:t>Registrar un perfil de usuario</w:t>
+              <w:t>Visualizar Información de la Página</w:t>
             </w:r>
           </w:p>
         </w:tc>
@@ -9751,7 +9499,7 @@
                 <w:sz w:val="24"/>
                 <w:szCs w:val="24"/>
               </w:rPr>
-              <w:t>Consiste en el registro del usuario que ingresa a la página por primera vez, la cual permitirá el uso del planificador de comidas.</w:t>
+              <w:t>El sitio web permite visualizar la página de inicio (HomePage) así como la página de “Nosotros”.</w:t>
             </w:r>
           </w:p>
         </w:tc>
@@ -9791,7 +9539,16 @@
                 <w:sz w:val="24"/>
                 <w:szCs w:val="24"/>
               </w:rPr>
-              <w:t>RF_002</w:t>
+              <w:t>RF_00</w:t>
+            </w:r>
+            <w:r>
+              <w:rPr>
+                <w:b/>
+                <w:i/>
+                <w:sz w:val="24"/>
+                <w:szCs w:val="24"/>
+              </w:rPr>
+              <w:t>2</w:t>
             </w:r>
           </w:p>
         </w:tc>
@@ -9828,7 +9585,18 @@
                 <w:sz w:val="24"/>
                 <w:szCs w:val="24"/>
               </w:rPr>
-              <w:t>Iniciar sesión</w:t>
+              <w:t xml:space="preserve">Registrar un perfil de </w:t>
+            </w:r>
+            <w:r>
+              <w:rPr>
+                <w:b/>
+                <w:i/>
+                <w:iCs/>
+                <w:sz w:val="24"/>
+                <w:szCs w:val="24"/>
+              </w:rPr>
+              <w:lastRenderedPageBreak/>
+              <w:t>usuario</w:t>
             </w:r>
           </w:p>
         </w:tc>
@@ -9859,15 +9627,134 @@
                 <w:sz w:val="24"/>
                 <w:szCs w:val="24"/>
               </w:rPr>
-              <w:t xml:space="preserve">El sitio web debe permitir al usuario iniciar sesión con el fin de que ellos puedan acceder a los </w:t>
-            </w:r>
-            <w:r>
-              <w:rPr>
-                <w:sz w:val="24"/>
-                <w:szCs w:val="24"/>
-              </w:rPr>
               <w:lastRenderedPageBreak/>
-              <w:t>servicios</w:t>
+              <w:t xml:space="preserve">Consiste en el registro del usuario que ingresa a la página por </w:t>
+            </w:r>
+            <w:r>
+              <w:rPr>
+                <w:sz w:val="24"/>
+                <w:szCs w:val="24"/>
+              </w:rPr>
+              <w:lastRenderedPageBreak/>
+              <w:t>primera vez, la cual permitirá el uso del planificador de comidas.</w:t>
+            </w:r>
+          </w:p>
+        </w:tc>
+      </w:tr>
+      <w:tr>
+        <w:trPr>
+          <w:trHeight w:val="447"/>
+        </w:trPr>
+        <w:tc>
+          <w:tcPr>
+            <w:tcW w:w="1417" w:type="dxa"/>
+            <w:shd w:val="clear" w:color="auto" w:fill="AEE7E8"/>
+            <w:tcMar>
+              <w:top w:w="100" w:type="dxa"/>
+              <w:left w:w="100" w:type="dxa"/>
+              <w:bottom w:w="100" w:type="dxa"/>
+              <w:right w:w="100" w:type="dxa"/>
+            </w:tcMar>
+            <w:vAlign w:val="center"/>
+          </w:tcPr>
+          <w:p>
+            <w:pPr>
+              <w:widowControl w:val="0"/>
+              <w:spacing w:before="240" w:after="240"/>
+              <w:jc w:val="center"/>
+              <w:rPr>
+                <w:b/>
+                <w:i/>
+                <w:sz w:val="24"/>
+                <w:szCs w:val="24"/>
+              </w:rPr>
+            </w:pPr>
+            <w:r>
+              <w:rPr>
+                <w:b/>
+                <w:i/>
+                <w:sz w:val="24"/>
+                <w:szCs w:val="24"/>
+              </w:rPr>
+              <w:lastRenderedPageBreak/>
+              <w:t>RF_00</w:t>
+            </w:r>
+            <w:r>
+              <w:rPr>
+                <w:b/>
+                <w:i/>
+                <w:sz w:val="24"/>
+                <w:szCs w:val="24"/>
+              </w:rPr>
+              <w:t>3</w:t>
+            </w:r>
+          </w:p>
+        </w:tc>
+        <w:tc>
+          <w:tcPr>
+            <w:tcW w:w="2835" w:type="dxa"/>
+            <w:shd w:val="clear" w:color="auto" w:fill="FAFDCB"/>
+            <w:tcMar>
+              <w:top w:w="100" w:type="dxa"/>
+              <w:left w:w="100" w:type="dxa"/>
+              <w:bottom w:w="100" w:type="dxa"/>
+              <w:right w:w="100" w:type="dxa"/>
+            </w:tcMar>
+            <w:vAlign w:val="center"/>
+          </w:tcPr>
+          <w:p>
+            <w:pPr>
+              <w:widowControl w:val="0"/>
+              <w:spacing w:before="240" w:after="240"/>
+              <w:jc w:val="center"/>
+              <w:rPr>
+                <w:b/>
+                <w:i/>
+                <w:iCs/>
+                <w:sz w:val="24"/>
+                <w:szCs w:val="24"/>
+              </w:rPr>
+            </w:pPr>
+            <w:r>
+              <w:rPr>
+                <w:b/>
+                <w:i/>
+                <w:iCs/>
+                <w:sz w:val="24"/>
+                <w:szCs w:val="24"/>
+              </w:rPr>
+              <w:t>Iniciar sesión</w:t>
+            </w:r>
+          </w:p>
+        </w:tc>
+        <w:tc>
+          <w:tcPr>
+            <w:tcW w:w="3880" w:type="dxa"/>
+            <w:shd w:val="clear" w:color="auto" w:fill="EFF3C6"/>
+            <w:tcMar>
+              <w:top w:w="100" w:type="dxa"/>
+              <w:left w:w="100" w:type="dxa"/>
+              <w:bottom w:w="100" w:type="dxa"/>
+              <w:right w:w="100" w:type="dxa"/>
+            </w:tcMar>
+            <w:vAlign w:val="center"/>
+          </w:tcPr>
+          <w:p>
+            <w:pPr>
+              <w:widowControl w:val="0"/>
+              <w:spacing w:before="240" w:after="240"/>
+              <w:jc w:val="both"/>
+              <w:rPr>
+                <w:sz w:val="24"/>
+                <w:szCs w:val="24"/>
+              </w:rPr>
+            </w:pPr>
+            <w:r>
+              <w:rPr>
+                <w:sz w:val="24"/>
+                <w:szCs w:val="24"/>
+              </w:rPr>
+              <w:t>El sitio web debe permitir al usuario iniciar sesión con el fin de que ellos puedan acceder a los servicios</w:t>
             </w:r>
           </w:p>
         </w:tc>
@@ -9904,7 +9791,6 @@
                 <w:sz w:val="24"/>
                 <w:szCs w:val="24"/>
               </w:rPr>
-              <w:lastRenderedPageBreak/>
               <w:t>RF_004</w:t>
             </w:r>
           </w:p>
@@ -10183,7 +10069,21 @@
                 <w:sz w:val="24"/>
                 <w:szCs w:val="24"/>
               </w:rPr>
-              <w:t>Consiste en modificar la comida previamente registrada de acuerdo a las necesidades del usuario.</w:t>
+              <w:t xml:space="preserve">Consiste en modificar la comida previamente registrada </w:t>
+            </w:r>
+            <w:r>
+              <w:rPr>
+                <w:sz w:val="24"/>
+                <w:szCs w:val="24"/>
+              </w:rPr>
+              <w:t>de acuerdo con</w:t>
+            </w:r>
+            <w:r>
+              <w:rPr>
+                <w:sz w:val="24"/>
+                <w:szCs w:val="24"/>
+              </w:rPr>
+              <w:t xml:space="preserve"> las necesidades del usuario.</w:t>
             </w:r>
           </w:p>
         </w:tc>
@@ -10452,14 +10352,7 @@
           <w:i/>
           <w:color w:val="002060"/>
         </w:rPr>
-        <w:t>Requerimientos Funcionales</w:t>
-      </w:r>
-      <w:r>
-        <w:rPr>
-          <w:i/>
-          <w:color w:val="002060"/>
-        </w:rPr>
-        <w:t xml:space="preserve"> del sistema Meal Planner. </w:t>
+        <w:t xml:space="preserve">Requerimientos Funcionales del sistema Meal Planner. </w:t>
       </w:r>
     </w:p>
     <w:p>
@@ -10478,7 +10371,7 @@
           <w:szCs w:val="28"/>
         </w:rPr>
       </w:pPr>
-      <w:bookmarkStart w:id="21" w:name="_Toc90462821"/>
+      <w:bookmarkStart w:id="21" w:name="_Toc90464525"/>
       <w:r>
         <w:rPr>
           <w:b/>
@@ -10490,6 +10383,57 @@
         <w:t>Requerimientos No Funcionales</w:t>
       </w:r>
       <w:bookmarkEnd w:id="21"/>
+    </w:p>
+    <w:p>
+      <w:pPr>
+        <w:spacing w:after="240" w:line="360" w:lineRule="auto"/>
+        <w:ind w:left="1440"/>
+        <w:jc w:val="both"/>
+        <w:rPr>
+          <w:sz w:val="24"/>
+          <w:szCs w:val="24"/>
+        </w:rPr>
+      </w:pPr>
+      <w:r>
+        <w:rPr>
+          <w:sz w:val="24"/>
+          <w:szCs w:val="24"/>
+        </w:rPr>
+        <w:t xml:space="preserve">En la Tabla </w:t>
+      </w:r>
+      <w:r>
+        <w:rPr>
+          <w:sz w:val="24"/>
+          <w:szCs w:val="24"/>
+        </w:rPr>
+        <w:t>5</w:t>
+      </w:r>
+      <w:r>
+        <w:rPr>
+          <w:sz w:val="24"/>
+          <w:szCs w:val="24"/>
+        </w:rPr>
+        <w:t>, se describen los requerimientos no funcion</w:t>
+      </w:r>
+      <w:r>
+        <w:rPr>
+          <w:sz w:val="24"/>
+          <w:szCs w:val="24"/>
+        </w:rPr>
+        <w:t>ales</w:t>
+      </w:r>
+      <w:r>
+        <w:rPr>
+          <w:sz w:val="24"/>
+          <w:szCs w:val="24"/>
+        </w:rPr>
+        <w:t xml:space="preserve"> que posee el sistema Meal Planner. </w:t>
+      </w:r>
+    </w:p>
+    <w:p>
+      <w:pPr>
+        <w:ind w:left="1440"/>
+      </w:pPr>
     </w:p>
     <w:tbl>
       <w:tblPr>
@@ -10548,6 +10492,7 @@
                 <w:sz w:val="24"/>
                 <w:szCs w:val="24"/>
               </w:rPr>
+              <w:lastRenderedPageBreak/>
               <w:t>REQUERIMIENTOS NO FUNCIONALES</w:t>
             </w:r>
           </w:p>
@@ -10775,15 +10720,7 @@
                 <w:sz w:val="24"/>
                 <w:szCs w:val="24"/>
               </w:rPr>
-              <w:t xml:space="preserve">Cada vez que se produce un error en el llenado de campos o en el formato </w:t>
-            </w:r>
-            <w:r>
-              <w:rPr>
-                <w:sz w:val="24"/>
-                <w:szCs w:val="24"/>
-              </w:rPr>
-              <w:lastRenderedPageBreak/>
-              <w:t>ingresado del sitio web, el sistema muestra mensajes sugerentes o de error con tecnología HTML5.</w:t>
+              <w:t>Cada vez que se produce un error en el llenado de campos o en el formato ingresado del sitio web, el sistema muestra mensajes sugerentes o de error con tecnología HTML5.</w:t>
             </w:r>
           </w:p>
         </w:tc>
@@ -10823,7 +10760,6 @@
                 <w:sz w:val="24"/>
                 <w:szCs w:val="24"/>
               </w:rPr>
-              <w:lastRenderedPageBreak/>
               <w:t>RNF_002</w:t>
             </w:r>
           </w:p>
@@ -11276,6 +11212,7 @@
                 <w:sz w:val="24"/>
                 <w:szCs w:val="24"/>
               </w:rPr>
+              <w:lastRenderedPageBreak/>
               <w:t>En cuanto a las contraseñas, estas se encuentran almacenadas en la base de datos, por lo que no podrá ingresar al sistema una persona ajena que no pertenezca a Meal Planner o que no cuente con el nombre de usuario y contraseña respectivamente.</w:t>
             </w:r>
           </w:p>
@@ -11429,21 +11366,7 @@
           <w:i/>
           <w:color w:val="002060"/>
         </w:rPr>
-        <w:t xml:space="preserve">Requerimientos </w:t>
-      </w:r>
-      <w:r>
-        <w:rPr>
-          <w:i/>
-          <w:color w:val="002060"/>
-        </w:rPr>
-        <w:t xml:space="preserve">no </w:t>
-      </w:r>
-      <w:r>
-        <w:rPr>
-          <w:i/>
-          <w:color w:val="002060"/>
-        </w:rPr>
-        <w:t xml:space="preserve">Funcionales del sistema Meal Planner. </w:t>
+        <w:t xml:space="preserve">Requerimientos no Funcionales del sistema Meal Planner. </w:t>
       </w:r>
     </w:p>
     <w:p>
@@ -11462,7 +11385,7 @@
           <w:szCs w:val="36"/>
         </w:rPr>
       </w:pPr>
-      <w:bookmarkStart w:id="22" w:name="_Toc90462822"/>
+      <w:bookmarkStart w:id="22" w:name="_Toc90464526"/>
       <w:r>
         <w:rPr>
           <w:b/>
@@ -11501,7 +11424,7 @@
           <w:szCs w:val="28"/>
         </w:rPr>
       </w:pPr>
-      <w:bookmarkStart w:id="23" w:name="_Toc90462823"/>
+      <w:bookmarkStart w:id="23" w:name="_Toc90464527"/>
       <w:r>
         <w:rPr>
           <w:b/>
@@ -11557,23 +11480,7 @@
           <w:rFonts w:ascii="Arial" w:hAnsi="Arial" w:cs="Arial"/>
           <w:color w:val="000000"/>
         </w:rPr>
-        <w:t xml:space="preserve">Uso de lenguaje de programación de alto nivel orientado a objetos, entorno </w:t>
-      </w:r>
-      <w:proofErr w:type="spellStart"/>
-      <w:r>
-        <w:rPr>
-          <w:rFonts w:ascii="Arial" w:hAnsi="Arial" w:cs="Arial"/>
-          <w:color w:val="000000"/>
-        </w:rPr>
-        <w:t>backend</w:t>
-      </w:r>
-      <w:proofErr w:type="spellEnd"/>
-      <w:r>
-        <w:rPr>
-          <w:rFonts w:ascii="Arial" w:hAnsi="Arial" w:cs="Arial"/>
-          <w:color w:val="000000"/>
-        </w:rPr>
-        <w:t xml:space="preserve"> con PHP.</w:t>
+        <w:t>Uso de lenguaje de programación de alto nivel orientado a objetos, entorno backend con PHP.</w:t>
       </w:r>
     </w:p>
     <w:p>
@@ -11596,55 +11503,7 @@
           <w:rFonts w:ascii="Arial" w:hAnsi="Arial" w:cs="Arial"/>
           <w:color w:val="000000"/>
         </w:rPr>
-        <w:t xml:space="preserve">Uso de cualquier sistema operativo Libre (Ubuntu) o licenciado (Windows, </w:t>
-      </w:r>
-      <w:proofErr w:type="spellStart"/>
-      <w:r>
-        <w:rPr>
-          <w:rFonts w:ascii="Arial" w:hAnsi="Arial" w:cs="Arial"/>
-          <w:color w:val="000000"/>
-        </w:rPr>
-        <w:t>linux</w:t>
-      </w:r>
-      <w:proofErr w:type="spellEnd"/>
-      <w:r>
-        <w:rPr>
-          <w:rFonts w:ascii="Arial" w:hAnsi="Arial" w:cs="Arial"/>
-          <w:color w:val="000000"/>
-        </w:rPr>
-        <w:t xml:space="preserve">, </w:t>
-      </w:r>
-      <w:proofErr w:type="spellStart"/>
-      <w:r>
-        <w:rPr>
-          <w:rFonts w:ascii="Arial" w:hAnsi="Arial" w:cs="Arial"/>
-          <w:color w:val="000000"/>
-        </w:rPr>
-        <w:t>etc</w:t>
-      </w:r>
-      <w:proofErr w:type="spellEnd"/>
-      <w:r>
-        <w:rPr>
-          <w:rFonts w:ascii="Arial" w:hAnsi="Arial" w:cs="Arial"/>
-          <w:color w:val="000000"/>
-        </w:rPr>
-        <w:t xml:space="preserve">) que tenga acceso a internet y a los exploradores (Chrome, Edge, Opera, </w:t>
-      </w:r>
-      <w:proofErr w:type="spellStart"/>
-      <w:r>
-        <w:rPr>
-          <w:rFonts w:ascii="Arial" w:hAnsi="Arial" w:cs="Arial"/>
-          <w:color w:val="000000"/>
-        </w:rPr>
-        <w:t>etc</w:t>
-      </w:r>
-      <w:proofErr w:type="spellEnd"/>
-      <w:r>
-        <w:rPr>
-          <w:rFonts w:ascii="Arial" w:hAnsi="Arial" w:cs="Arial"/>
-          <w:color w:val="000000"/>
-        </w:rPr>
-        <w:t>).</w:t>
+        <w:t>Uso de cualquier sistema operativo Libre (Ubuntu) o licenciado (Windows, linux, etc) que tenga acceso a internet y a los exploradores (Chrome, Edge, Opera, etc).</w:t>
       </w:r>
     </w:p>
     <w:p>
@@ -11663,7 +11522,7 @@
           <w:szCs w:val="28"/>
         </w:rPr>
       </w:pPr>
-      <w:bookmarkStart w:id="24" w:name="_Toc90462824"/>
+      <w:bookmarkStart w:id="24" w:name="_Toc90464528"/>
       <w:r>
         <w:rPr>
           <w:b/>
@@ -11761,7 +11620,7 @@
           <w:szCs w:val="28"/>
         </w:rPr>
       </w:pPr>
-      <w:bookmarkStart w:id="25" w:name="_Toc90462825"/>
+      <w:bookmarkStart w:id="25" w:name="_Toc90464529"/>
       <w:r>
         <w:rPr>
           <w:b/>
@@ -11770,6 +11629,7 @@
           <w:sz w:val="28"/>
           <w:szCs w:val="28"/>
         </w:rPr>
+        <w:lastRenderedPageBreak/>
         <w:t>Requerimientos de Rendimiento</w:t>
       </w:r>
       <w:bookmarkEnd w:id="25"/>
@@ -11809,7 +11669,7 @@
           <w:szCs w:val="28"/>
         </w:rPr>
       </w:pPr>
-      <w:bookmarkStart w:id="26" w:name="_Toc90462826"/>
+      <w:bookmarkStart w:id="26" w:name="_Toc90464530"/>
       <w:r>
         <w:rPr>
           <w:b/>
@@ -11818,7 +11678,6 @@
           <w:sz w:val="28"/>
           <w:szCs w:val="28"/>
         </w:rPr>
-        <w:lastRenderedPageBreak/>
         <w:t>Requerimientos del Medio Ambiente</w:t>
       </w:r>
       <w:bookmarkEnd w:id="26"/>
@@ -11838,7 +11697,7 @@
           <w:szCs w:val="24"/>
         </w:rPr>
       </w:pPr>
-      <w:bookmarkStart w:id="27" w:name="_Toc90462827"/>
+      <w:bookmarkStart w:id="27" w:name="_Toc90464531"/>
       <w:r>
         <w:rPr>
           <w:b/>
@@ -11934,7 +11793,7 @@
           <w:szCs w:val="24"/>
         </w:rPr>
       </w:pPr>
-      <w:bookmarkStart w:id="28" w:name="_Toc90462828"/>
+      <w:bookmarkStart w:id="28" w:name="_Toc90464532"/>
       <w:r>
         <w:rPr>
           <w:b/>
@@ -11968,7 +11827,6 @@
         </w:rPr>
         <w:t xml:space="preserve">Se debe generar un </w:t>
       </w:r>
-      <w:proofErr w:type="spellStart"/>
       <w:r>
         <w:rPr>
           <w:rFonts w:ascii="Arial" w:hAnsi="Arial" w:cs="Arial"/>
@@ -11978,7 +11836,6 @@
         </w:rPr>
         <w:t>Backup</w:t>
       </w:r>
-      <w:proofErr w:type="spellEnd"/>
       <w:r>
         <w:rPr>
           <w:rFonts w:ascii="Arial" w:hAnsi="Arial" w:cs="Arial"/>
@@ -12033,7 +11890,7 @@
         </w:rPr>
         <w:t xml:space="preserve"> </w:t>
       </w:r>
-      <w:bookmarkStart w:id="29" w:name="_Toc90462829"/>
+      <w:bookmarkStart w:id="29" w:name="_Toc90464533"/>
       <w:r>
         <w:rPr>
           <w:b/>
@@ -12072,7 +11929,7 @@
           <w:szCs w:val="24"/>
         </w:rPr>
       </w:pPr>
-      <w:bookmarkStart w:id="30" w:name="_Toc90462830"/>
+      <w:bookmarkStart w:id="30" w:name="_Toc90464534"/>
       <w:r>
         <w:rPr>
           <w:b/>
@@ -12100,7 +11957,7 @@
           <w:ilvl w:val="3"/>
           <w:numId w:val="14"/>
         </w:numPr>
-        <w:spacing w:before="200" w:beforeAutospacing="0" w:after="200" w:afterAutospacing="0"/>
+        <w:spacing w:before="200" w:beforeAutospacing="0" w:after="200" w:afterAutospacing="0" w:line="360" w:lineRule="auto"/>
         <w:jc w:val="both"/>
         <w:textAlignment w:val="baseline"/>
         <w:rPr>
@@ -12124,21 +11981,7 @@
           <w:rFonts w:ascii="Arial" w:hAnsi="Arial" w:cs="Arial"/>
           <w:color w:val="000000"/>
         </w:rPr>
-        <w:t xml:space="preserve">El propósito del manual es dar a conocer a los usuarios acerca del sitio web Meal </w:t>
-      </w:r>
-      <w:r>
-        <w:rPr>
-          <w:rFonts w:ascii="Arial" w:hAnsi="Arial" w:cs="Arial"/>
-          <w:color w:val="000000"/>
-        </w:rPr>
-        <w:t>Planner,</w:t>
-      </w:r>
-      <w:r>
-        <w:rPr>
-          <w:rFonts w:ascii="Arial" w:hAnsi="Arial" w:cs="Arial"/>
-          <w:color w:val="000000"/>
-        </w:rPr>
-        <w:t xml:space="preserve"> las funcionalidades que ofrece la página de forma que ayude en mejorar la salud alimentaria de las personas mediante el manejo del planificador de comidas. </w:t>
+        <w:t>El propósito del manual es dar a conocer a los usuarios acerca del sitio web Meal Planner, las funcionalidades que ofrece la página de forma que ayude en mejorar la salud alimentaria de las personas mediante el manejo del planificador de comidas. </w:t>
       </w:r>
     </w:p>
     <w:p>
@@ -12148,7 +11991,7 @@
           <w:ilvl w:val="3"/>
           <w:numId w:val="14"/>
         </w:numPr>
-        <w:spacing w:before="200" w:beforeAutospacing="0" w:after="200" w:afterAutospacing="0"/>
+        <w:spacing w:before="200" w:beforeAutospacing="0" w:after="200" w:afterAutospacing="0" w:line="360" w:lineRule="auto"/>
         <w:jc w:val="both"/>
         <w:textAlignment w:val="baseline"/>
         <w:rPr>
@@ -12165,6 +12008,7 @@
           <w:bCs/>
           <w:color w:val="000000"/>
         </w:rPr>
+        <w:lastRenderedPageBreak/>
         <w:t xml:space="preserve">Contenido: </w:t>
       </w:r>
       <w:r>
@@ -12182,7 +12026,7 @@
           <w:ilvl w:val="3"/>
           <w:numId w:val="14"/>
         </w:numPr>
-        <w:spacing w:before="200" w:beforeAutospacing="0" w:after="200" w:afterAutospacing="0"/>
+        <w:spacing w:before="200" w:beforeAutospacing="0" w:after="200" w:afterAutospacing="0" w:line="360" w:lineRule="auto"/>
         <w:jc w:val="both"/>
         <w:textAlignment w:val="baseline"/>
         <w:rPr>
@@ -12216,7 +12060,7 @@
           <w:ilvl w:val="3"/>
           <w:numId w:val="14"/>
         </w:numPr>
-        <w:spacing w:before="200" w:beforeAutospacing="0" w:after="200" w:afterAutospacing="0"/>
+        <w:spacing w:before="200" w:beforeAutospacing="0" w:after="200" w:afterAutospacing="0" w:line="360" w:lineRule="auto"/>
         <w:jc w:val="both"/>
         <w:textAlignment w:val="baseline"/>
         <w:rPr>
@@ -12250,7 +12094,7 @@
           <w:ilvl w:val="3"/>
           <w:numId w:val="14"/>
         </w:numPr>
-        <w:spacing w:before="200" w:beforeAutospacing="0" w:after="200" w:afterAutospacing="0"/>
+        <w:spacing w:before="200" w:beforeAutospacing="0" w:after="200" w:afterAutospacing="0" w:line="360" w:lineRule="auto"/>
         <w:jc w:val="both"/>
         <w:textAlignment w:val="baseline"/>
         <w:rPr>
@@ -12267,7 +12111,6 @@
           <w:bCs/>
           <w:color w:val="000000"/>
         </w:rPr>
-        <w:lastRenderedPageBreak/>
         <w:t xml:space="preserve">Nivel de detalle: </w:t>
       </w:r>
       <w:r>
@@ -12294,7 +12137,7 @@
           <w:szCs w:val="24"/>
         </w:rPr>
       </w:pPr>
-      <w:bookmarkStart w:id="31" w:name="_Toc90462831"/>
+      <w:bookmarkStart w:id="31" w:name="_Toc90464535"/>
       <w:r>
         <w:rPr>
           <w:b/>
@@ -12308,6 +12151,7 @@
     </w:p>
     <w:p>
       <w:pPr>
+        <w:spacing w:line="360" w:lineRule="auto"/>
         <w:ind w:left="1418"/>
         <w:jc w:val="both"/>
         <w:rPr>
@@ -12321,23 +12165,7 @@
           <w:sz w:val="24"/>
           <w:szCs w:val="24"/>
         </w:rPr>
-        <w:t xml:space="preserve">Actualmente no se cuenta con el presupuesto necesario para poder albergar todos los requerimientos diseñados, por lo que se usará herramientas de diseños libres y gratuitas; al ser un proyecto de carácter independiente, no se optó por alguna restricción en cuanto al diseño de las interfaces, lo único que se toma en cuenta que está diseñada para usarlo en dispositivos de </w:t>
-      </w:r>
-      <w:r>
-        <w:rPr>
-          <w:color w:val="000000"/>
-          <w:sz w:val="24"/>
-          <w:szCs w:val="24"/>
-        </w:rPr>
-        <w:t>escritorios y</w:t>
-      </w:r>
-      <w:r>
-        <w:rPr>
-          <w:color w:val="000000"/>
-          <w:sz w:val="24"/>
-          <w:szCs w:val="24"/>
-        </w:rPr>
-        <w:t xml:space="preserve"> posiblemente en dispositivos móviles por lo que hace falta es implementar la funcionalidad responsive.</w:t>
+        <w:t>Actualmente no se cuenta con el presupuesto necesario para poder albergar todos los requerimientos diseñados, por lo que se usará herramientas de diseños libres y gratuitas; al ser un proyecto de carácter independiente, no se optó por alguna restricción en cuanto al diseño de las interfaces, lo único que se toma en cuenta que está diseñada para usarlo en dispositivos de escritorios y posiblemente en dispositivos móviles por lo que hace falta es implementar la funcionalidad responsive.</w:t>
       </w:r>
     </w:p>
     <w:p/>
@@ -12368,10 +12196,8 @@
     <w:sectPr>
       <w:headerReference w:type="even" r:id="rId16"/>
       <w:headerReference w:type="default" r:id="rId17"/>
-      <w:footerReference w:type="even" r:id="rId18"/>
-      <w:footerReference w:type="default" r:id="rId19"/>
-      <w:headerReference w:type="first" r:id="rId20"/>
-      <w:footerReference w:type="first" r:id="rId21"/>
+      <w:footerReference w:type="default" r:id="rId18"/>
+      <w:headerReference w:type="first" r:id="rId19"/>
       <w:pgSz w:w="11906" w:h="16838"/>
       <w:pgMar w:top="1275" w:right="1440" w:bottom="1440" w:left="1440" w:header="720" w:footer="720" w:gutter="0"/>
       <w:pgNumType w:start="1"/>
@@ -12409,16 +12235,6 @@
 </file>
 
 <file path=word/footer1.xml><?xml version="1.0" encoding="utf-8"?>
-<w:ftr xmlns:wpc="http://schemas.microsoft.com/office/word/2010/wordprocessingCanvas" xmlns:cx="http://schemas.microsoft.com/office/drawing/2014/chartex" xmlns:cx1="http://schemas.microsoft.com/office/drawing/2015/9/8/chartex" xmlns:cx2="http://schemas.microsoft.com/office/drawing/2015/10/21/chartex" xmlns:cx3="http://schemas.microsoft.com/office/drawing/2016/5/9/chartex" xmlns:cx4="http://schemas.microsoft.com/office/drawing/2016/5/10/chartex" xmlns:cx5="http://schemas.microsoft.com/office/drawing/2016/5/11/chartex" xmlns:cx6="http://schemas.microsoft.com/office/drawing/2016/5/12/chartex" xmlns:cx7="http://schemas.microsoft.com/office/drawing/2016/5/13/chartex" xmlns:cx8="http://schemas.microsoft.com/office/drawing/2016/5/14/chartex" xmlns:mc="http://schemas.openxmlformats.org/markup-compatibility/2006" xmlns:aink="http://schemas.microsoft.com/office/drawing/2016/ink" xmlns:am3d="http://schemas.microsoft.com/office/drawing/2017/model3d" xmlns:o="urn:schemas-microsoft-com:office:office" xmlns:r="http://schemas.openxmlformats.org/officeDocument/2006/relationships" xmlns:m="http://schemas.openxmlformats.org/officeDocument/2006/math" xmlns:v="urn:schemas-microsoft-com:vml" xmlns:wp14="http://schemas.microsoft.com/office/word/2010/wordprocessingDrawing" xmlns:wp="http://schemas.openxmlformats.org/drawingml/2006/wordprocessingDrawing" xmlns:w10="urn:schemas-microsoft-com:office:word" xmlns:w="http://schemas.openxmlformats.org/wordprocessingml/2006/main" xmlns:w14="http://schemas.microsoft.com/office/word/2010/wordml" xmlns:w15="http://schemas.microsoft.com/office/word/2012/wordml" xmlns:w16cex="http://schemas.microsoft.com/office/word/2018/wordml/cex" xmlns:w16cid="http://schemas.microsoft.com/office/word/2016/wordml/cid" xmlns:w16="http://schemas.microsoft.com/office/word/2018/wordml" xmlns:w16sdtdh="http://schemas.microsoft.com/office/word/2020/wordml/sdtdatahash" xmlns:w16se="http://schemas.microsoft.com/office/word/2015/wordml/symex" xmlns:wpg="http://schemas.microsoft.com/office/word/2010/wordprocessingGroup" xmlns:wpi="http://schemas.microsoft.com/office/word/2010/wordprocessingInk" xmlns:wne="http://schemas.microsoft.com/office/word/2006/wordml" xmlns:wps="http://schemas.microsoft.com/office/word/2010/wordprocessingShape" mc:Ignorable="w14 w15 w16se w16cid w16 w16cex w16sdtdh wp14">
-  <w:p>
-    <w:pPr>
-      <w:pStyle w:val="Piedepgina"/>
-    </w:pPr>
-  </w:p>
-</w:ftr>
-</file>
-
-<file path=word/footer2.xml><?xml version="1.0" encoding="utf-8"?>
 <w:ftr xmlns:wpc="http://schemas.microsoft.com/office/word/2010/wordprocessingCanvas" xmlns:cx="http://schemas.microsoft.com/office/drawing/2014/chartex" xmlns:cx1="http://schemas.microsoft.com/office/drawing/2015/9/8/chartex" xmlns:cx2="http://schemas.microsoft.com/office/drawing/2015/10/21/chartex" xmlns:cx3="http://schemas.microsoft.com/office/drawing/2016/5/9/chartex" xmlns:cx4="http://schemas.microsoft.com/office/drawing/2016/5/10/chartex" xmlns:cx5="http://schemas.microsoft.com/office/drawing/2016/5/11/chartex" xmlns:cx6="http://schemas.microsoft.com/office/drawing/2016/5/12/chartex" xmlns:cx7="http://schemas.microsoft.com/office/drawing/2016/5/13/chartex" xmlns:cx8="http://schemas.microsoft.com/office/drawing/2016/5/14/chartex" xmlns:mc="http://schemas.openxmlformats.org/markup-compatibility/2006" xmlns:aink="http://schemas.microsoft.com/office/drawing/2016/ink" xmlns:am3d="http://schemas.microsoft.com/office/drawing/2017/model3d" xmlns:o="urn:schemas-microsoft-com:office:office" xmlns:r="http://schemas.openxmlformats.org/officeDocument/2006/relationships" xmlns:m="http://schemas.openxmlformats.org/officeDocument/2006/math" xmlns:v="urn:schemas-microsoft-com:vml" xmlns:wp14="http://schemas.microsoft.com/office/word/2010/wordprocessingDrawing" xmlns:wp="http://schemas.openxmlformats.org/drawingml/2006/wordprocessingDrawing" xmlns:w10="urn:schemas-microsoft-com:office:word" xmlns:w="http://schemas.openxmlformats.org/wordprocessingml/2006/main" xmlns:w14="http://schemas.microsoft.com/office/word/2010/wordml" xmlns:w15="http://schemas.microsoft.com/office/word/2012/wordml" xmlns:w16cex="http://schemas.microsoft.com/office/word/2018/wordml/cex" xmlns:w16cid="http://schemas.microsoft.com/office/word/2016/wordml/cid" xmlns:w16="http://schemas.microsoft.com/office/word/2018/wordml" xmlns:w16sdtdh="http://schemas.microsoft.com/office/word/2020/wordml/sdtdatahash" xmlns:w16se="http://schemas.microsoft.com/office/word/2015/wordml/symex" xmlns:wpg="http://schemas.microsoft.com/office/word/2010/wordprocessingGroup" xmlns:wpi="http://schemas.microsoft.com/office/word/2010/wordprocessingInk" xmlns:wne="http://schemas.microsoft.com/office/word/2006/wordml" xmlns:wps="http://schemas.microsoft.com/office/word/2010/wordprocessingShape" mc:Ignorable="w14 w15 w16se w16cid w16 w16cex w16sdtdh wp14">
   <w:tbl>
     <w:tblPr>
@@ -12550,16 +12366,6 @@
 </w:ftr>
 </file>
 
-<file path=word/footer3.xml><?xml version="1.0" encoding="utf-8"?>
-<w:ftr xmlns:wpc="http://schemas.microsoft.com/office/word/2010/wordprocessingCanvas" xmlns:cx="http://schemas.microsoft.com/office/drawing/2014/chartex" xmlns:cx1="http://schemas.microsoft.com/office/drawing/2015/9/8/chartex" xmlns:cx2="http://schemas.microsoft.com/office/drawing/2015/10/21/chartex" xmlns:cx3="http://schemas.microsoft.com/office/drawing/2016/5/9/chartex" xmlns:cx4="http://schemas.microsoft.com/office/drawing/2016/5/10/chartex" xmlns:cx5="http://schemas.microsoft.com/office/drawing/2016/5/11/chartex" xmlns:cx6="http://schemas.microsoft.com/office/drawing/2016/5/12/chartex" xmlns:cx7="http://schemas.microsoft.com/office/drawing/2016/5/13/chartex" xmlns:cx8="http://schemas.microsoft.com/office/drawing/2016/5/14/chartex" xmlns:mc="http://schemas.openxmlformats.org/markup-compatibility/2006" xmlns:aink="http://schemas.microsoft.com/office/drawing/2016/ink" xmlns:am3d="http://schemas.microsoft.com/office/drawing/2017/model3d" xmlns:o="urn:schemas-microsoft-com:office:office" xmlns:r="http://schemas.openxmlformats.org/officeDocument/2006/relationships" xmlns:m="http://schemas.openxmlformats.org/officeDocument/2006/math" xmlns:v="urn:schemas-microsoft-com:vml" xmlns:wp14="http://schemas.microsoft.com/office/word/2010/wordprocessingDrawing" xmlns:wp="http://schemas.openxmlformats.org/drawingml/2006/wordprocessingDrawing" xmlns:w10="urn:schemas-microsoft-com:office:word" xmlns:w="http://schemas.openxmlformats.org/wordprocessingml/2006/main" xmlns:w14="http://schemas.microsoft.com/office/word/2010/wordml" xmlns:w15="http://schemas.microsoft.com/office/word/2012/wordml" xmlns:w16cex="http://schemas.microsoft.com/office/word/2018/wordml/cex" xmlns:w16cid="http://schemas.microsoft.com/office/word/2016/wordml/cid" xmlns:w16="http://schemas.microsoft.com/office/word/2018/wordml" xmlns:w16sdtdh="http://schemas.microsoft.com/office/word/2020/wordml/sdtdatahash" xmlns:w16se="http://schemas.microsoft.com/office/word/2015/wordml/symex" xmlns:wpg="http://schemas.microsoft.com/office/word/2010/wordprocessingGroup" xmlns:wpi="http://schemas.microsoft.com/office/word/2010/wordprocessingInk" xmlns:wne="http://schemas.microsoft.com/office/word/2006/wordml" xmlns:wps="http://schemas.microsoft.com/office/word/2010/wordprocessingShape" mc:Ignorable="w14 w15 w16se w16cid w16 w16cex w16sdtdh wp14">
-  <w:p>
-    <w:pPr>
-      <w:pStyle w:val="Piedepgina"/>
-    </w:pPr>
-  </w:p>
-</w:ftr>
-</file>
-
 <file path=word/footnotes.xml><?xml version="1.0" encoding="utf-8"?>
 <w:footnotes xmlns:wpc="http://schemas.microsoft.com/office/word/2010/wordprocessingCanvas" xmlns:cx="http://schemas.microsoft.com/office/drawing/2014/chartex" xmlns:cx1="http://schemas.microsoft.com/office/drawing/2015/9/8/chartex" xmlns:cx2="http://schemas.microsoft.com/office/drawing/2015/10/21/chartex" xmlns:cx3="http://schemas.microsoft.com/office/drawing/2016/5/9/chartex" xmlns:cx4="http://schemas.microsoft.com/office/drawing/2016/5/10/chartex" xmlns:cx5="http://schemas.microsoft.com/office/drawing/2016/5/11/chartex" xmlns:cx6="http://schemas.microsoft.com/office/drawing/2016/5/12/chartex" xmlns:cx7="http://schemas.microsoft.com/office/drawing/2016/5/13/chartex" xmlns:cx8="http://schemas.microsoft.com/office/drawing/2016/5/14/chartex" xmlns:mc="http://schemas.openxmlformats.org/markup-compatibility/2006" xmlns:aink="http://schemas.microsoft.com/office/drawing/2016/ink" xmlns:am3d="http://schemas.microsoft.com/office/drawing/2017/model3d" xmlns:o="urn:schemas-microsoft-com:office:office" xmlns:r="http://schemas.openxmlformats.org/officeDocument/2006/relationships" xmlns:m="http://schemas.openxmlformats.org/officeDocument/2006/math" xmlns:v="urn:schemas-microsoft-com:vml" xmlns:wp14="http://schemas.microsoft.com/office/word/2010/wordprocessingDrawing" xmlns:wp="http://schemas.openxmlformats.org/drawingml/2006/wordprocessingDrawing" xmlns:w10="urn:schemas-microsoft-com:office:word" xmlns:w="http://schemas.openxmlformats.org/wordprocessingml/2006/main" xmlns:w14="http://schemas.microsoft.com/office/word/2010/wordml" xmlns:w15="http://schemas.microsoft.com/office/word/2012/wordml" xmlns:w16cex="http://schemas.microsoft.com/office/word/2018/wordml/cex" xmlns:w16cid="http://schemas.microsoft.com/office/word/2016/wordml/cid" xmlns:w16="http://schemas.microsoft.com/office/word/2018/wordml" xmlns:w16sdtdh="http://schemas.microsoft.com/office/word/2020/wordml/sdtdatahash" xmlns:w16se="http://schemas.microsoft.com/office/word/2015/wordml/symex" xmlns:wpg="http://schemas.microsoft.com/office/word/2010/wordprocessingGroup" xmlns:wpi="http://schemas.microsoft.com/office/word/2010/wordprocessingInk" xmlns:wne="http://schemas.microsoft.com/office/word/2006/wordml" xmlns:wps="http://schemas.microsoft.com/office/word/2010/wordprocessingShape" mc:Ignorable="w14 w15 w16se w16cid w16 w16cex w16sdtdh wp14">
   <w:footnote w:type="separator" w:id="-1">
@@ -12690,7 +12496,7 @@
               <w:b/>
               <w:bCs/>
             </w:rPr>
-            <w:t>2</w:t>
+            <w:t>3</w:t>
           </w:r>
           <w:r>
             <w:rPr>
@@ -12834,7 +12640,7 @@
         <v:path o:extrusionok="f" gradientshapeok="t" o:connecttype="rect"/>
         <o:lock v:ext="edit" aspectratio="t"/>
       </v:shapetype>
-      <v:shape id="_x0000_i1206" type="#_x0000_t75" style="width:11.25pt;height:11.25pt" o:bullet="t">
+      <v:shape id="_x0000_i1298" type="#_x0000_t75" style="width:11.25pt;height:11.25pt" o:bullet="t">
         <v:imagedata r:id="rId1" o:title="msoE71D"/>
       </v:shape>
     </w:pict>
@@ -13068,7 +12874,7 @@
   <w:abstractNum w:abstractNumId="2" w15:restartNumberingAfterBreak="0">
     <w:nsid w:val="08BC41A6"/>
     <w:multiLevelType w:val="multilevel"/>
-    <w:tmpl w:val="280A001F"/>
+    <w:tmpl w:val="CFCC83B8"/>
     <w:lvl w:ilvl="0">
       <w:start w:val="1"/>
       <w:numFmt w:val="decimal"/>
@@ -13101,8 +12907,8 @@
     </w:lvl>
     <w:lvl w:ilvl="3">
       <w:start w:val="1"/>
-      <w:numFmt w:val="decimal"/>
-      <w:lvlText w:val="%1.%2.%3.%4."/>
+      <w:numFmt w:val="upperLetter"/>
+      <w:lvlText w:val="%4."/>
       <w:lvlJc w:val="left"/>
       <w:pPr>
         <w:ind w:left="1728" w:hanging="648"/>
@@ -15322,10 +15128,13 @@
   <w:rsids>
     <w:rsidRoot w:val="004465A3"/>
     <w:rsid w:val="00066FA4"/>
+    <w:rsid w:val="00114814"/>
+    <w:rsid w:val="00275D79"/>
     <w:rsid w:val="002F203B"/>
     <w:rsid w:val="003D3C73"/>
     <w:rsid w:val="00406336"/>
     <w:rsid w:val="004465A3"/>
+    <w:rsid w:val="007650A5"/>
     <w:rsid w:val="009C1E62"/>
     <w:rsid w:val="00D10E12"/>
   </w:rsids>

</xml_diff>